<commit_message>
#447: CONTAINER=1000 user in progress.
</commit_message>
<xml_diff>
--- a/Doc/Ubuntu-18.04 Hyper-V Template.docx
+++ b/Doc/Ubuntu-18.04 Hyper-V Template.docx
@@ -1380,7 +1380,23 @@
         </w:numPr>
       </w:pPr>
       <w:r>
-        <w:t>Press enter to skip proxy configuration.</w:t>
+        <w:t xml:space="preserve">Press enter to </w:t>
+      </w:r>
+      <w:r>
+        <w:rPr>
+          <w:b/>
+          <w:color w:val="C45911" w:themeColor="accent2" w:themeShade="BF"/>
+        </w:rPr>
+        <w:t>skip proxy</w:t>
+      </w:r>
+      <w:r>
+        <w:rPr>
+          <w:color w:val="C45911" w:themeColor="accent2" w:themeShade="BF"/>
+        </w:rPr>
+        <w:t xml:space="preserve"> </w:t>
+      </w:r>
+      <w:r>
+        <w:t>configuration.</w:t>
       </w:r>
       <w:r>
         <w:br/>
@@ -1395,7 +1411,17 @@
         </w:numPr>
       </w:pPr>
       <w:r>
-        <w:t>Press enter to choose the default mirror.</w:t>
+        <w:t xml:space="preserve">Press enter to choose the </w:t>
+      </w:r>
+      <w:r>
+        <w:rPr>
+          <w:b/>
+          <w:color w:val="C45911" w:themeColor="accent2" w:themeShade="BF"/>
+        </w:rPr>
+        <w:t>default mirror</w:t>
+      </w:r>
+      <w:r>
+        <w:t>.</w:t>
       </w:r>
       <w:r>
         <w:br/>
@@ -1416,7 +1442,17 @@
         <w:t>three times</w:t>
       </w:r>
       <w:r>
-        <w:t xml:space="preserve"> to use the entire disk.</w:t>
+        <w:t xml:space="preserve"> to </w:t>
+      </w:r>
+      <w:r>
+        <w:rPr>
+          <w:b/>
+          <w:color w:val="C45911" w:themeColor="accent2" w:themeShade="BF"/>
+        </w:rPr>
+        <w:t>use the entire disk</w:t>
+      </w:r>
+      <w:r>
+        <w:t>.</w:t>
       </w:r>
       <w:r>
         <w:br/>
@@ -1434,10 +1470,21 @@
         <w:t xml:space="preserve">Press the down arrow and enter to </w:t>
       </w:r>
       <w:r>
+        <w:rPr>
+          <w:b/>
+          <w:color w:val="C45911" w:themeColor="accent2" w:themeShade="BF"/>
+        </w:rPr>
         <w:t>confirm</w:t>
       </w:r>
       <w:r>
-        <w:t xml:space="preserve"> the file system settings.</w:t>
+        <w:rPr>
+          <w:b/>
+          <w:color w:val="C45911" w:themeColor="accent2" w:themeShade="BF"/>
+        </w:rPr>
+        <w:t xml:space="preserve"> the file system settings</w:t>
+      </w:r>
+      <w:r>
+        <w:t>.</w:t>
       </w:r>
       <w:r>
         <w:br/>
@@ -1537,7 +1584,24 @@
         </w:numPr>
       </w:pPr>
       <w:r>
-        <w:t>Don’t install any server Snaps.</w:t>
+        <w:t xml:space="preserve">Install </w:t>
+      </w:r>
+      <w:r>
+        <w:rPr>
+          <w:b/>
+          <w:color w:val="C45911" w:themeColor="accent2" w:themeShade="BF"/>
+        </w:rPr>
+        <w:t xml:space="preserve">no </w:t>
+      </w:r>
+      <w:r>
+        <w:rPr>
+          <w:b/>
+          <w:color w:val="C45911" w:themeColor="accent2" w:themeShade="BF"/>
+        </w:rPr>
+        <w:t>server Snaps</w:t>
+      </w:r>
+      <w:r>
+        <w:t>.</w:t>
       </w:r>
       <w:r>
         <w:br/>
@@ -1620,7 +1684,7 @@
         </w:numPr>
       </w:pPr>
       <w:r>
-        <w:t xml:space="preserve">Optional: Use the command below to discover the VM’s </w:t>
+        <w:t xml:space="preserve">Use the command below to discover the VM’s </w:t>
       </w:r>
       <w:r>
         <w:rPr>
@@ -1652,10 +1716,16 @@
         <w:t xml:space="preserve"> </w:t>
       </w:r>
       <w:r>
-        <w:t>interface and connect via PuTTY or another terminal program that allows for easy copy and pasting of commands.</w:t>
-      </w:r>
-      <w:r>
-        <w:t xml:space="preserve">  Then connect to the server.</w:t>
+        <w:t>interface</w:t>
+      </w:r>
+      <w:r>
+        <w:t>.</w:t>
+      </w:r>
+      <w:r>
+        <w:t xml:space="preserve">  You’ll need this later to finish preparing the </w:t>
+      </w:r>
+      <w:r>
+        <w:t>node.</w:t>
       </w:r>
       <w:r>
         <w:br/>
@@ -1710,10 +1780,7 @@
         <w:t>Run this command to start bash with root permissions</w:t>
       </w:r>
       <w:r>
-        <w:t xml:space="preserve"> </w:t>
-      </w:r>
-      <w:r>
-        <w:t xml:space="preserve">(the password is </w:t>
+        <w:t xml:space="preserve"> (the password is </w:t>
       </w:r>
       <w:r>
         <w:rPr>
@@ -1785,19 +1852,7 @@
         <w:t xml:space="preserve"> </w:t>
       </w:r>
       <w:r>
-        <w:t xml:space="preserve">behavior </w:t>
-      </w:r>
-      <w:r>
-        <w:t xml:space="preserve">so it doesn’t request passwords, </w:t>
-      </w:r>
-      <w:r>
-        <w:t>making remote</w:t>
-      </w:r>
-      <w:r>
-        <w:t xml:space="preserve"> configuration possible</w:t>
-      </w:r>
-      <w:r>
-        <w:t>:</w:t>
+        <w:t>behavior so it doesn’t request passwords, making remote configuration possible:</w:t>
       </w:r>
       <w:r>
         <w:br/>
@@ -1915,10 +1970,6 @@
       </w:r>
       <w:proofErr w:type="spellEnd"/>
       <w:r>
-        <w:rPr>
-          <w:b/>
-          <w:color w:val="C45911" w:themeColor="accent2" w:themeShade="BF"/>
-        </w:rPr>
         <w:br/>
       </w:r>
     </w:p>
@@ -1931,82 +1982,31 @@
         </w:numPr>
       </w:pPr>
       <w:r>
-        <w:t>Run the following commands to install the</w:t>
-      </w:r>
-      <w:r>
-        <w:t xml:space="preserve"> </w:t>
-      </w:r>
-      <w:r>
-        <w:t>some required</w:t>
-      </w:r>
-      <w:r>
-        <w:rPr>
-          <w:color w:val="C45911" w:themeColor="accent2" w:themeShade="BF"/>
-        </w:rPr>
-        <w:t xml:space="preserve"> </w:t>
-      </w:r>
-      <w:r>
-        <w:t>package</w:t>
-      </w:r>
-      <w:r>
-        <w:t>s</w:t>
-      </w:r>
-      <w:r>
-        <w:t>:</w:t>
-      </w:r>
-      <w:r>
-        <w:br/>
-      </w:r>
-      <w:r>
-        <w:br/>
-      </w:r>
-      <w:r>
-        <w:rPr>
-          <w:rFonts w:ascii="Courier New" w:hAnsi="Courier New" w:cs="Courier New"/>
-          <w:color w:val="538135" w:themeColor="accent6" w:themeShade="BF"/>
-          <w:sz w:val="18"/>
-          <w:szCs w:val="18"/>
-        </w:rPr>
-        <w:t>apt-get update</w:t>
-      </w:r>
-      <w:r>
-        <w:rPr>
-          <w:rFonts w:ascii="Courier New" w:hAnsi="Courier New" w:cs="Courier New"/>
-          <w:color w:val="538135" w:themeColor="accent6" w:themeShade="BF"/>
-          <w:sz w:val="18"/>
-          <w:szCs w:val="18"/>
-        </w:rPr>
-        <w:br/>
-        <w:t>apt-get install -</w:t>
-      </w:r>
-      <w:proofErr w:type="spellStart"/>
-      <w:r>
-        <w:rPr>
-          <w:rFonts w:ascii="Courier New" w:hAnsi="Courier New" w:cs="Courier New"/>
-          <w:color w:val="538135" w:themeColor="accent6" w:themeShade="BF"/>
-          <w:sz w:val="18"/>
-          <w:szCs w:val="18"/>
-        </w:rPr>
-        <w:t>yq</w:t>
-      </w:r>
-      <w:proofErr w:type="spellEnd"/>
-      <w:r>
-        <w:rPr>
-          <w:rFonts w:ascii="Courier New" w:hAnsi="Courier New" w:cs="Courier New"/>
-          <w:color w:val="538135" w:themeColor="accent6" w:themeShade="BF"/>
-          <w:sz w:val="18"/>
-          <w:szCs w:val="18"/>
-        </w:rPr>
-        <w:t xml:space="preserve"> zip</w:t>
-      </w:r>
-      <w:r>
-        <w:rPr>
-          <w:rFonts w:ascii="Courier New" w:hAnsi="Courier New" w:cs="Courier New"/>
-          <w:color w:val="538135" w:themeColor="accent6" w:themeShade="BF"/>
-          <w:sz w:val="18"/>
-          <w:szCs w:val="18"/>
-        </w:rPr>
-        <w:t xml:space="preserve"> secure-delete</w:t>
+        <w:rPr>
+          <w:b/>
+          <w:color w:val="FF0000"/>
+          <w:highlight w:val="yellow"/>
+        </w:rPr>
+        <w:t>IMPORTANT:</w:t>
+      </w:r>
+      <w:r>
+        <w:t xml:space="preserve"> Be sure to </w:t>
+      </w:r>
+      <w:r>
+        <w:rPr>
+          <w:b/>
+          <w:color w:val="C45911" w:themeColor="accent2" w:themeShade="BF"/>
+        </w:rPr>
+        <w:t>logout</w:t>
+      </w:r>
+      <w:r>
+        <w:rPr>
+          <w:color w:val="C45911" w:themeColor="accent2" w:themeShade="BF"/>
+        </w:rPr>
+        <w:t xml:space="preserve"> </w:t>
+      </w:r>
+      <w:r>
+        <w:t>any PuTTY or Hyper-V windows so the next step will work.</w:t>
       </w:r>
       <w:r>
         <w:br/>
@@ -2021,16 +2021,43 @@
         </w:numPr>
       </w:pPr>
       <w:r>
-        <w:t xml:space="preserve">Disable swap by editing </w:t>
-      </w:r>
-      <w:r>
-        <w:rPr>
-          <w:rFonts w:ascii="Courier New" w:hAnsi="Courier New" w:cs="Courier New"/>
-          <w:color w:val="538135" w:themeColor="accent6" w:themeShade="BF"/>
-          <w:sz w:val="18"/>
-          <w:szCs w:val="18"/>
-        </w:rPr>
-        <w:t>/</w:t>
+        <w:t>Run this com</w:t>
+      </w:r>
+      <w:r>
+        <w:t>mand on your workstation to complete the preparation, passing the IP address of the VM:</w:t>
+      </w:r>
+      <w:r>
+        <w:br/>
+      </w:r>
+      <w:r>
+        <w:br/>
+      </w:r>
+      <w:r>
+        <w:rPr>
+          <w:rFonts w:ascii="Courier New" w:hAnsi="Courier New" w:cs="Courier New"/>
+          <w:color w:val="538135" w:themeColor="accent6" w:themeShade="BF"/>
+          <w:sz w:val="18"/>
+          <w:szCs w:val="18"/>
+        </w:rPr>
+        <w:t xml:space="preserve">neon </w:t>
+      </w:r>
+      <w:r>
+        <w:rPr>
+          <w:rFonts w:ascii="Courier New" w:hAnsi="Courier New" w:cs="Courier New"/>
+          <w:color w:val="538135" w:themeColor="accent6" w:themeShade="BF"/>
+          <w:sz w:val="18"/>
+          <w:szCs w:val="18"/>
+        </w:rPr>
+        <w:t>prepare node-template</w:t>
+      </w:r>
+      <w:r>
+        <w:rPr>
+          <w:rFonts w:ascii="Courier New" w:hAnsi="Courier New" w:cs="Courier New"/>
+          <w:color w:val="538135" w:themeColor="accent6" w:themeShade="BF"/>
+          <w:sz w:val="18"/>
+          <w:szCs w:val="18"/>
+        </w:rPr>
+        <w:t xml:space="preserve"> --</w:t>
       </w:r>
       <w:proofErr w:type="spellStart"/>
       <w:r>
@@ -2040,7 +2067,7 @@
           <w:sz w:val="18"/>
           <w:szCs w:val="18"/>
         </w:rPr>
-        <w:t>etc</w:t>
+        <w:t>hyperv</w:t>
       </w:r>
       <w:proofErr w:type="spellEnd"/>
       <w:r>
@@ -2050,715 +2077,16 @@
           <w:sz w:val="18"/>
           <w:szCs w:val="18"/>
         </w:rPr>
-        <w:t>/</w:t>
-      </w:r>
-      <w:proofErr w:type="spellStart"/>
-      <w:r>
-        <w:rPr>
-          <w:rFonts w:ascii="Courier New" w:hAnsi="Courier New" w:cs="Courier New"/>
-          <w:color w:val="538135" w:themeColor="accent6" w:themeShade="BF"/>
-          <w:sz w:val="18"/>
-          <w:szCs w:val="18"/>
-        </w:rPr>
-        <w:t>fstab</w:t>
-      </w:r>
-      <w:proofErr w:type="spellEnd"/>
-      <w:r>
-        <w:rPr>
-          <w:color w:val="538135" w:themeColor="accent6" w:themeShade="BF"/>
-        </w:rPr>
-        <w:t xml:space="preserve"> </w:t>
-      </w:r>
-      <w:r>
-        <w:t xml:space="preserve">and removing the </w:t>
-      </w:r>
-      <w:r>
-        <w:rPr>
-          <w:rFonts w:ascii="Courier New" w:hAnsi="Courier New" w:cs="Courier New"/>
-          <w:color w:val="538135" w:themeColor="accent6" w:themeShade="BF"/>
-          <w:sz w:val="18"/>
-          <w:szCs w:val="18"/>
-        </w:rPr>
-        <w:t>/</w:t>
-      </w:r>
-      <w:proofErr w:type="spellStart"/>
-      <w:r>
-        <w:rPr>
-          <w:rFonts w:ascii="Courier New" w:hAnsi="Courier New" w:cs="Courier New"/>
-          <w:color w:val="538135" w:themeColor="accent6" w:themeShade="BF"/>
-          <w:sz w:val="18"/>
-          <w:szCs w:val="18"/>
-        </w:rPr>
-        <w:t>swap.img</w:t>
-      </w:r>
-      <w:proofErr w:type="spellEnd"/>
-      <w:r>
-        <w:rPr>
-          <w:color w:val="538135" w:themeColor="accent6" w:themeShade="BF"/>
-        </w:rPr>
-        <w:t xml:space="preserve"> </w:t>
-      </w:r>
-      <w:r>
-        <w:t>line.</w:t>
-      </w:r>
-      <w:r>
-        <w:br/>
-      </w:r>
-    </w:p>
-    <w:p>
-      <w:pPr>
-        <w:pStyle w:val="ListParagraph"/>
-        <w:numPr>
-          <w:ilvl w:val="0"/>
-          <w:numId w:val="1"/>
-        </w:numPr>
-      </w:pPr>
-      <w:r>
-        <w:t>Configure the Linux guest integration services</w:t>
-      </w:r>
-      <w:r>
-        <w:t>:</w:t>
-      </w:r>
-      <w:r>
-        <w:br/>
-      </w:r>
-    </w:p>
-    <w:p>
-      <w:pPr>
-        <w:pStyle w:val="ListParagraph"/>
-        <w:numPr>
-          <w:ilvl w:val="1"/>
-          <w:numId w:val="1"/>
-        </w:numPr>
-        <w:rPr>
-          <w:rStyle w:val="crayon-v"/>
-          <w:rFonts w:ascii="Courier New" w:hAnsi="Courier New" w:cs="Courier New"/>
-          <w:sz w:val="18"/>
-          <w:szCs w:val="18"/>
-        </w:rPr>
-      </w:pPr>
-      <w:proofErr w:type="spellStart"/>
-      <w:r>
-        <w:rPr>
-          <w:rFonts w:ascii="Courier New" w:hAnsi="Courier New" w:cs="Courier New"/>
-          <w:color w:val="538135" w:themeColor="accent6" w:themeShade="BF"/>
-          <w:sz w:val="18"/>
-          <w:szCs w:val="18"/>
-        </w:rPr>
-        <w:t>nano</w:t>
-      </w:r>
-      <w:proofErr w:type="spellEnd"/>
-      <w:r>
-        <w:rPr>
-          <w:rFonts w:ascii="Courier New" w:hAnsi="Courier New" w:cs="Courier New"/>
-          <w:color w:val="538135" w:themeColor="accent6" w:themeShade="BF"/>
-          <w:sz w:val="18"/>
-          <w:szCs w:val="18"/>
-        </w:rPr>
-        <w:t xml:space="preserve"> </w:t>
-      </w:r>
-      <w:r>
-        <w:rPr>
-          <w:rStyle w:val="crayon-o"/>
-          <w:rFonts w:ascii="Courier New" w:hAnsi="Courier New" w:cs="Courier New"/>
-          <w:color w:val="538135" w:themeColor="accent6" w:themeShade="BF"/>
-          <w:sz w:val="18"/>
-          <w:szCs w:val="18"/>
-        </w:rPr>
-        <w:t>/</w:t>
-      </w:r>
-      <w:proofErr w:type="spellStart"/>
-      <w:r>
-        <w:rPr>
-          <w:rStyle w:val="crayon-v"/>
-          <w:rFonts w:ascii="Courier New" w:hAnsi="Courier New" w:cs="Courier New"/>
-          <w:color w:val="538135" w:themeColor="accent6" w:themeShade="BF"/>
-          <w:sz w:val="18"/>
-          <w:szCs w:val="18"/>
-        </w:rPr>
-        <w:t>etc</w:t>
-      </w:r>
-      <w:proofErr w:type="spellEnd"/>
-      <w:r>
-        <w:rPr>
-          <w:rStyle w:val="crayon-o"/>
-          <w:rFonts w:ascii="Courier New" w:hAnsi="Courier New" w:cs="Courier New"/>
-          <w:color w:val="538135" w:themeColor="accent6" w:themeShade="BF"/>
-          <w:sz w:val="18"/>
-          <w:szCs w:val="18"/>
-        </w:rPr>
-        <w:t>/</w:t>
-      </w:r>
-      <w:proofErr w:type="spellStart"/>
-      <w:r>
-        <w:rPr>
-          <w:rStyle w:val="crayon-v"/>
-          <w:rFonts w:ascii="Courier New" w:hAnsi="Courier New" w:cs="Courier New"/>
-          <w:color w:val="538135" w:themeColor="accent6" w:themeShade="BF"/>
-          <w:sz w:val="18"/>
-          <w:szCs w:val="18"/>
-        </w:rPr>
-        <w:t>initramfs</w:t>
-      </w:r>
-      <w:proofErr w:type="spellEnd"/>
-      <w:r>
-        <w:rPr>
-          <w:rStyle w:val="crayon-o"/>
-          <w:rFonts w:ascii="Courier New" w:hAnsi="Courier New" w:cs="Courier New"/>
-          <w:color w:val="538135" w:themeColor="accent6" w:themeShade="BF"/>
-          <w:sz w:val="18"/>
-          <w:szCs w:val="18"/>
-        </w:rPr>
-        <w:t>-</w:t>
-      </w:r>
-      <w:r>
-        <w:rPr>
-          <w:rStyle w:val="crayon-v"/>
-          <w:rFonts w:ascii="Courier New" w:hAnsi="Courier New" w:cs="Courier New"/>
-          <w:color w:val="538135" w:themeColor="accent6" w:themeShade="BF"/>
-          <w:sz w:val="18"/>
-          <w:szCs w:val="18"/>
-        </w:rPr>
-        <w:t>tools</w:t>
-      </w:r>
-      <w:r>
-        <w:rPr>
-          <w:rStyle w:val="crayon-o"/>
-          <w:rFonts w:ascii="Courier New" w:hAnsi="Courier New" w:cs="Courier New"/>
-          <w:color w:val="538135" w:themeColor="accent6" w:themeShade="BF"/>
-          <w:sz w:val="18"/>
-          <w:szCs w:val="18"/>
-        </w:rPr>
-        <w:t>/</w:t>
-      </w:r>
-      <w:r>
-        <w:rPr>
-          <w:rStyle w:val="crayon-v"/>
-          <w:rFonts w:ascii="Courier New" w:hAnsi="Courier New" w:cs="Courier New"/>
-          <w:color w:val="538135" w:themeColor="accent6" w:themeShade="BF"/>
-          <w:sz w:val="18"/>
-          <w:szCs w:val="18"/>
-        </w:rPr>
-        <w:t>modules</w:t>
-      </w:r>
-      <w:r>
-        <w:rPr>
-          <w:rStyle w:val="crayon-v"/>
-          <w:rFonts w:ascii="Courier New" w:hAnsi="Courier New" w:cs="Courier New"/>
-          <w:sz w:val="18"/>
-          <w:szCs w:val="18"/>
-        </w:rPr>
-        <w:br/>
-      </w:r>
-    </w:p>
-    <w:p>
-      <w:pPr>
-        <w:pStyle w:val="ListParagraph"/>
-        <w:numPr>
-          <w:ilvl w:val="1"/>
-          <w:numId w:val="1"/>
-        </w:numPr>
-        <w:spacing w:after="0" w:line="240" w:lineRule="auto"/>
-        <w:rPr>
-          <w:rFonts w:ascii="Times New Roman" w:eastAsia="Times New Roman" w:hAnsi="Times New Roman" w:cs="Times New Roman"/>
-          <w:sz w:val="24"/>
-          <w:szCs w:val="24"/>
-        </w:rPr>
-      </w:pPr>
-      <w:r>
-        <w:t>Append this</w:t>
-      </w:r>
-      <w:r>
-        <w:t xml:space="preserve"> the file and save:</w:t>
-      </w:r>
-      <w:r>
-        <w:br/>
-      </w:r>
-      <w:r>
-        <w:rPr>
-          <w:rFonts w:ascii="Times New Roman" w:eastAsia="Times New Roman" w:hAnsi="Times New Roman" w:cs="Times New Roman"/>
-          <w:sz w:val="24"/>
-          <w:szCs w:val="24"/>
-        </w:rPr>
-        <w:br/>
-      </w:r>
-      <w:proofErr w:type="spellStart"/>
-      <w:r>
-        <w:rPr>
-          <w:rFonts w:ascii="Courier New" w:eastAsia="Times New Roman" w:hAnsi="Courier New" w:cs="Courier New"/>
-          <w:color w:val="538135" w:themeColor="accent6" w:themeShade="BF"/>
-          <w:sz w:val="18"/>
-          <w:szCs w:val="18"/>
-        </w:rPr>
-        <w:t>hv_vmbus</w:t>
-      </w:r>
-      <w:proofErr w:type="spellEnd"/>
-      <w:r>
-        <w:rPr>
-          <w:rFonts w:ascii="Courier New" w:eastAsia="Times New Roman" w:hAnsi="Courier New" w:cs="Courier New"/>
-          <w:color w:val="538135" w:themeColor="accent6" w:themeShade="BF"/>
-          <w:sz w:val="18"/>
-          <w:szCs w:val="18"/>
-        </w:rPr>
-        <w:br/>
-      </w:r>
-      <w:proofErr w:type="spellStart"/>
-      <w:r>
-        <w:rPr>
-          <w:rFonts w:ascii="Courier New" w:eastAsia="Times New Roman" w:hAnsi="Courier New" w:cs="Courier New"/>
-          <w:color w:val="538135" w:themeColor="accent6" w:themeShade="BF"/>
-          <w:sz w:val="18"/>
-          <w:szCs w:val="18"/>
-        </w:rPr>
-        <w:t>hv_storvsc</w:t>
-      </w:r>
-      <w:proofErr w:type="spellEnd"/>
-      <w:r>
-        <w:rPr>
-          <w:rFonts w:ascii="Courier New" w:eastAsia="Times New Roman" w:hAnsi="Courier New" w:cs="Courier New"/>
-          <w:color w:val="538135" w:themeColor="accent6" w:themeShade="BF"/>
-          <w:sz w:val="18"/>
-          <w:szCs w:val="18"/>
-        </w:rPr>
-        <w:br/>
-      </w:r>
-      <w:proofErr w:type="spellStart"/>
-      <w:r>
-        <w:rPr>
-          <w:rFonts w:ascii="Courier New" w:eastAsia="Times New Roman" w:hAnsi="Courier New" w:cs="Courier New"/>
-          <w:color w:val="538135" w:themeColor="accent6" w:themeShade="BF"/>
-          <w:sz w:val="18"/>
-          <w:szCs w:val="18"/>
-        </w:rPr>
-        <w:t>hv_blkvsc</w:t>
-      </w:r>
-      <w:proofErr w:type="spellEnd"/>
-      <w:r>
-        <w:rPr>
-          <w:rFonts w:ascii="Courier New" w:eastAsia="Times New Roman" w:hAnsi="Courier New" w:cs="Courier New"/>
-          <w:color w:val="538135" w:themeColor="accent6" w:themeShade="BF"/>
-          <w:sz w:val="18"/>
-          <w:szCs w:val="18"/>
-        </w:rPr>
-        <w:br/>
-      </w:r>
-      <w:proofErr w:type="spellStart"/>
-      <w:r>
-        <w:rPr>
-          <w:rFonts w:ascii="Courier New" w:eastAsia="Times New Roman" w:hAnsi="Courier New" w:cs="Courier New"/>
-          <w:color w:val="538135" w:themeColor="accent6" w:themeShade="BF"/>
-          <w:sz w:val="18"/>
-          <w:szCs w:val="18"/>
-        </w:rPr>
-        <w:t>hv_netvsc</w:t>
-      </w:r>
-      <w:proofErr w:type="spellEnd"/>
-      <w:r>
-        <w:rPr>
-          <w:rFonts w:ascii="Courier New" w:eastAsia="Times New Roman" w:hAnsi="Courier New" w:cs="Courier New"/>
-          <w:color w:val="538135" w:themeColor="accent6" w:themeShade="BF"/>
-          <w:sz w:val="18"/>
-          <w:szCs w:val="18"/>
-        </w:rPr>
-        <w:br/>
-      </w:r>
-    </w:p>
-    <w:p>
-      <w:pPr>
-        <w:pStyle w:val="ListParagraph"/>
-        <w:keepLines/>
-        <w:numPr>
-          <w:ilvl w:val="1"/>
-          <w:numId w:val="1"/>
-        </w:numPr>
-        <w:rPr>
-          <w:rFonts w:ascii="Courier New" w:eastAsia="Times New Roman" w:hAnsi="Courier New" w:cs="Courier New"/>
-          <w:color w:val="538135" w:themeColor="accent6" w:themeShade="BF"/>
-          <w:sz w:val="18"/>
-          <w:szCs w:val="18"/>
-        </w:rPr>
-      </w:pPr>
-      <w:r>
-        <w:lastRenderedPageBreak/>
-        <w:t>Install and configure the integration services and reboot:</w:t>
-      </w:r>
-      <w:r>
-        <w:br/>
-      </w:r>
-      <w:r>
-        <w:br/>
-      </w:r>
-      <w:r>
-        <w:rPr>
-          <w:rFonts w:ascii="Courier New" w:eastAsia="Times New Roman" w:hAnsi="Courier New" w:cs="Courier New"/>
-          <w:color w:val="538135" w:themeColor="accent6" w:themeShade="BF"/>
-          <w:sz w:val="18"/>
-          <w:szCs w:val="18"/>
-        </w:rPr>
-        <w:t>apt-get install</w:t>
-      </w:r>
-      <w:r>
-        <w:rPr>
-          <w:rFonts w:ascii="Courier New" w:eastAsia="Times New Roman" w:hAnsi="Courier New" w:cs="Courier New"/>
-          <w:color w:val="538135" w:themeColor="accent6" w:themeShade="BF"/>
-          <w:sz w:val="18"/>
-          <w:szCs w:val="18"/>
-        </w:rPr>
-        <w:t xml:space="preserve"> -</w:t>
-      </w:r>
-      <w:proofErr w:type="spellStart"/>
-      <w:r>
-        <w:rPr>
-          <w:rFonts w:ascii="Courier New" w:eastAsia="Times New Roman" w:hAnsi="Courier New" w:cs="Courier New"/>
-          <w:color w:val="538135" w:themeColor="accent6" w:themeShade="BF"/>
-          <w:sz w:val="18"/>
-          <w:szCs w:val="18"/>
-        </w:rPr>
-        <w:t>yq</w:t>
-      </w:r>
-      <w:proofErr w:type="spellEnd"/>
-      <w:r>
-        <w:rPr>
-          <w:rFonts w:ascii="Courier New" w:eastAsia="Times New Roman" w:hAnsi="Courier New" w:cs="Courier New"/>
-          <w:color w:val="538135" w:themeColor="accent6" w:themeShade="BF"/>
-          <w:sz w:val="18"/>
-          <w:szCs w:val="18"/>
-        </w:rPr>
-        <w:t xml:space="preserve"> </w:t>
-      </w:r>
-      <w:proofErr w:type="spellStart"/>
-      <w:r>
-        <w:rPr>
-          <w:rFonts w:ascii="Courier New" w:eastAsia="Times New Roman" w:hAnsi="Courier New" w:cs="Courier New"/>
-          <w:color w:val="538135" w:themeColor="accent6" w:themeShade="BF"/>
-          <w:sz w:val="18"/>
-          <w:szCs w:val="18"/>
-        </w:rPr>
-        <w:t>linux</w:t>
-      </w:r>
-      <w:proofErr w:type="spellEnd"/>
-      <w:r>
-        <w:rPr>
-          <w:rFonts w:ascii="Courier New" w:eastAsia="Times New Roman" w:hAnsi="Courier New" w:cs="Courier New"/>
-          <w:color w:val="538135" w:themeColor="accent6" w:themeShade="BF"/>
-          <w:sz w:val="18"/>
-          <w:szCs w:val="18"/>
-        </w:rPr>
-        <w:t xml:space="preserve">-virtual </w:t>
-      </w:r>
-      <w:proofErr w:type="spellStart"/>
-      <w:r>
-        <w:rPr>
-          <w:rFonts w:ascii="Courier New" w:eastAsia="Times New Roman" w:hAnsi="Courier New" w:cs="Courier New"/>
-          <w:color w:val="538135" w:themeColor="accent6" w:themeShade="BF"/>
-          <w:sz w:val="18"/>
-          <w:szCs w:val="18"/>
-        </w:rPr>
-        <w:t>linux</w:t>
-      </w:r>
-      <w:proofErr w:type="spellEnd"/>
-      <w:r>
-        <w:rPr>
-          <w:rFonts w:ascii="Courier New" w:eastAsia="Times New Roman" w:hAnsi="Courier New" w:cs="Courier New"/>
-          <w:color w:val="538135" w:themeColor="accent6" w:themeShade="BF"/>
-          <w:sz w:val="18"/>
-          <w:szCs w:val="18"/>
-        </w:rPr>
-        <w:t xml:space="preserve">-cloud-tools-virtual </w:t>
-      </w:r>
-      <w:proofErr w:type="spellStart"/>
-      <w:r>
-        <w:rPr>
-          <w:rFonts w:ascii="Courier New" w:eastAsia="Times New Roman" w:hAnsi="Courier New" w:cs="Courier New"/>
-          <w:color w:val="538135" w:themeColor="accent6" w:themeShade="BF"/>
-          <w:sz w:val="18"/>
-          <w:szCs w:val="18"/>
-        </w:rPr>
-        <w:t>linux</w:t>
-      </w:r>
-      <w:proofErr w:type="spellEnd"/>
-      <w:r>
-        <w:rPr>
-          <w:rFonts w:ascii="Courier New" w:eastAsia="Times New Roman" w:hAnsi="Courier New" w:cs="Courier New"/>
-          <w:color w:val="538135" w:themeColor="accent6" w:themeShade="BF"/>
-          <w:sz w:val="18"/>
-          <w:szCs w:val="18"/>
-        </w:rPr>
-        <w:t>-tools-virtual</w:t>
-      </w:r>
-      <w:r>
-        <w:rPr>
-          <w:rFonts w:ascii="Courier New" w:eastAsia="Times New Roman" w:hAnsi="Courier New" w:cs="Courier New"/>
-          <w:color w:val="538135" w:themeColor="accent6" w:themeShade="BF"/>
-          <w:sz w:val="18"/>
-          <w:szCs w:val="18"/>
-        </w:rPr>
-        <w:br/>
-        <w:t>update-</w:t>
-      </w:r>
-      <w:proofErr w:type="spellStart"/>
-      <w:r>
-        <w:rPr>
-          <w:rFonts w:ascii="Courier New" w:eastAsia="Times New Roman" w:hAnsi="Courier New" w:cs="Courier New"/>
-          <w:color w:val="538135" w:themeColor="accent6" w:themeShade="BF"/>
-          <w:sz w:val="18"/>
-          <w:szCs w:val="18"/>
-        </w:rPr>
-        <w:t>initramfs</w:t>
-      </w:r>
-      <w:proofErr w:type="spellEnd"/>
-      <w:r>
-        <w:rPr>
-          <w:rFonts w:ascii="Courier New" w:eastAsia="Times New Roman" w:hAnsi="Courier New" w:cs="Courier New"/>
-          <w:color w:val="538135" w:themeColor="accent6" w:themeShade="BF"/>
-          <w:sz w:val="18"/>
-          <w:szCs w:val="18"/>
-        </w:rPr>
-        <w:t xml:space="preserve"> -u</w:t>
-      </w:r>
-      <w:r>
-        <w:rPr>
-          <w:rFonts w:ascii="Courier New" w:eastAsia="Times New Roman" w:hAnsi="Courier New" w:cs="Courier New"/>
-          <w:color w:val="538135" w:themeColor="accent6" w:themeShade="BF"/>
-          <w:sz w:val="18"/>
-          <w:szCs w:val="18"/>
-        </w:rPr>
-        <w:br/>
-        <w:t>reboot</w:t>
-      </w:r>
-      <w:r>
-        <w:br/>
-      </w:r>
-    </w:p>
-    <w:p>
-      <w:pPr>
-        <w:pStyle w:val="ListParagraph"/>
-        <w:numPr>
-          <w:ilvl w:val="0"/>
-          <w:numId w:val="1"/>
-        </w:numPr>
-      </w:pPr>
-      <w:r>
-        <w:t xml:space="preserve">Run the following command to clear </w:t>
-      </w:r>
-      <w:r>
-        <w:t xml:space="preserve">cached packages and </w:t>
-      </w:r>
-      <w:r>
-        <w:t xml:space="preserve">the </w:t>
-      </w:r>
-      <w:r>
-        <w:rPr>
-          <w:b/>
-          <w:color w:val="C45911" w:themeColor="accent2" w:themeShade="BF"/>
-        </w:rPr>
-        <w:t>cached DHCP</w:t>
-      </w:r>
-      <w:r>
-        <w:rPr>
-          <w:color w:val="C45911" w:themeColor="accent2" w:themeShade="BF"/>
-        </w:rPr>
-        <w:t xml:space="preserve"> </w:t>
-      </w:r>
-      <w:r>
-        <w:t>leases</w:t>
-      </w:r>
-      <w:r>
-        <w:t xml:space="preserve"> and </w:t>
-      </w:r>
-      <w:r>
-        <w:t xml:space="preserve">then, zero deleted files (for better compression) and </w:t>
-      </w:r>
-      <w:r>
-        <w:t>shutdown</w:t>
-      </w:r>
-      <w:r>
-        <w:t>:</w:t>
-      </w:r>
-      <w:r>
-        <w:br/>
-      </w:r>
-      <w:r>
-        <w:br/>
-      </w:r>
-      <w:r>
-        <w:rPr>
-          <w:rFonts w:ascii="Courier New" w:hAnsi="Courier New" w:cs="Courier New"/>
-          <w:color w:val="538135" w:themeColor="accent6" w:themeShade="BF"/>
-          <w:sz w:val="18"/>
-          <w:szCs w:val="18"/>
-        </w:rPr>
-        <w:t>apt-</w:t>
-      </w:r>
-      <w:r>
-        <w:rPr>
-          <w:rFonts w:ascii="Courier New" w:hAnsi="Courier New" w:cs="Courier New"/>
-          <w:color w:val="538135" w:themeColor="accent6" w:themeShade="BF"/>
-          <w:sz w:val="18"/>
-          <w:szCs w:val="18"/>
-        </w:rPr>
-        <w:t>get</w:t>
-      </w:r>
-      <w:r>
-        <w:rPr>
-          <w:rFonts w:ascii="Courier New" w:hAnsi="Courier New" w:cs="Courier New"/>
-          <w:color w:val="538135" w:themeColor="accent6" w:themeShade="BF"/>
-          <w:sz w:val="18"/>
-          <w:szCs w:val="18"/>
-        </w:rPr>
-        <w:t xml:space="preserve"> clean</w:t>
-      </w:r>
-      <w:r>
-        <w:rPr>
-          <w:rFonts w:ascii="Courier New" w:hAnsi="Courier New" w:cs="Courier New"/>
-          <w:i/>
-          <w:color w:val="538135" w:themeColor="accent6" w:themeShade="BF"/>
-          <w:sz w:val="18"/>
-          <w:szCs w:val="18"/>
-        </w:rPr>
-        <w:br/>
-      </w:r>
-      <w:r>
-        <w:rPr>
-          <w:rFonts w:ascii="Courier New" w:hAnsi="Courier New" w:cs="Courier New"/>
-          <w:color w:val="538135" w:themeColor="accent6" w:themeShade="BF"/>
-          <w:sz w:val="18"/>
-          <w:szCs w:val="18"/>
-        </w:rPr>
-        <w:t xml:space="preserve">rm </w:t>
-      </w:r>
-      <w:r>
-        <w:rPr>
-          <w:rFonts w:ascii="Courier New" w:hAnsi="Courier New" w:cs="Courier New"/>
-          <w:color w:val="538135" w:themeColor="accent6" w:themeShade="BF"/>
-          <w:sz w:val="18"/>
-          <w:szCs w:val="18"/>
-        </w:rPr>
-        <w:t>-rf</w:t>
-      </w:r>
-      <w:r>
-        <w:rPr>
-          <w:rFonts w:ascii="Courier New" w:hAnsi="Courier New" w:cs="Courier New"/>
-          <w:color w:val="538135" w:themeColor="accent6" w:themeShade="BF"/>
-          <w:sz w:val="18"/>
-          <w:szCs w:val="18"/>
-        </w:rPr>
-        <w:t xml:space="preserve"> </w:t>
-      </w:r>
-      <w:r>
-        <w:rPr>
-          <w:rFonts w:ascii="Courier New" w:hAnsi="Courier New" w:cs="Courier New"/>
-          <w:color w:val="538135" w:themeColor="accent6" w:themeShade="BF"/>
-          <w:sz w:val="18"/>
-          <w:szCs w:val="18"/>
-        </w:rPr>
-        <w:t>/var/lib/</w:t>
-      </w:r>
-      <w:proofErr w:type="spellStart"/>
-      <w:r>
-        <w:rPr>
-          <w:rFonts w:ascii="Courier New" w:hAnsi="Courier New" w:cs="Courier New"/>
-          <w:color w:val="538135" w:themeColor="accent6" w:themeShade="BF"/>
-          <w:sz w:val="18"/>
-          <w:szCs w:val="18"/>
-        </w:rPr>
-        <w:t>dhcp</w:t>
-      </w:r>
-      <w:proofErr w:type="spellEnd"/>
-      <w:r>
-        <w:rPr>
-          <w:rFonts w:ascii="Courier New" w:hAnsi="Courier New" w:cs="Courier New"/>
-          <w:color w:val="538135" w:themeColor="accent6" w:themeShade="BF"/>
-          <w:sz w:val="18"/>
-          <w:szCs w:val="18"/>
-        </w:rPr>
-        <w:t>/*</w:t>
-      </w:r>
-      <w:r>
-        <w:rPr>
-          <w:rFonts w:ascii="Courier New" w:hAnsi="Courier New" w:cs="Courier New"/>
-          <w:color w:val="538135" w:themeColor="accent6" w:themeShade="BF"/>
-          <w:sz w:val="18"/>
-          <w:szCs w:val="18"/>
-        </w:rPr>
-        <w:br/>
-      </w:r>
-      <w:proofErr w:type="spellStart"/>
-      <w:r>
-        <w:rPr>
-          <w:rFonts w:ascii="Courier New" w:hAnsi="Courier New" w:cs="Courier New"/>
-          <w:color w:val="538135" w:themeColor="accent6" w:themeShade="BF"/>
-          <w:sz w:val="18"/>
-          <w:szCs w:val="18"/>
-        </w:rPr>
-        <w:t>sfill</w:t>
-      </w:r>
-      <w:proofErr w:type="spellEnd"/>
-      <w:r>
-        <w:rPr>
-          <w:rFonts w:ascii="Courier New" w:hAnsi="Courier New" w:cs="Courier New"/>
-          <w:color w:val="538135" w:themeColor="accent6" w:themeShade="BF"/>
-          <w:sz w:val="18"/>
-          <w:szCs w:val="18"/>
-        </w:rPr>
-        <w:t xml:space="preserve"> -</w:t>
-      </w:r>
-      <w:proofErr w:type="spellStart"/>
-      <w:r>
-        <w:rPr>
-          <w:rFonts w:ascii="Courier New" w:hAnsi="Courier New" w:cs="Courier New"/>
-          <w:color w:val="538135" w:themeColor="accent6" w:themeShade="BF"/>
-          <w:sz w:val="18"/>
-          <w:szCs w:val="18"/>
-        </w:rPr>
-        <w:t>fllz</w:t>
-      </w:r>
-      <w:proofErr w:type="spellEnd"/>
-      <w:r>
-        <w:rPr>
-          <w:rFonts w:ascii="Courier New" w:hAnsi="Courier New" w:cs="Courier New"/>
-          <w:color w:val="538135" w:themeColor="accent6" w:themeShade="BF"/>
-          <w:sz w:val="18"/>
-          <w:szCs w:val="18"/>
-        </w:rPr>
-        <w:t xml:space="preserve"> /</w:t>
-      </w:r>
-      <w:r>
-        <w:rPr>
-          <w:rFonts w:ascii="Courier New" w:hAnsi="Courier New" w:cs="Courier New"/>
-          <w:color w:val="538135" w:themeColor="accent6" w:themeShade="BF"/>
-          <w:sz w:val="18"/>
-          <w:szCs w:val="18"/>
-        </w:rPr>
-        <w:br/>
-        <w:t xml:space="preserve">shutdown </w:t>
-      </w:r>
-      <w:r>
-        <w:rPr>
-          <w:rFonts w:ascii="Courier New" w:hAnsi="Courier New" w:cs="Courier New"/>
-          <w:color w:val="538135" w:themeColor="accent6" w:themeShade="BF"/>
-          <w:sz w:val="18"/>
-          <w:szCs w:val="18"/>
-        </w:rPr>
-        <w:t>-h</w:t>
-      </w:r>
-      <w:r>
-        <w:rPr>
-          <w:rFonts w:ascii="Courier New" w:hAnsi="Courier New" w:cs="Courier New"/>
-          <w:color w:val="538135" w:themeColor="accent6" w:themeShade="BF"/>
-          <w:sz w:val="18"/>
-          <w:szCs w:val="18"/>
-        </w:rPr>
-        <w:t xml:space="preserve"> </w:t>
-      </w:r>
-      <w:r>
-        <w:rPr>
-          <w:rFonts w:ascii="Courier New" w:hAnsi="Courier New" w:cs="Courier New"/>
-          <w:color w:val="538135" w:themeColor="accent6" w:themeShade="BF"/>
-          <w:sz w:val="18"/>
-          <w:szCs w:val="18"/>
-        </w:rPr>
-        <w:t>now</w:t>
+        <w:t xml:space="preserve"> </w:t>
+      </w:r>
+      <w:r>
+        <w:rPr>
+          <w:rFonts w:ascii="Courier New" w:hAnsi="Courier New" w:cs="Courier New"/>
+          <w:color w:val="538135" w:themeColor="accent6" w:themeShade="BF"/>
+          <w:sz w:val="18"/>
+          <w:szCs w:val="18"/>
+        </w:rPr>
+        <w:t>IPADDRESS</w:t>
       </w:r>
       <w:r>
         <w:br/>
@@ -3059,7 +2387,11 @@
         <w:t>lock error</w:t>
       </w:r>
       <w:r>
-        <w:t>, restart and wait a bit before retrying)</w:t>
+        <w:t xml:space="preserve">, restart and wait a bit before </w:t>
+      </w:r>
+      <w:r>
+        <w:lastRenderedPageBreak/>
+        <w:t>retrying)</w:t>
       </w:r>
       <w:r>
         <w:t>:</w:t>
@@ -3228,67 +2560,67 @@
       <w:r>
         <w:t xml:space="preserve">and </w:t>
       </w:r>
+      <w:r>
+        <w:rPr>
+          <w:b/>
+          <w:color w:val="C45911" w:themeColor="accent2" w:themeShade="BF"/>
+        </w:rPr>
+        <w:t>shutdown</w:t>
+      </w:r>
+      <w:r>
+        <w:t>:</w:t>
+      </w:r>
+    </w:p>
+    <w:p>
+      <w:pPr>
+        <w:pStyle w:val="ListParagraph"/>
+        <w:rPr>
+          <w:rFonts w:ascii="Courier New" w:hAnsi="Courier New" w:cs="Courier New"/>
+          <w:color w:val="538135" w:themeColor="accent6" w:themeShade="BF"/>
+          <w:sz w:val="18"/>
+          <w:szCs w:val="18"/>
+        </w:rPr>
+      </w:pPr>
+    </w:p>
+    <w:p>
+      <w:pPr>
+        <w:pStyle w:val="ListParagraph"/>
+        <w:rPr>
+          <w:rFonts w:ascii="Courier New" w:hAnsi="Courier New" w:cs="Courier New"/>
+          <w:color w:val="538135" w:themeColor="accent6" w:themeShade="BF"/>
+          <w:sz w:val="18"/>
+          <w:szCs w:val="18"/>
+        </w:rPr>
+      </w:pPr>
+      <w:r>
+        <w:rPr>
+          <w:rFonts w:ascii="Courier New" w:hAnsi="Courier New" w:cs="Courier New"/>
+          <w:color w:val="538135" w:themeColor="accent6" w:themeShade="BF"/>
+          <w:sz w:val="18"/>
+          <w:szCs w:val="18"/>
+        </w:rPr>
+        <w:t>apt-</w:t>
+      </w:r>
+      <w:r>
+        <w:rPr>
+          <w:rFonts w:ascii="Courier New" w:hAnsi="Courier New" w:cs="Courier New"/>
+          <w:color w:val="538135" w:themeColor="accent6" w:themeShade="BF"/>
+          <w:sz w:val="18"/>
+          <w:szCs w:val="18"/>
+        </w:rPr>
+        <w:t>get</w:t>
+      </w:r>
+      <w:r>
+        <w:rPr>
+          <w:rFonts w:ascii="Courier New" w:hAnsi="Courier New" w:cs="Courier New"/>
+          <w:color w:val="538135" w:themeColor="accent6" w:themeShade="BF"/>
+          <w:sz w:val="18"/>
+          <w:szCs w:val="18"/>
+        </w:rPr>
+        <w:t xml:space="preserve"> clean</w:t>
+      </w:r>
       <w:bookmarkStart w:id="0" w:name="_GoBack"/>
-      <w:r>
-        <w:rPr>
-          <w:b/>
-          <w:color w:val="C45911" w:themeColor="accent2" w:themeShade="BF"/>
-        </w:rPr>
-        <w:t>shutdown</w:t>
-      </w:r>
       <w:bookmarkEnd w:id="0"/>
-      <w:r>
-        <w:t>:</w:t>
-      </w:r>
-    </w:p>
-    <w:p>
-      <w:pPr>
-        <w:pStyle w:val="ListParagraph"/>
-        <w:rPr>
-          <w:rFonts w:ascii="Courier New" w:hAnsi="Courier New" w:cs="Courier New"/>
-          <w:color w:val="538135" w:themeColor="accent6" w:themeShade="BF"/>
-          <w:sz w:val="18"/>
-          <w:szCs w:val="18"/>
-        </w:rPr>
-      </w:pPr>
-    </w:p>
-    <w:p>
-      <w:pPr>
-        <w:pStyle w:val="ListParagraph"/>
-        <w:rPr>
-          <w:rFonts w:ascii="Courier New" w:hAnsi="Courier New" w:cs="Courier New"/>
-          <w:color w:val="538135" w:themeColor="accent6" w:themeShade="BF"/>
-          <w:sz w:val="18"/>
-          <w:szCs w:val="18"/>
-        </w:rPr>
-      </w:pPr>
-      <w:r>
-        <w:rPr>
-          <w:rFonts w:ascii="Courier New" w:hAnsi="Courier New" w:cs="Courier New"/>
-          <w:color w:val="538135" w:themeColor="accent6" w:themeShade="BF"/>
-          <w:sz w:val="18"/>
-          <w:szCs w:val="18"/>
-        </w:rPr>
-        <w:t>apt-</w:t>
-      </w:r>
-      <w:r>
-        <w:rPr>
-          <w:rFonts w:ascii="Courier New" w:hAnsi="Courier New" w:cs="Courier New"/>
-          <w:color w:val="538135" w:themeColor="accent6" w:themeShade="BF"/>
-          <w:sz w:val="18"/>
-          <w:szCs w:val="18"/>
-        </w:rPr>
-        <w:t>get</w:t>
-      </w:r>
-      <w:r>
-        <w:rPr>
-          <w:rFonts w:ascii="Courier New" w:hAnsi="Courier New" w:cs="Courier New"/>
-          <w:color w:val="538135" w:themeColor="accent6" w:themeShade="BF"/>
-          <w:sz w:val="18"/>
-          <w:szCs w:val="18"/>
-        </w:rPr>
-        <w:t xml:space="preserve"> clean</w:t>
-      </w:r>
     </w:p>
     <w:p>
       <w:pPr>

</xml_diff>

<commit_message>
[cluster setup}; Hyper-V VM templates include the [container] user.
</commit_message>
<xml_diff>
--- a/Doc/Ubuntu-18.04 Hyper-V Template.docx
+++ b/Doc/Ubuntu-18.04 Hyper-V Template.docx
@@ -747,9 +747,6 @@
         <w:t>prep</w:t>
       </w:r>
       <w:proofErr w:type="gramEnd"/>
-      <w:r>
-        <w:br/>
-      </w:r>
     </w:p>
     <w:p>
       <w:pPr>
@@ -791,11 +788,7 @@
         <w:br/>
       </w:r>
       <w:r>
-        <w:t xml:space="preserve">Note: I tried using generation 2 but I was unable to clone VMs by making copies of the </w:t>
-      </w:r>
-      <w:r>
-        <w:lastRenderedPageBreak/>
-        <w:t>template VHD when I did this.  The cloned VMs wouldn’t boot.</w:t>
+        <w:t>Note: I tried using generation 2 but I was unable to clone VMs by making copies of the template VHD when I did this.  The cloned VMs wouldn’t boot.</w:t>
       </w:r>
       <w:r>
         <w:rPr>
@@ -821,6 +814,7 @@
         </w:numPr>
       </w:pPr>
       <w:r>
+        <w:lastRenderedPageBreak/>
         <w:t>Then</w:t>
       </w:r>
       <w:r>
@@ -852,9 +846,6 @@
       </w:r>
       <w:r>
         <w:t>.</w:t>
-      </w:r>
-      <w:r>
-        <w:br/>
       </w:r>
     </w:p>
     <w:p>
@@ -871,9 +862,6 @@
       <w:r>
         <w:t>.</w:t>
       </w:r>
-      <w:r>
-        <w:br/>
-      </w:r>
     </w:p>
     <w:p>
       <w:pPr>
@@ -1317,9 +1305,6 @@
       <w:r>
         <w:t>.</w:t>
       </w:r>
-      <w:r>
-        <w:br/>
-      </w:r>
     </w:p>
     <w:p>
       <w:pPr>
@@ -1342,9 +1327,6 @@
       <w:r>
         <w:t>.</w:t>
       </w:r>
-      <w:r>
-        <w:br/>
-      </w:r>
     </w:p>
     <w:p>
       <w:pPr>
@@ -1367,9 +1349,6 @@
       <w:r>
         <w:t>.</w:t>
       </w:r>
-      <w:r>
-        <w:br/>
-      </w:r>
     </w:p>
     <w:p>
       <w:pPr>
@@ -1398,9 +1377,6 @@
       <w:r>
         <w:t>configuration.</w:t>
       </w:r>
-      <w:r>
-        <w:br/>
-      </w:r>
     </w:p>
     <w:p>
       <w:pPr>
@@ -1423,9 +1399,6 @@
       <w:r>
         <w:t>.</w:t>
       </w:r>
-      <w:r>
-        <w:br/>
-      </w:r>
     </w:p>
     <w:p>
       <w:pPr>
@@ -1454,9 +1427,6 @@
       <w:r>
         <w:t>.</w:t>
       </w:r>
-      <w:r>
-        <w:br/>
-      </w:r>
     </w:p>
     <w:p>
       <w:pPr>
@@ -1499,7 +1469,6 @@
         </w:numPr>
       </w:pPr>
       <w:r>
-        <w:lastRenderedPageBreak/>
         <w:t xml:space="preserve">Enter </w:t>
       </w:r>
       <w:r>
@@ -1603,9 +1572,6 @@
       <w:r>
         <w:t>.</w:t>
       </w:r>
-      <w:r>
-        <w:br/>
-      </w:r>
     </w:p>
     <w:p>
       <w:pPr>
@@ -1618,9 +1584,6 @@
       <w:r>
         <w:t>Start the installation.</w:t>
       </w:r>
-      <w:r>
-        <w:br/>
-      </w:r>
     </w:p>
     <w:p>
       <w:pPr>
@@ -1643,9 +1606,8 @@
       <w:r>
         <w:t>.</w:t>
       </w:r>
-      <w:r>
-        <w:br/>
-      </w:r>
+      <w:bookmarkStart w:id="0" w:name="_GoBack"/>
+      <w:bookmarkEnd w:id="0"/>
     </w:p>
     <w:p>
       <w:pPr>
@@ -1743,6 +1705,7 @@
           <w:sz w:val="18"/>
           <w:szCs w:val="18"/>
         </w:rPr>
+        <w:lastRenderedPageBreak/>
         <w:t>i</w:t>
       </w:r>
       <w:r>
@@ -2039,25 +2002,7 @@
           <w:sz w:val="18"/>
           <w:szCs w:val="18"/>
         </w:rPr>
-        <w:t xml:space="preserve">neon </w:t>
-      </w:r>
-      <w:r>
-        <w:rPr>
-          <w:rFonts w:ascii="Courier New" w:hAnsi="Courier New" w:cs="Courier New"/>
-          <w:color w:val="538135" w:themeColor="accent6" w:themeShade="BF"/>
-          <w:sz w:val="18"/>
-          <w:szCs w:val="18"/>
-        </w:rPr>
-        <w:t>prepare node-template</w:t>
-      </w:r>
-      <w:r>
-        <w:rPr>
-          <w:rFonts w:ascii="Courier New" w:hAnsi="Courier New" w:cs="Courier New"/>
-          <w:color w:val="538135" w:themeColor="accent6" w:themeShade="BF"/>
-          <w:sz w:val="18"/>
-          <w:szCs w:val="18"/>
-        </w:rPr>
-        <w:t xml:space="preserve"> --</w:t>
+        <w:t>neon prepare node-template --</w:t>
       </w:r>
       <w:proofErr w:type="spellStart"/>
       <w:r>
@@ -2387,11 +2332,7 @@
         <w:t>lock error</w:t>
       </w:r>
       <w:r>
-        <w:t xml:space="preserve">, restart and wait a bit before </w:t>
-      </w:r>
-      <w:r>
-        <w:lastRenderedPageBreak/>
-        <w:t>retrying)</w:t>
+        <w:t>, restart and wait a bit before retrying)</w:t>
       </w:r>
       <w:r>
         <w:t>:</w:t>
@@ -2619,8 +2560,6 @@
         </w:rPr>
         <w:t xml:space="preserve"> clean</w:t>
       </w:r>
-      <w:bookmarkStart w:id="0" w:name="_GoBack"/>
-      <w:bookmarkEnd w:id="0"/>
     </w:p>
     <w:p>
       <w:pPr>
@@ -2850,6 +2789,7 @@
         <w:br/>
       </w:r>
       <w:r>
+        <w:lastRenderedPageBreak/>
         <w:t>Be sure to:</w:t>
       </w:r>
       <w:r>

</xml_diff>

<commit_message>
[cluster setup]: Use new "hyperv-" and "xenserver-" prefixes for the VM templates so these will be better organized and easier to manage.
</commit_message>
<xml_diff>
--- a/Doc/Ubuntu-18.04 Hyper-V Template.docx
+++ b/Doc/Ubuntu-18.04 Hyper-V Template.docx
@@ -550,7 +550,7 @@
           <w:sz w:val="16"/>
           <w:szCs w:val="16"/>
         </w:rPr>
-        <w:t>New-VHD -Path D:\VM\ubuntu-1</w:t>
+        <w:t>New-VHD -Path D:\VM\</w:t>
       </w:r>
       <w:r>
         <w:rPr>
@@ -559,7 +559,7 @@
           <w:sz w:val="16"/>
           <w:szCs w:val="16"/>
         </w:rPr>
-        <w:t>8</w:t>
+        <w:t>hyperv</w:t>
       </w:r>
       <w:r>
         <w:rPr>
@@ -568,7 +568,7 @@
           <w:sz w:val="16"/>
           <w:szCs w:val="16"/>
         </w:rPr>
-        <w:t>.04</w:t>
+        <w:t>-ubuntu-18.04.</w:t>
       </w:r>
       <w:r>
         <w:rPr>
@@ -577,7 +577,7 @@
           <w:sz w:val="16"/>
           <w:szCs w:val="16"/>
         </w:rPr>
-        <w:t>.</w:t>
+        <w:t>1</w:t>
       </w:r>
       <w:r>
         <w:rPr>
@@ -586,7 +586,16 @@
           <w:sz w:val="16"/>
           <w:szCs w:val="16"/>
         </w:rPr>
-        <w:t>prep.vhdx -</w:t>
+        <w:t>.vhdx</w:t>
+      </w:r>
+      <w:r>
+        <w:rPr>
+          <w:rFonts w:ascii="Courier New" w:hAnsi="Courier New" w:cs="Courier New"/>
+          <w:color w:val="538135" w:themeColor="accent6" w:themeShade="BF"/>
+          <w:sz w:val="16"/>
+          <w:szCs w:val="16"/>
+        </w:rPr>
+        <w:t xml:space="preserve"> -</w:t>
       </w:r>
       <w:proofErr w:type="spellStart"/>
       <w:r>
@@ -1606,8 +1615,6 @@
       <w:r>
         <w:t>.</w:t>
       </w:r>
-      <w:bookmarkStart w:id="0" w:name="_GoBack"/>
-      <w:bookmarkEnd w:id="0"/>
     </w:p>
     <w:p>
       <w:pPr>
@@ -2259,12 +2266,12 @@
       <w:r>
         <w:br/>
       </w:r>
-      <w:hyperlink r:id="rId8" w:anchor=".vhdx" w:history="1">
+      <w:hyperlink r:id="rId8" w:history="1">
         <w:r>
           <w:rPr>
             <w:rStyle w:val="Hyperlink"/>
           </w:rPr>
-          <w:t>https://s3.amazonaws.com/neonforge/kube/kube-ubuntu-18.04.#.vhdx</w:t>
+          <w:t>https://s3.amazonaws.com/neonforge/kube/hyperv-ubuntu-18.04.#.vhdx</w:t>
         </w:r>
       </w:hyperlink>
       <w:r>
@@ -2770,7 +2777,7 @@
           <w:rPr>
             <w:rStyle w:val="Hyperlink"/>
           </w:rPr>
-          <w:t>https://s3.amazonaws.com/neonforge/kube/kube-ubuntu-18.04.latest.vhdx</w:t>
+          <w:t>https://s3.amazonaws.com/neonforge/kube/hyperv-ubuntu-18.04.latest.vhdx</w:t>
         </w:r>
       </w:hyperlink>
       <w:r>
@@ -2907,6 +2914,8 @@
       <w:pPr>
         <w:ind w:left="810" w:hanging="810"/>
       </w:pPr>
+      <w:bookmarkStart w:id="0" w:name="_GoBack"/>
+      <w:bookmarkEnd w:id="0"/>
     </w:p>
     <w:sectPr>
       <w:pgSz w:w="12240" w:h="15840"/>
@@ -3702,7 +3711,6 @@
   <w:style w:type="character" w:default="1" w:styleId="DefaultParagraphFont">
     <w:name w:val="Default Paragraph Font"/>
     <w:uiPriority w:val="1"/>
-    <w:semiHidden/>
     <w:unhideWhenUsed/>
   </w:style>
   <w:style w:type="table" w:default="1" w:styleId="TableNormal">

</xml_diff>

<commit_message>
[neon]: [prepare node-template] now disables sudo password prompts and includes other fixes.
</commit_message>
<xml_diff>
--- a/Doc/Ubuntu-18.04 Hyper-V Template.docx
+++ b/Doc/Ubuntu-18.04 Hyper-V Template.docx
@@ -1746,51 +1746,40 @@
           <w:numId w:val="1"/>
         </w:numPr>
       </w:pPr>
-      <w:r>
-        <w:t>Run this command to start bash with root permissions</w:t>
-      </w:r>
-      <w:r>
-        <w:t xml:space="preserve"> (the password is </w:t>
-      </w:r>
-      <w:r>
-        <w:rPr>
-          <w:b/>
-          <w:color w:val="C45911" w:themeColor="accent2" w:themeShade="BF"/>
-        </w:rPr>
-        <w:t>sysadmin0000</w:t>
-      </w:r>
-      <w:r>
-        <w:t>)</w:t>
-      </w:r>
-      <w:r>
-        <w:t>:</w:t>
-      </w:r>
-      <w:r>
-        <w:br/>
-      </w:r>
-      <w:r>
-        <w:br/>
-      </w:r>
-      <w:proofErr w:type="spellStart"/>
-      <w:r>
-        <w:rPr>
-          <w:rFonts w:ascii="Courier New" w:hAnsi="Courier New" w:cs="Courier New"/>
-          <w:color w:val="538135" w:themeColor="accent6" w:themeShade="BF"/>
-          <w:sz w:val="18"/>
-          <w:szCs w:val="18"/>
-        </w:rPr>
-        <w:t>sudo</w:t>
-      </w:r>
-      <w:proofErr w:type="spellEnd"/>
-      <w:r>
-        <w:rPr>
-          <w:rFonts w:ascii="Courier New" w:hAnsi="Courier New" w:cs="Courier New"/>
-          <w:color w:val="538135" w:themeColor="accent6" w:themeShade="BF"/>
-          <w:sz w:val="18"/>
-          <w:szCs w:val="18"/>
-        </w:rPr>
-        <w:t xml:space="preserve"> bash</w:t>
-      </w:r>
+      <w:bookmarkStart w:id="0" w:name="_Hlk1639464"/>
+      <w:bookmarkStart w:id="1" w:name="_GoBack"/>
+      <w:bookmarkEnd w:id="1"/>
+      <w:r>
+        <w:rPr>
+          <w:b/>
+          <w:color w:val="FF0000"/>
+          <w:highlight w:val="yellow"/>
+        </w:rPr>
+        <w:t>IMPORTANT:</w:t>
+      </w:r>
+      <w:r>
+        <w:t xml:space="preserve"> Be sure to </w:t>
+      </w:r>
+      <w:r>
+        <w:rPr>
+          <w:b/>
+          <w:color w:val="C45911" w:themeColor="accent2" w:themeShade="BF"/>
+        </w:rPr>
+        <w:t>logout</w:t>
+      </w:r>
+      <w:r>
+        <w:rPr>
+          <w:color w:val="C45911" w:themeColor="accent2" w:themeShade="BF"/>
+        </w:rPr>
+        <w:t xml:space="preserve"> </w:t>
+      </w:r>
+      <w:r>
+        <w:t xml:space="preserve">of </w:t>
+      </w:r>
+      <w:r>
+        <w:t>any PuTTY or Hyper-V windows so the next step will work.</w:t>
+      </w:r>
+      <w:bookmarkEnd w:id="0"/>
       <w:r>
         <w:br/>
       </w:r>
@@ -1803,142 +1792,74 @@
           <w:numId w:val="1"/>
         </w:numPr>
       </w:pPr>
-      <w:r>
-        <w:t xml:space="preserve">Run the following command to modify </w:t>
+      <w:bookmarkStart w:id="2" w:name="_Hlk1638278"/>
+      <w:r>
+        <w:t>Run this com</w:t>
+      </w:r>
+      <w:r>
+        <w:t xml:space="preserve">mand </w:t>
+      </w:r>
+      <w:r>
+        <w:rPr>
+          <w:b/>
+          <w:color w:val="C45911" w:themeColor="accent2" w:themeShade="BF"/>
+        </w:rPr>
+        <w:t>on your workstation</w:t>
+      </w:r>
+      <w:r>
+        <w:rPr>
+          <w:color w:val="C45911" w:themeColor="accent2" w:themeShade="BF"/>
+        </w:rPr>
+        <w:t xml:space="preserve"> </w:t>
+      </w:r>
+      <w:r>
+        <w:t>to complete the preparation, passing the IP address of the VM:</w:t>
+      </w:r>
+      <w:r>
+        <w:br/>
+      </w:r>
+      <w:r>
+        <w:br/>
+      </w:r>
+      <w:r>
+        <w:rPr>
+          <w:rFonts w:ascii="Courier New" w:hAnsi="Courier New" w:cs="Courier New"/>
+          <w:color w:val="538135" w:themeColor="accent6" w:themeShade="BF"/>
+          <w:sz w:val="18"/>
+          <w:szCs w:val="18"/>
+        </w:rPr>
+        <w:t>neon prepare node-template --</w:t>
       </w:r>
       <w:proofErr w:type="spellStart"/>
       <w:r>
         <w:rPr>
-          <w:b/>
-          <w:color w:val="C45911" w:themeColor="accent2" w:themeShade="BF"/>
-        </w:rPr>
-        <w:t>sudo</w:t>
+          <w:rFonts w:ascii="Courier New" w:hAnsi="Courier New" w:cs="Courier New"/>
+          <w:color w:val="538135" w:themeColor="accent6" w:themeShade="BF"/>
+          <w:sz w:val="18"/>
+          <w:szCs w:val="18"/>
+        </w:rPr>
+        <w:t>hyperv</w:t>
       </w:r>
       <w:proofErr w:type="spellEnd"/>
       <w:r>
         <w:rPr>
-          <w:color w:val="C45911" w:themeColor="accent2" w:themeShade="BF"/>
-        </w:rPr>
-        <w:t xml:space="preserve"> </w:t>
-      </w:r>
-      <w:r>
-        <w:t>behavior so it doesn’t request passwords, making remote configuration possible:</w:t>
-      </w:r>
-      <w:r>
-        <w:br/>
-      </w:r>
-      <w:r>
-        <w:br/>
-      </w:r>
-      <w:r>
-        <w:rPr>
-          <w:rFonts w:ascii="Courier New" w:hAnsi="Courier New" w:cs="Courier New"/>
-          <w:color w:val="538135" w:themeColor="accent6" w:themeShade="BF"/>
-          <w:sz w:val="18"/>
-          <w:szCs w:val="18"/>
-        </w:rPr>
-        <w:t xml:space="preserve">echo </w:t>
-      </w:r>
-      <w:r>
-        <w:rPr>
-          <w:rFonts w:ascii="Courier New" w:hAnsi="Courier New" w:cs="Courier New"/>
-          <w:color w:val="385623" w:themeColor="accent6" w:themeShade="80"/>
-          <w:sz w:val="18"/>
-          <w:szCs w:val="18"/>
-        </w:rPr>
-        <w:t>"</w:t>
-      </w:r>
-      <w:r>
-        <w:rPr>
-          <w:rFonts w:ascii="Courier New" w:hAnsi="Courier New" w:cs="Courier New"/>
-          <w:color w:val="538135" w:themeColor="accent6" w:themeShade="BF"/>
-          <w:sz w:val="18"/>
-          <w:szCs w:val="18"/>
-        </w:rPr>
-        <w:t>%</w:t>
-      </w:r>
-      <w:proofErr w:type="spellStart"/>
-      <w:r>
-        <w:rPr>
-          <w:rFonts w:ascii="Courier New" w:hAnsi="Courier New" w:cs="Courier New"/>
-          <w:color w:val="538135" w:themeColor="accent6" w:themeShade="BF"/>
-          <w:sz w:val="18"/>
-          <w:szCs w:val="18"/>
-        </w:rPr>
-        <w:t>sudo</w:t>
-      </w:r>
-      <w:proofErr w:type="spellEnd"/>
-      <w:r>
-        <w:rPr>
-          <w:rFonts w:ascii="Courier New" w:hAnsi="Courier New" w:cs="Courier New"/>
-          <w:color w:val="538135" w:themeColor="accent6" w:themeShade="BF"/>
-          <w:sz w:val="18"/>
-          <w:szCs w:val="18"/>
-        </w:rPr>
-        <w:t xml:space="preserve">    ALL=NOPASSWD: ALL</w:t>
-      </w:r>
-      <w:r>
-        <w:rPr>
-          <w:rFonts w:ascii="Courier New" w:hAnsi="Courier New" w:cs="Courier New"/>
-          <w:color w:val="538135" w:themeColor="accent6" w:themeShade="BF"/>
-          <w:sz w:val="18"/>
-          <w:szCs w:val="18"/>
-        </w:rPr>
-        <w:t>" &gt; /</w:t>
-      </w:r>
-      <w:proofErr w:type="spellStart"/>
-      <w:r>
-        <w:rPr>
-          <w:rFonts w:ascii="Courier New" w:hAnsi="Courier New" w:cs="Courier New"/>
-          <w:color w:val="538135" w:themeColor="accent6" w:themeShade="BF"/>
-          <w:sz w:val="18"/>
-          <w:szCs w:val="18"/>
-        </w:rPr>
-        <w:t>etc</w:t>
-      </w:r>
-      <w:proofErr w:type="spellEnd"/>
-      <w:r>
-        <w:rPr>
-          <w:rFonts w:ascii="Courier New" w:hAnsi="Courier New" w:cs="Courier New"/>
-          <w:color w:val="538135" w:themeColor="accent6" w:themeShade="BF"/>
-          <w:sz w:val="18"/>
-          <w:szCs w:val="18"/>
-        </w:rPr>
-        <w:t>/</w:t>
-      </w:r>
-      <w:proofErr w:type="spellStart"/>
-      <w:proofErr w:type="gramStart"/>
-      <w:r>
-        <w:rPr>
-          <w:rFonts w:ascii="Courier New" w:hAnsi="Courier New" w:cs="Courier New"/>
-          <w:color w:val="538135" w:themeColor="accent6" w:themeShade="BF"/>
-          <w:sz w:val="18"/>
-          <w:szCs w:val="18"/>
-        </w:rPr>
-        <w:t>sudoers.d</w:t>
-      </w:r>
-      <w:proofErr w:type="spellEnd"/>
-      <w:proofErr w:type="gramEnd"/>
-      <w:r>
-        <w:rPr>
-          <w:rFonts w:ascii="Courier New" w:hAnsi="Courier New" w:cs="Courier New"/>
-          <w:color w:val="538135" w:themeColor="accent6" w:themeShade="BF"/>
-          <w:sz w:val="18"/>
-          <w:szCs w:val="18"/>
-        </w:rPr>
-        <w:t>/</w:t>
-      </w:r>
-      <w:proofErr w:type="spellStart"/>
-      <w:r>
-        <w:rPr>
-          <w:rFonts w:ascii="Courier New" w:hAnsi="Courier New" w:cs="Courier New"/>
-          <w:color w:val="538135" w:themeColor="accent6" w:themeShade="BF"/>
-          <w:sz w:val="18"/>
-          <w:szCs w:val="18"/>
-        </w:rPr>
-        <w:t>nopasswd</w:t>
-      </w:r>
-      <w:proofErr w:type="spellEnd"/>
+          <w:rFonts w:ascii="Courier New" w:hAnsi="Courier New" w:cs="Courier New"/>
+          <w:color w:val="538135" w:themeColor="accent6" w:themeShade="BF"/>
+          <w:sz w:val="18"/>
+          <w:szCs w:val="18"/>
+        </w:rPr>
+        <w:t xml:space="preserve"> </w:t>
+      </w:r>
+      <w:r>
+        <w:rPr>
+          <w:rFonts w:ascii="Courier New" w:hAnsi="Courier New" w:cs="Courier New"/>
+          <w:color w:val="538135" w:themeColor="accent6" w:themeShade="BF"/>
+          <w:sz w:val="18"/>
+          <w:szCs w:val="18"/>
+        </w:rPr>
+        <w:t>IPADDRESS</w:t>
+      </w:r>
+      <w:bookmarkEnd w:id="2"/>
       <w:r>
         <w:br/>
       </w:r>
@@ -1954,29 +1875,143 @@
       <w:r>
         <w:rPr>
           <w:b/>
-          <w:color w:val="FF0000"/>
-          <w:highlight w:val="yellow"/>
-        </w:rPr>
-        <w:t>IMPORTANT:</w:t>
-      </w:r>
-      <w:r>
-        <w:t xml:space="preserve"> Be sure to </w:t>
-      </w:r>
-      <w:r>
-        <w:rPr>
-          <w:b/>
-          <w:color w:val="C45911" w:themeColor="accent2" w:themeShade="BF"/>
-        </w:rPr>
-        <w:t>logout</w:t>
-      </w:r>
-      <w:r>
-        <w:rPr>
-          <w:color w:val="C45911" w:themeColor="accent2" w:themeShade="BF"/>
-        </w:rPr>
-        <w:t xml:space="preserve"> </w:t>
-      </w:r>
-      <w:r>
-        <w:t>any PuTTY or Hyper-V windows so the next step will work.</w:t>
+          <w:color w:val="C45911" w:themeColor="accent2" w:themeShade="BF"/>
+        </w:rPr>
+        <w:t>Hyper-V Template</w:t>
+      </w:r>
+      <w:r>
+        <w:rPr>
+          <w:b/>
+          <w:color w:val="C45911" w:themeColor="accent2" w:themeShade="BF"/>
+        </w:rPr>
+        <w:t xml:space="preserve"> Upload</w:t>
+      </w:r>
+      <w:r>
+        <w:rPr>
+          <w:b/>
+          <w:color w:val="C45911" w:themeColor="accent2" w:themeShade="BF"/>
+        </w:rPr>
+        <w:t xml:space="preserve">: </w:t>
+      </w:r>
+      <w:r>
+        <w:t>Copy the VHDX somewhere else and G</w:t>
+      </w:r>
+      <w:r>
+        <w:t>ZIP</w:t>
+      </w:r>
+      <w:r>
+        <w:t xml:space="preserve"> </w:t>
+      </w:r>
+      <w:r>
+        <w:t>it:</w:t>
+      </w:r>
+      <w:r>
+        <w:br/>
+      </w:r>
+      <w:r>
+        <w:br/>
+      </w:r>
+      <w:proofErr w:type="spellStart"/>
+      <w:r>
+        <w:rPr>
+          <w:rFonts w:ascii="Courier New" w:hAnsi="Courier New" w:cs="Courier New"/>
+          <w:color w:val="538135" w:themeColor="accent6" w:themeShade="BF"/>
+          <w:sz w:val="18"/>
+          <w:szCs w:val="18"/>
+        </w:rPr>
+        <w:t>gzip</w:t>
+      </w:r>
+      <w:proofErr w:type="spellEnd"/>
+      <w:r>
+        <w:rPr>
+          <w:rFonts w:ascii="Courier New" w:hAnsi="Courier New" w:cs="Courier New"/>
+          <w:color w:val="538135" w:themeColor="accent6" w:themeShade="BF"/>
+          <w:sz w:val="18"/>
+          <w:szCs w:val="18"/>
+        </w:rPr>
+        <w:t xml:space="preserve"> </w:t>
+      </w:r>
+      <w:r>
+        <w:rPr>
+          <w:rFonts w:ascii="Courier New" w:hAnsi="Courier New" w:cs="Courier New"/>
+          <w:color w:val="538135" w:themeColor="accent6" w:themeShade="BF"/>
+          <w:sz w:val="18"/>
+          <w:szCs w:val="18"/>
+        </w:rPr>
+        <w:t>--</w:t>
+      </w:r>
+      <w:r>
+        <w:rPr>
+          <w:rFonts w:ascii="Courier New" w:hAnsi="Courier New" w:cs="Courier New"/>
+          <w:color w:val="538135" w:themeColor="accent6" w:themeShade="BF"/>
+          <w:sz w:val="18"/>
+          <w:szCs w:val="18"/>
+        </w:rPr>
+        <w:t>best PATH-TO-VHDX</w:t>
+      </w:r>
+      <w:r>
+        <w:br/>
+      </w:r>
+      <w:r>
+        <w:br/>
+        <w:t>Then</w:t>
+      </w:r>
+      <w:r>
+        <w:t xml:space="preserve"> u</w:t>
+      </w:r>
+      <w:r>
+        <w:t xml:space="preserve">se the AWS Console to </w:t>
+      </w:r>
+      <w:r>
+        <w:rPr>
+          <w:b/>
+          <w:color w:val="C45911" w:themeColor="accent2" w:themeShade="BF"/>
+        </w:rPr>
+        <w:t>Upload</w:t>
+      </w:r>
+      <w:r>
+        <w:rPr>
+          <w:color w:val="C45911" w:themeColor="accent2" w:themeShade="BF"/>
+        </w:rPr>
+        <w:t xml:space="preserve"> </w:t>
+      </w:r>
+      <w:r>
+        <w:t xml:space="preserve">the </w:t>
+      </w:r>
+      <w:r>
+        <w:t>image</w:t>
+      </w:r>
+      <w:r>
+        <w:t xml:space="preserve"> to</w:t>
+      </w:r>
+      <w:r>
+        <w:t xml:space="preserve"> the location below </w:t>
+      </w:r>
+      <w:r>
+        <w:t xml:space="preserve">(where </w:t>
+      </w:r>
+      <w:r>
+        <w:rPr>
+          <w:b/>
+          <w:color w:val="C45911" w:themeColor="accent2" w:themeShade="BF"/>
+        </w:rPr>
+        <w:t>#</w:t>
+      </w:r>
+      <w:r>
+        <w:t xml:space="preserve"> is the revision) </w:t>
+      </w:r>
+      <w:r>
+        <w:t xml:space="preserve">and grant </w:t>
+      </w:r>
+      <w:r>
+        <w:rPr>
+          <w:b/>
+          <w:color w:val="C45911" w:themeColor="accent2" w:themeShade="BF"/>
+        </w:rPr>
+        <w:t>public read access</w:t>
+      </w:r>
+      <w:r>
+        <w:t>:</w:t>
       </w:r>
       <w:r>
         <w:br/>
@@ -1985,210 +2020,62 @@
     <w:p>
       <w:pPr>
         <w:pStyle w:val="ListParagraph"/>
-        <w:numPr>
-          <w:ilvl w:val="0"/>
-          <w:numId w:val="1"/>
-        </w:numPr>
-      </w:pPr>
-      <w:r>
-        <w:t>Run this com</w:t>
-      </w:r>
-      <w:r>
-        <w:t>mand on your workstation to complete the preparation, passing the IP address of the VM:</w:t>
-      </w:r>
-      <w:r>
-        <w:br/>
-      </w:r>
-      <w:r>
-        <w:br/>
-      </w:r>
-      <w:r>
-        <w:rPr>
-          <w:rFonts w:ascii="Courier New" w:hAnsi="Courier New" w:cs="Courier New"/>
-          <w:color w:val="538135" w:themeColor="accent6" w:themeShade="BF"/>
-          <w:sz w:val="18"/>
-          <w:szCs w:val="18"/>
-        </w:rPr>
-        <w:t>neon prepare node-template --</w:t>
+      </w:pPr>
+      <w:r>
+        <w:t>Then upload the ZIP file to</w:t>
+      </w:r>
+      <w:r>
+        <w:t xml:space="preserve"> S3</w:t>
+      </w:r>
+      <w:r>
+        <w:t xml:space="preserve"> (</w:t>
+      </w:r>
+      <w:r>
+        <w:rPr>
+          <w:b/>
+          <w:color w:val="C45911" w:themeColor="accent2" w:themeShade="BF"/>
+        </w:rPr>
+        <w:t>removing the .</w:t>
       </w:r>
       <w:proofErr w:type="spellStart"/>
       <w:r>
         <w:rPr>
-          <w:rFonts w:ascii="Courier New" w:hAnsi="Courier New" w:cs="Courier New"/>
-          <w:color w:val="538135" w:themeColor="accent6" w:themeShade="BF"/>
-          <w:sz w:val="18"/>
-          <w:szCs w:val="18"/>
-        </w:rPr>
-        <w:t>hyperv</w:t>
+          <w:b/>
+          <w:color w:val="C45911" w:themeColor="accent2" w:themeShade="BF"/>
+        </w:rPr>
+        <w:t>gz</w:t>
       </w:r>
       <w:proofErr w:type="spellEnd"/>
       <w:r>
         <w:rPr>
-          <w:rFonts w:ascii="Courier New" w:hAnsi="Courier New" w:cs="Courier New"/>
-          <w:color w:val="538135" w:themeColor="accent6" w:themeShade="BF"/>
-          <w:sz w:val="18"/>
-          <w:szCs w:val="18"/>
-        </w:rPr>
-        <w:t xml:space="preserve"> </w:t>
-      </w:r>
-      <w:r>
-        <w:rPr>
-          <w:rFonts w:ascii="Courier New" w:hAnsi="Courier New" w:cs="Courier New"/>
-          <w:color w:val="538135" w:themeColor="accent6" w:themeShade="BF"/>
-          <w:sz w:val="18"/>
-          <w:szCs w:val="18"/>
-        </w:rPr>
-        <w:t>IPADDRESS</w:t>
-      </w:r>
-      <w:r>
-        <w:br/>
-      </w:r>
-    </w:p>
-    <w:p>
-      <w:pPr>
-        <w:pStyle w:val="ListParagraph"/>
-        <w:numPr>
-          <w:ilvl w:val="0"/>
-          <w:numId w:val="1"/>
-        </w:numPr>
-      </w:pPr>
-      <w:r>
-        <w:rPr>
-          <w:b/>
-          <w:color w:val="C45911" w:themeColor="accent2" w:themeShade="BF"/>
-        </w:rPr>
-        <w:t>Hyper-V Template</w:t>
-      </w:r>
-      <w:r>
-        <w:rPr>
-          <w:b/>
-          <w:color w:val="C45911" w:themeColor="accent2" w:themeShade="BF"/>
-        </w:rPr>
-        <w:t xml:space="preserve"> Upload</w:t>
-      </w:r>
-      <w:r>
-        <w:rPr>
-          <w:b/>
-          <w:color w:val="C45911" w:themeColor="accent2" w:themeShade="BF"/>
-        </w:rPr>
-        <w:t xml:space="preserve">: </w:t>
-      </w:r>
-      <w:r>
-        <w:t>Copy the VHDX somewhere else and G</w:t>
-      </w:r>
-      <w:r>
-        <w:t>ZIP</w:t>
-      </w:r>
-      <w:r>
-        <w:t xml:space="preserve"> </w:t>
-      </w:r>
-      <w:r>
-        <w:t>it:</w:t>
-      </w:r>
-      <w:r>
-        <w:br/>
-      </w:r>
-      <w:r>
-        <w:br/>
+          <w:color w:val="C45911" w:themeColor="accent2" w:themeShade="BF"/>
+        </w:rPr>
+        <w:t xml:space="preserve"> </w:t>
+      </w:r>
+      <w:r>
+        <w:t>extension</w:t>
+      </w:r>
+      <w:r>
+        <w:t xml:space="preserve"> and setting </w:t>
+      </w:r>
+      <w:r>
+        <w:rPr>
+          <w:b/>
+          <w:color w:val="C45911" w:themeColor="accent2" w:themeShade="BF"/>
+        </w:rPr>
+        <w:t>Content-Encoding=</w:t>
       </w:r>
       <w:proofErr w:type="spellStart"/>
       <w:r>
         <w:rPr>
-          <w:rFonts w:ascii="Courier New" w:hAnsi="Courier New" w:cs="Courier New"/>
-          <w:color w:val="538135" w:themeColor="accent6" w:themeShade="BF"/>
-          <w:sz w:val="18"/>
-          <w:szCs w:val="18"/>
+          <w:b/>
+          <w:color w:val="C45911" w:themeColor="accent2" w:themeShade="BF"/>
         </w:rPr>
         <w:t>gzip</w:t>
       </w:r>
       <w:proofErr w:type="spellEnd"/>
       <w:r>
-        <w:rPr>
-          <w:rFonts w:ascii="Courier New" w:hAnsi="Courier New" w:cs="Courier New"/>
-          <w:color w:val="538135" w:themeColor="accent6" w:themeShade="BF"/>
-          <w:sz w:val="18"/>
-          <w:szCs w:val="18"/>
-        </w:rPr>
-        <w:t xml:space="preserve"> </w:t>
-      </w:r>
-      <w:r>
-        <w:rPr>
-          <w:rFonts w:ascii="Courier New" w:hAnsi="Courier New" w:cs="Courier New"/>
-          <w:color w:val="538135" w:themeColor="accent6" w:themeShade="BF"/>
-          <w:sz w:val="18"/>
-          <w:szCs w:val="18"/>
-        </w:rPr>
-        <w:t>--</w:t>
-      </w:r>
-      <w:r>
-        <w:rPr>
-          <w:rFonts w:ascii="Courier New" w:hAnsi="Courier New" w:cs="Courier New"/>
-          <w:color w:val="538135" w:themeColor="accent6" w:themeShade="BF"/>
-          <w:sz w:val="18"/>
-          <w:szCs w:val="18"/>
-        </w:rPr>
-        <w:t>best PATH-TO-VHDX</w:t>
-      </w:r>
-      <w:r>
-        <w:br/>
-      </w:r>
-      <w:r>
-        <w:br/>
-        <w:t>Then</w:t>
-      </w:r>
-      <w:r>
-        <w:t xml:space="preserve"> u</w:t>
-      </w:r>
-      <w:r>
-        <w:t xml:space="preserve">se the AWS Console to </w:t>
-      </w:r>
-      <w:r>
-        <w:rPr>
-          <w:b/>
-          <w:color w:val="C45911" w:themeColor="accent2" w:themeShade="BF"/>
-        </w:rPr>
-        <w:t>Upload</w:t>
-      </w:r>
-      <w:r>
-        <w:rPr>
-          <w:color w:val="C45911" w:themeColor="accent2" w:themeShade="BF"/>
-        </w:rPr>
-        <w:t xml:space="preserve"> </w:t>
-      </w:r>
-      <w:r>
-        <w:t xml:space="preserve">the </w:t>
-      </w:r>
-      <w:r>
-        <w:t>image</w:t>
-      </w:r>
-      <w:r>
-        <w:t xml:space="preserve"> to</w:t>
-      </w:r>
-      <w:r>
-        <w:t xml:space="preserve"> the location below </w:t>
-      </w:r>
-      <w:r>
-        <w:t xml:space="preserve">(where </w:t>
-      </w:r>
-      <w:r>
-        <w:rPr>
-          <w:b/>
-          <w:color w:val="C45911" w:themeColor="accent2" w:themeShade="BF"/>
-        </w:rPr>
-        <w:t>#</w:t>
-      </w:r>
-      <w:r>
-        <w:t xml:space="preserve"> is the revision) </w:t>
-      </w:r>
-      <w:r>
-        <w:t xml:space="preserve">and grant </w:t>
-      </w:r>
-      <w:r>
-        <w:rPr>
-          <w:b/>
-          <w:color w:val="C45911" w:themeColor="accent2" w:themeShade="BF"/>
-        </w:rPr>
-        <w:t>public read access</w:t>
+        <w:t>)</w:t>
       </w:r>
       <w:r>
         <w:t>:</w:t>
@@ -2196,77 +2083,10 @@
       <w:r>
         <w:br/>
       </w:r>
-    </w:p>
-    <w:p>
-      <w:pPr>
-        <w:pStyle w:val="ListParagraph"/>
-      </w:pPr>
-      <w:r>
-        <w:t>Then upload the ZIP file to</w:t>
-      </w:r>
-      <w:r>
-        <w:t xml:space="preserve"> S3</w:t>
-      </w:r>
-      <w:r>
-        <w:t xml:space="preserve"> (</w:t>
-      </w:r>
-      <w:r>
-        <w:rPr>
-          <w:b/>
-          <w:color w:val="C45911" w:themeColor="accent2" w:themeShade="BF"/>
-        </w:rPr>
-        <w:t>removing the .</w:t>
-      </w:r>
-      <w:proofErr w:type="spellStart"/>
-      <w:r>
-        <w:rPr>
-          <w:b/>
-          <w:color w:val="C45911" w:themeColor="accent2" w:themeShade="BF"/>
-        </w:rPr>
-        <w:t>gz</w:t>
-      </w:r>
-      <w:proofErr w:type="spellEnd"/>
-      <w:r>
-        <w:rPr>
-          <w:color w:val="C45911" w:themeColor="accent2" w:themeShade="BF"/>
-        </w:rPr>
-        <w:t xml:space="preserve"> </w:t>
-      </w:r>
-      <w:r>
-        <w:t>extension</w:t>
-      </w:r>
-      <w:r>
-        <w:t xml:space="preserve"> and setting </w:t>
-      </w:r>
-      <w:r>
-        <w:rPr>
-          <w:b/>
-          <w:color w:val="C45911" w:themeColor="accent2" w:themeShade="BF"/>
-        </w:rPr>
-        <w:t>Content-Encoding=</w:t>
-      </w:r>
-      <w:proofErr w:type="spellStart"/>
-      <w:r>
-        <w:rPr>
-          <w:b/>
-          <w:color w:val="C45911" w:themeColor="accent2" w:themeShade="BF"/>
-        </w:rPr>
-        <w:t>gzip</w:t>
-      </w:r>
-      <w:proofErr w:type="spellEnd"/>
-      <w:r>
-        <w:t>)</w:t>
-      </w:r>
-      <w:r>
-        <w:t>:</w:t>
-      </w:r>
-      <w:r>
-        <w:br/>
-      </w:r>
-      <w:r>
-        <w:br/>
-      </w:r>
-      <w:hyperlink r:id="rId8" w:history="1">
+      <w:r>
+        <w:br/>
+      </w:r>
+      <w:hyperlink r:id="rId8" w:anchor=".vhdx" w:history="1">
         <w:r>
           <w:rPr>
             <w:rStyle w:val="Hyperlink"/>
@@ -2796,7 +2616,6 @@
         <w:br/>
       </w:r>
       <w:r>
-        <w:lastRenderedPageBreak/>
         <w:t>Be sure to:</w:t>
       </w:r>
       <w:r>
@@ -2914,8 +2733,6 @@
       <w:pPr>
         <w:ind w:left="810" w:hanging="810"/>
       </w:pPr>
-      <w:bookmarkStart w:id="0" w:name="_GoBack"/>
-      <w:bookmarkEnd w:id="0"/>
     </w:p>
     <w:sectPr>
       <w:pgSz w:w="12240" w:h="15840"/>

</xml_diff>

<commit_message>
[doc]: Tweaked VM templaste docs.
</commit_message>
<xml_diff>
--- a/Doc/Ubuntu-18.04 Hyper-V Template.docx
+++ b/Doc/Ubuntu-18.04 Hyper-V Template.docx
@@ -515,15 +515,31 @@
         </w:numPr>
       </w:pPr>
       <w:r>
-        <w:t>Create the VHDX we’ll use for the VM via PowerShell:</w:t>
-      </w:r>
-      <w:r>
-        <w:br/>
-      </w:r>
-      <w:r>
-        <w:br/>
-      </w:r>
-      <w:proofErr w:type="spellStart"/>
+        <w:t>Create the VHDX we’ll use for the VM via PowerShell</w:t>
+      </w:r>
+      <w:r>
+        <w:t xml:space="preserve"> (</w:t>
+      </w:r>
+      <w:r>
+        <w:rPr>
+          <w:b/>
+          <w:bCs/>
+          <w:color w:val="C45911" w:themeColor="accent2" w:themeShade="BF"/>
+        </w:rPr>
+        <w:t>change the file name to match the Ubuntu version</w:t>
+      </w:r>
+      <w:r>
+        <w:t>)</w:t>
+      </w:r>
+      <w:r>
+        <w:t>:</w:t>
+      </w:r>
+      <w:r>
+        <w:br/>
+      </w:r>
+      <w:r>
+        <w:br/>
+      </w:r>
       <w:r>
         <w:rPr>
           <w:rFonts w:ascii="Courier New" w:hAnsi="Courier New" w:cs="Courier New"/>
@@ -533,7 +549,6 @@
         </w:rPr>
         <w:t>powershell</w:t>
       </w:r>
-      <w:proofErr w:type="spellEnd"/>
       <w:r>
         <w:rPr>
           <w:rFonts w:ascii="Courier New" w:hAnsi="Courier New" w:cs="Courier New"/>
@@ -595,47 +610,7 @@
           <w:sz w:val="16"/>
           <w:szCs w:val="16"/>
         </w:rPr>
-        <w:t xml:space="preserve"> -</w:t>
-      </w:r>
-      <w:proofErr w:type="spellStart"/>
-      <w:r>
-        <w:rPr>
-          <w:rFonts w:ascii="Courier New" w:hAnsi="Courier New" w:cs="Courier New"/>
-          <w:color w:val="538135" w:themeColor="accent6" w:themeShade="BF"/>
-          <w:sz w:val="16"/>
-          <w:szCs w:val="16"/>
-        </w:rPr>
-        <w:t>SizeBytes</w:t>
-      </w:r>
-      <w:proofErr w:type="spellEnd"/>
-      <w:r>
-        <w:rPr>
-          <w:rFonts w:ascii="Courier New" w:hAnsi="Courier New" w:cs="Courier New"/>
-          <w:color w:val="538135" w:themeColor="accent6" w:themeShade="BF"/>
-          <w:sz w:val="16"/>
-          <w:szCs w:val="16"/>
-        </w:rPr>
-        <w:t xml:space="preserve"> 10GB -Dynamic -</w:t>
-      </w:r>
-      <w:proofErr w:type="spellStart"/>
-      <w:r>
-        <w:rPr>
-          <w:rFonts w:ascii="Courier New" w:hAnsi="Courier New" w:cs="Courier New"/>
-          <w:color w:val="538135" w:themeColor="accent6" w:themeShade="BF"/>
-          <w:sz w:val="16"/>
-          <w:szCs w:val="16"/>
-        </w:rPr>
-        <w:t>BlockSizeBytes</w:t>
-      </w:r>
-      <w:proofErr w:type="spellEnd"/>
-      <w:r>
-        <w:rPr>
-          <w:rFonts w:ascii="Courier New" w:hAnsi="Courier New" w:cs="Courier New"/>
-          <w:color w:val="538135" w:themeColor="accent6" w:themeShade="BF"/>
-          <w:sz w:val="16"/>
-          <w:szCs w:val="16"/>
-        </w:rPr>
-        <w:t xml:space="preserve"> 1MB</w:t>
+        <w:t xml:space="preserve"> -SizeBytes 10GB -Dynamic -BlockSizeBytes 1MB</w:t>
       </w:r>
       <w:r>
         <w:rPr>
@@ -797,7 +772,11 @@
         <w:br/>
       </w:r>
       <w:r>
-        <w:t>Note: I tried using generation 2 but I was unable to clone VMs by making copies of the template VHD when I did this.  The cloned VMs wouldn’t boot.</w:t>
+        <w:t xml:space="preserve">Note: I tried using generation 2 but I was unable to clone VMs by making copies of the </w:t>
+      </w:r>
+      <w:r>
+        <w:lastRenderedPageBreak/>
+        <w:t>template VHD when I did this.  The cloned VMs wouldn’t boot.</w:t>
       </w:r>
       <w:r>
         <w:rPr>
@@ -823,7 +802,6 @@
         </w:numPr>
       </w:pPr>
       <w:r>
-        <w:lastRenderedPageBreak/>
         <w:t>Then</w:t>
       </w:r>
       <w:r>
@@ -1126,7 +1104,6 @@
       <w:r>
         <w:t xml:space="preserve">by selecting the </w:t>
       </w:r>
-      <w:proofErr w:type="spellStart"/>
       <w:r>
         <w:rPr>
           <w:b/>
@@ -1134,7 +1111,6 @@
         </w:rPr>
         <w:t>CheckPoints</w:t>
       </w:r>
-      <w:proofErr w:type="spellEnd"/>
       <w:r>
         <w:rPr>
           <w:color w:val="C45911" w:themeColor="accent2" w:themeShade="BF"/>
@@ -1567,16 +1543,10 @@
       <w:r>
         <w:rPr>
           <w:b/>
-          <w:color w:val="C45911" w:themeColor="accent2" w:themeShade="BF"/>
-        </w:rPr>
-        <w:t xml:space="preserve">no </w:t>
-      </w:r>
-      <w:r>
-        <w:rPr>
-          <w:b/>
-          <w:color w:val="C45911" w:themeColor="accent2" w:themeShade="BF"/>
-        </w:rPr>
-        <w:t>server Snaps</w:t>
+          <w:bCs/>
+          <w:color w:val="C45911" w:themeColor="accent2" w:themeShade="BF"/>
+        </w:rPr>
+        <w:t>OpenSSH</w:t>
       </w:r>
       <w:r>
         <w:t>.</w:t>
@@ -1591,7 +1561,24 @@
         </w:numPr>
       </w:pPr>
       <w:r>
-        <w:t>Start the installation.</w:t>
+        <w:t xml:space="preserve">Install </w:t>
+      </w:r>
+      <w:r>
+        <w:rPr>
+          <w:b/>
+          <w:color w:val="C45911" w:themeColor="accent2" w:themeShade="BF"/>
+        </w:rPr>
+        <w:t xml:space="preserve">no </w:t>
+      </w:r>
+      <w:r>
+        <w:rPr>
+          <w:b/>
+          <w:color w:val="C45911" w:themeColor="accent2" w:themeShade="BF"/>
+        </w:rPr>
+        <w:t>server Snaps</w:t>
+      </w:r>
+      <w:r>
+        <w:t>.</w:t>
       </w:r>
     </w:p>
     <w:p>
@@ -1603,17 +1590,7 @@
         </w:numPr>
       </w:pPr>
       <w:r>
-        <w:t xml:space="preserve">Select </w:t>
-      </w:r>
-      <w:r>
-        <w:rPr>
-          <w:b/>
-          <w:color w:val="C45911" w:themeColor="accent2" w:themeShade="BF"/>
-        </w:rPr>
-        <w:t>Reboot Now</w:t>
-      </w:r>
-      <w:r>
-        <w:t>.</w:t>
+        <w:t>Start the installation.</w:t>
       </w:r>
     </w:p>
     <w:p>
@@ -1625,23 +1602,17 @@
         </w:numPr>
       </w:pPr>
       <w:r>
-        <w:rPr>
-          <w:b/>
-          <w:color w:val="C45911" w:themeColor="accent2" w:themeShade="BF"/>
-        </w:rPr>
-        <w:t>Login</w:t>
-      </w:r>
-      <w:r>
-        <w:rPr>
-          <w:color w:val="C45911" w:themeColor="accent2" w:themeShade="BF"/>
-        </w:rPr>
-        <w:t xml:space="preserve"> </w:t>
-      </w:r>
-      <w:r>
-        <w:t>with the credentials you specified earlier to verify that the VM works.</w:t>
-      </w:r>
-      <w:r>
-        <w:br/>
+        <w:t xml:space="preserve">Select </w:t>
+      </w:r>
+      <w:r>
+        <w:rPr>
+          <w:b/>
+          <w:color w:val="C45911" w:themeColor="accent2" w:themeShade="BF"/>
+        </w:rPr>
+        <w:t>Reboot Now</w:t>
+      </w:r>
+      <w:r>
+        <w:t>.</w:t>
       </w:r>
     </w:p>
     <w:p>
@@ -1653,86 +1624,20 @@
         </w:numPr>
       </w:pPr>
       <w:r>
-        <w:t xml:space="preserve">Use the command below to discover the VM’s </w:t>
-      </w:r>
-      <w:r>
-        <w:rPr>
-          <w:b/>
-          <w:color w:val="C45911" w:themeColor="accent2" w:themeShade="BF"/>
-        </w:rPr>
-        <w:t>IP address</w:t>
-      </w:r>
-      <w:r>
-        <w:rPr>
-          <w:color w:val="C45911" w:themeColor="accent2" w:themeShade="BF"/>
-        </w:rPr>
-        <w:t xml:space="preserve"> </w:t>
-      </w:r>
-      <w:r>
-        <w:t xml:space="preserve">for the </w:t>
-      </w:r>
-      <w:r>
-        <w:rPr>
-          <w:b/>
-          <w:color w:val="C45911" w:themeColor="accent2" w:themeShade="BF"/>
-        </w:rPr>
-        <w:t>eth0</w:t>
-      </w:r>
-      <w:r>
-        <w:rPr>
-          <w:color w:val="C45911" w:themeColor="accent2" w:themeShade="BF"/>
-        </w:rPr>
-        <w:t xml:space="preserve"> </w:t>
-      </w:r>
-      <w:r>
-        <w:t>interface</w:t>
-      </w:r>
-      <w:r>
-        <w:t>.</w:t>
-      </w:r>
-      <w:r>
-        <w:t xml:space="preserve">  You’ll need this later to finish preparing the </w:t>
-      </w:r>
-      <w:r>
-        <w:t>node.</w:t>
-      </w:r>
-      <w:r>
-        <w:br/>
-      </w:r>
-    </w:p>
-    <w:p>
-      <w:pPr>
-        <w:pStyle w:val="ListParagraph"/>
-      </w:pPr>
-      <w:proofErr w:type="spellStart"/>
-      <w:r>
-        <w:rPr>
-          <w:rFonts w:ascii="Courier New" w:hAnsi="Courier New" w:cs="Courier New"/>
-          <w:color w:val="538135" w:themeColor="accent6" w:themeShade="BF"/>
-          <w:sz w:val="18"/>
-          <w:szCs w:val="18"/>
-        </w:rPr>
-        <w:lastRenderedPageBreak/>
-        <w:t>i</w:t>
-      </w:r>
-      <w:r>
-        <w:rPr>
-          <w:rFonts w:ascii="Courier New" w:hAnsi="Courier New" w:cs="Courier New"/>
-          <w:color w:val="538135" w:themeColor="accent6" w:themeShade="BF"/>
-          <w:sz w:val="18"/>
-          <w:szCs w:val="18"/>
-        </w:rPr>
-        <w:t>p</w:t>
-      </w:r>
-      <w:proofErr w:type="spellEnd"/>
-      <w:r>
-        <w:rPr>
-          <w:rFonts w:ascii="Courier New" w:hAnsi="Courier New" w:cs="Courier New"/>
-          <w:color w:val="538135" w:themeColor="accent6" w:themeShade="BF"/>
-          <w:sz w:val="18"/>
-          <w:szCs w:val="18"/>
-        </w:rPr>
-        <w:t xml:space="preserve"> address</w:t>
+        <w:rPr>
+          <w:b/>
+          <w:color w:val="C45911" w:themeColor="accent2" w:themeShade="BF"/>
+        </w:rPr>
+        <w:t>Login</w:t>
+      </w:r>
+      <w:r>
+        <w:rPr>
+          <w:color w:val="C45911" w:themeColor="accent2" w:themeShade="BF"/>
+        </w:rPr>
+        <w:t xml:space="preserve"> </w:t>
+      </w:r>
+      <w:r>
+        <w:t>with the credentials you specified earlier to verify that the VM works.</w:t>
       </w:r>
       <w:r>
         <w:br/>
@@ -1746,40 +1651,77 @@
           <w:numId w:val="1"/>
         </w:numPr>
       </w:pPr>
-      <w:bookmarkStart w:id="0" w:name="_Hlk1639464"/>
-      <w:bookmarkStart w:id="1" w:name="_GoBack"/>
-      <w:bookmarkEnd w:id="1"/>
-      <w:r>
-        <w:rPr>
-          <w:b/>
-          <w:color w:val="FF0000"/>
-          <w:highlight w:val="yellow"/>
-        </w:rPr>
-        <w:t>IMPORTANT:</w:t>
-      </w:r>
-      <w:r>
-        <w:t xml:space="preserve"> Be sure to </w:t>
-      </w:r>
-      <w:r>
-        <w:rPr>
-          <w:b/>
-          <w:color w:val="C45911" w:themeColor="accent2" w:themeShade="BF"/>
-        </w:rPr>
-        <w:t>logout</w:t>
-      </w:r>
-      <w:r>
-        <w:rPr>
-          <w:color w:val="C45911" w:themeColor="accent2" w:themeShade="BF"/>
-        </w:rPr>
-        <w:t xml:space="preserve"> </w:t>
-      </w:r>
-      <w:r>
-        <w:t xml:space="preserve">of </w:t>
-      </w:r>
-      <w:r>
-        <w:t>any PuTTY or Hyper-V windows so the next step will work.</w:t>
-      </w:r>
-      <w:bookmarkEnd w:id="0"/>
+      <w:r>
+        <w:lastRenderedPageBreak/>
+        <w:t xml:space="preserve">Use the command below to discover the VM’s </w:t>
+      </w:r>
+      <w:r>
+        <w:rPr>
+          <w:b/>
+          <w:color w:val="C45911" w:themeColor="accent2" w:themeShade="BF"/>
+        </w:rPr>
+        <w:t>IP address</w:t>
+      </w:r>
+      <w:r>
+        <w:rPr>
+          <w:color w:val="C45911" w:themeColor="accent2" w:themeShade="BF"/>
+        </w:rPr>
+        <w:t xml:space="preserve"> </w:t>
+      </w:r>
+      <w:r>
+        <w:t xml:space="preserve">for the </w:t>
+      </w:r>
+      <w:r>
+        <w:rPr>
+          <w:b/>
+          <w:color w:val="C45911" w:themeColor="accent2" w:themeShade="BF"/>
+        </w:rPr>
+        <w:t>eth0</w:t>
+      </w:r>
+      <w:r>
+        <w:rPr>
+          <w:color w:val="C45911" w:themeColor="accent2" w:themeShade="BF"/>
+        </w:rPr>
+        <w:t xml:space="preserve"> </w:t>
+      </w:r>
+      <w:r>
+        <w:t>interface</w:t>
+      </w:r>
+      <w:r>
+        <w:t>.</w:t>
+      </w:r>
+      <w:r>
+        <w:t xml:space="preserve">  You’ll need this later to finish preparing the </w:t>
+      </w:r>
+      <w:r>
+        <w:t>node.</w:t>
+      </w:r>
+      <w:r>
+        <w:br/>
+      </w:r>
+    </w:p>
+    <w:p>
+      <w:pPr>
+        <w:pStyle w:val="ListParagraph"/>
+      </w:pPr>
+      <w:r>
+        <w:rPr>
+          <w:rFonts w:ascii="Courier New" w:hAnsi="Courier New" w:cs="Courier New"/>
+          <w:color w:val="538135" w:themeColor="accent6" w:themeShade="BF"/>
+          <w:sz w:val="18"/>
+          <w:szCs w:val="18"/>
+        </w:rPr>
+        <w:t>i</w:t>
+      </w:r>
+      <w:r>
+        <w:rPr>
+          <w:rFonts w:ascii="Courier New" w:hAnsi="Courier New" w:cs="Courier New"/>
+          <w:color w:val="538135" w:themeColor="accent6" w:themeShade="BF"/>
+          <w:sz w:val="18"/>
+          <w:szCs w:val="18"/>
+        </w:rPr>
+        <w:t>p address</w:t>
+      </w:r>
       <w:r>
         <w:br/>
       </w:r>
@@ -1792,74 +1734,38 @@
           <w:numId w:val="1"/>
         </w:numPr>
       </w:pPr>
-      <w:bookmarkStart w:id="2" w:name="_Hlk1638278"/>
-      <w:r>
-        <w:t>Run this com</w:t>
-      </w:r>
-      <w:r>
-        <w:t xml:space="preserve">mand </w:t>
-      </w:r>
-      <w:r>
-        <w:rPr>
-          <w:b/>
-          <w:color w:val="C45911" w:themeColor="accent2" w:themeShade="BF"/>
-        </w:rPr>
-        <w:t>on your workstation</w:t>
-      </w:r>
-      <w:r>
-        <w:rPr>
-          <w:color w:val="C45911" w:themeColor="accent2" w:themeShade="BF"/>
-        </w:rPr>
-        <w:t xml:space="preserve"> </w:t>
-      </w:r>
-      <w:r>
-        <w:t>to complete the preparation, passing the IP address of the VM:</w:t>
-      </w:r>
-      <w:r>
-        <w:br/>
-      </w:r>
-      <w:r>
-        <w:br/>
-      </w:r>
-      <w:r>
-        <w:rPr>
-          <w:rFonts w:ascii="Courier New" w:hAnsi="Courier New" w:cs="Courier New"/>
-          <w:color w:val="538135" w:themeColor="accent6" w:themeShade="BF"/>
-          <w:sz w:val="18"/>
-          <w:szCs w:val="18"/>
-        </w:rPr>
-        <w:t>neon prepare node-template --</w:t>
-      </w:r>
-      <w:proofErr w:type="spellStart"/>
-      <w:r>
-        <w:rPr>
-          <w:rFonts w:ascii="Courier New" w:hAnsi="Courier New" w:cs="Courier New"/>
-          <w:color w:val="538135" w:themeColor="accent6" w:themeShade="BF"/>
-          <w:sz w:val="18"/>
-          <w:szCs w:val="18"/>
-        </w:rPr>
-        <w:t>hyperv</w:t>
-      </w:r>
-      <w:proofErr w:type="spellEnd"/>
-      <w:r>
-        <w:rPr>
-          <w:rFonts w:ascii="Courier New" w:hAnsi="Courier New" w:cs="Courier New"/>
-          <w:color w:val="538135" w:themeColor="accent6" w:themeShade="BF"/>
-          <w:sz w:val="18"/>
-          <w:szCs w:val="18"/>
-        </w:rPr>
-        <w:t xml:space="preserve"> </w:t>
-      </w:r>
-      <w:r>
-        <w:rPr>
-          <w:rFonts w:ascii="Courier New" w:hAnsi="Courier New" w:cs="Courier New"/>
-          <w:color w:val="538135" w:themeColor="accent6" w:themeShade="BF"/>
-          <w:sz w:val="18"/>
-          <w:szCs w:val="18"/>
-        </w:rPr>
-        <w:t>IPADDRESS</w:t>
-      </w:r>
-      <w:bookmarkEnd w:id="2"/>
+      <w:bookmarkStart w:id="0" w:name="_Hlk1639464"/>
+      <w:r>
+        <w:rPr>
+          <w:b/>
+          <w:color w:val="FF0000"/>
+          <w:highlight w:val="yellow"/>
+        </w:rPr>
+        <w:t>IMPORTANT:</w:t>
+      </w:r>
+      <w:r>
+        <w:t xml:space="preserve"> Be sure to </w:t>
+      </w:r>
+      <w:r>
+        <w:rPr>
+          <w:b/>
+          <w:color w:val="C45911" w:themeColor="accent2" w:themeShade="BF"/>
+        </w:rPr>
+        <w:t>logout</w:t>
+      </w:r>
+      <w:r>
+        <w:rPr>
+          <w:color w:val="C45911" w:themeColor="accent2" w:themeShade="BF"/>
+        </w:rPr>
+        <w:t xml:space="preserve"> </w:t>
+      </w:r>
+      <w:r>
+        <w:t xml:space="preserve">of </w:t>
+      </w:r>
+      <w:r>
+        <w:t>any PuTTY or Hyper-V windows so the next step will work.</w:t>
+      </w:r>
+      <w:bookmarkEnd w:id="0"/>
       <w:r>
         <w:br/>
       </w:r>
@@ -1872,46 +1778,35 @@
           <w:numId w:val="1"/>
         </w:numPr>
       </w:pPr>
-      <w:r>
-        <w:rPr>
-          <w:b/>
-          <w:color w:val="C45911" w:themeColor="accent2" w:themeShade="BF"/>
-        </w:rPr>
-        <w:t>Hyper-V Template</w:t>
-      </w:r>
-      <w:r>
-        <w:rPr>
-          <w:b/>
-          <w:color w:val="C45911" w:themeColor="accent2" w:themeShade="BF"/>
-        </w:rPr>
-        <w:t xml:space="preserve"> Upload</w:t>
-      </w:r>
-      <w:r>
-        <w:rPr>
-          <w:b/>
-          <w:color w:val="C45911" w:themeColor="accent2" w:themeShade="BF"/>
-        </w:rPr>
-        <w:t xml:space="preserve">: </w:t>
-      </w:r>
-      <w:r>
-        <w:t>Copy the VHDX somewhere else and G</w:t>
-      </w:r>
-      <w:r>
-        <w:t>ZIP</w:t>
-      </w:r>
-      <w:r>
-        <w:t xml:space="preserve"> </w:t>
-      </w:r>
-      <w:r>
-        <w:t>it:</w:t>
-      </w:r>
-      <w:r>
-        <w:br/>
-      </w:r>
-      <w:r>
-        <w:br/>
-      </w:r>
-      <w:proofErr w:type="spellStart"/>
+      <w:bookmarkStart w:id="1" w:name="_Hlk1638278"/>
+      <w:r>
+        <w:t>Run this com</w:t>
+      </w:r>
+      <w:r>
+        <w:t xml:space="preserve">mand </w:t>
+      </w:r>
+      <w:r>
+        <w:rPr>
+          <w:b/>
+          <w:color w:val="C45911" w:themeColor="accent2" w:themeShade="BF"/>
+        </w:rPr>
+        <w:t>on your workstation</w:t>
+      </w:r>
+      <w:r>
+        <w:rPr>
+          <w:color w:val="C45911" w:themeColor="accent2" w:themeShade="BF"/>
+        </w:rPr>
+        <w:t xml:space="preserve"> </w:t>
+      </w:r>
+      <w:r>
+        <w:t>to complete the preparation, passing the IP address of the VM:</w:t>
+      </w:r>
+      <w:r>
+        <w:br/>
+      </w:r>
+      <w:r>
+        <w:br/>
+      </w:r>
       <w:r>
         <w:rPr>
           <w:rFonts w:ascii="Courier New" w:hAnsi="Courier New" w:cs="Courier New"/>
@@ -1919,9 +1814,8 @@
           <w:sz w:val="18"/>
           <w:szCs w:val="18"/>
         </w:rPr>
-        <w:t>gzip</w:t>
-      </w:r>
-      <w:proofErr w:type="spellEnd"/>
+        <w:t xml:space="preserve">neon prepare node-template --hyperv </w:t>
+      </w:r>
       <w:r>
         <w:rPr>
           <w:rFonts w:ascii="Courier New" w:hAnsi="Courier New" w:cs="Courier New"/>
@@ -1929,7 +1823,59 @@
           <w:sz w:val="18"/>
           <w:szCs w:val="18"/>
         </w:rPr>
-        <w:t xml:space="preserve"> </w:t>
+        <w:t>IPADDRESS</w:t>
+      </w:r>
+      <w:bookmarkEnd w:id="1"/>
+      <w:r>
+        <w:br/>
+      </w:r>
+    </w:p>
+    <w:p>
+      <w:pPr>
+        <w:pStyle w:val="ListParagraph"/>
+        <w:numPr>
+          <w:ilvl w:val="0"/>
+          <w:numId w:val="1"/>
+        </w:numPr>
+      </w:pPr>
+      <w:r>
+        <w:rPr>
+          <w:b/>
+          <w:color w:val="C45911" w:themeColor="accent2" w:themeShade="BF"/>
+        </w:rPr>
+        <w:t>Hyper-V Template</w:t>
+      </w:r>
+      <w:r>
+        <w:rPr>
+          <w:b/>
+          <w:color w:val="C45911" w:themeColor="accent2" w:themeShade="BF"/>
+        </w:rPr>
+        <w:t xml:space="preserve"> Upload</w:t>
+      </w:r>
+      <w:r>
+        <w:rPr>
+          <w:b/>
+          <w:color w:val="C45911" w:themeColor="accent2" w:themeShade="BF"/>
+        </w:rPr>
+        <w:t xml:space="preserve">: </w:t>
+      </w:r>
+      <w:r>
+        <w:t>Copy the VHDX somewhere else and G</w:t>
+      </w:r>
+      <w:r>
+        <w:t>ZIP</w:t>
+      </w:r>
+      <w:r>
+        <w:t xml:space="preserve"> </w:t>
+      </w:r>
+      <w:r>
+        <w:t>it:</w:t>
+      </w:r>
+      <w:r>
+        <w:br/>
+      </w:r>
+      <w:r>
+        <w:br/>
       </w:r>
       <w:r>
         <w:rPr>
@@ -1938,7 +1884,7 @@
           <w:sz w:val="18"/>
           <w:szCs w:val="18"/>
         </w:rPr>
-        <w:t>--</w:t>
+        <w:t xml:space="preserve">gzip </w:t>
       </w:r>
       <w:r>
         <w:rPr>
@@ -1947,6 +1893,15 @@
           <w:sz w:val="18"/>
           <w:szCs w:val="18"/>
         </w:rPr>
+        <w:t>--</w:t>
+      </w:r>
+      <w:r>
+        <w:rPr>
+          <w:rFonts w:ascii="Courier New" w:hAnsi="Courier New" w:cs="Courier New"/>
+          <w:color w:val="538135" w:themeColor="accent6" w:themeShade="BF"/>
+          <w:sz w:val="18"/>
+          <w:szCs w:val="18"/>
+        </w:rPr>
         <w:t>best PATH-TO-VHDX</w:t>
       </w:r>
       <w:r>
@@ -2037,7 +1992,6 @@
         </w:rPr>
         <w:t>removing the .</w:t>
       </w:r>
-      <w:proofErr w:type="spellStart"/>
       <w:r>
         <w:rPr>
           <w:b/>
@@ -2045,7 +1999,6 @@
         </w:rPr>
         <w:t>gz</w:t>
       </w:r>
-      <w:proofErr w:type="spellEnd"/>
       <w:r>
         <w:rPr>
           <w:color w:val="C45911" w:themeColor="accent2" w:themeShade="BF"/>
@@ -2063,17 +2016,8 @@
           <w:b/>
           <w:color w:val="C45911" w:themeColor="accent2" w:themeShade="BF"/>
         </w:rPr>
-        <w:t>Content-Encoding=</w:t>
-      </w:r>
-      <w:proofErr w:type="spellStart"/>
-      <w:r>
-        <w:rPr>
-          <w:b/>
-          <w:color w:val="C45911" w:themeColor="accent2" w:themeShade="BF"/>
-        </w:rPr>
-        <w:t>gzip</w:t>
-      </w:r>
-      <w:proofErr w:type="spellEnd"/>
+        <w:t>Content-Encoding=gzip</w:t>
+      </w:r>
       <w:r>
         <w:t>)</w:t>
       </w:r>
@@ -2170,7 +2114,6 @@
       <w:r>
         <w:br/>
       </w:r>
-      <w:proofErr w:type="spellStart"/>
       <w:r>
         <w:rPr>
           <w:rFonts w:ascii="Courier New" w:hAnsi="Courier New" w:cs="Courier New"/>
@@ -2178,49 +2121,48 @@
           <w:sz w:val="18"/>
           <w:szCs w:val="18"/>
         </w:rPr>
-        <w:t>sudo</w:t>
-      </w:r>
-      <w:proofErr w:type="spellEnd"/>
-      <w:r>
+        <w:t>sudo bash</w:t>
+      </w:r>
+    </w:p>
+    <w:p>
+      <w:pPr>
+        <w:pStyle w:val="ListParagraph"/>
         <w:rPr>
           <w:rFonts w:ascii="Courier New" w:hAnsi="Courier New" w:cs="Courier New"/>
           <w:color w:val="538135" w:themeColor="accent6" w:themeShade="BF"/>
           <w:sz w:val="18"/>
           <w:szCs w:val="18"/>
         </w:rPr>
-        <w:t xml:space="preserve"> bash</w:t>
-      </w:r>
-    </w:p>
-    <w:p>
-      <w:pPr>
-        <w:pStyle w:val="ListParagraph"/>
+      </w:pPr>
+      <w:r>
         <w:rPr>
           <w:rFonts w:ascii="Courier New" w:hAnsi="Courier New" w:cs="Courier New"/>
           <w:color w:val="538135" w:themeColor="accent6" w:themeShade="BF"/>
           <w:sz w:val="18"/>
           <w:szCs w:val="18"/>
         </w:rPr>
-      </w:pPr>
-      <w:r>
+        <w:t>apt-get update</w:t>
+      </w:r>
+    </w:p>
+    <w:p>
+      <w:pPr>
+        <w:pStyle w:val="ListParagraph"/>
         <w:rPr>
           <w:rFonts w:ascii="Courier New" w:hAnsi="Courier New" w:cs="Courier New"/>
           <w:color w:val="538135" w:themeColor="accent6" w:themeShade="BF"/>
           <w:sz w:val="18"/>
           <w:szCs w:val="18"/>
         </w:rPr>
-        <w:t>apt-get update</w:t>
-      </w:r>
-    </w:p>
-    <w:p>
-      <w:pPr>
-        <w:pStyle w:val="ListParagraph"/>
+      </w:pPr>
+      <w:r>
         <w:rPr>
           <w:rFonts w:ascii="Courier New" w:hAnsi="Courier New" w:cs="Courier New"/>
           <w:color w:val="538135" w:themeColor="accent6" w:themeShade="BF"/>
           <w:sz w:val="18"/>
           <w:szCs w:val="18"/>
         </w:rPr>
-      </w:pPr>
+        <w:t xml:space="preserve">apt-get </w:t>
+      </w:r>
       <w:r>
         <w:rPr>
           <w:rFonts w:ascii="Courier New" w:hAnsi="Courier New" w:cs="Courier New"/>
@@ -2228,9 +2170,8 @@
           <w:sz w:val="18"/>
           <w:szCs w:val="18"/>
         </w:rPr>
-        <w:t xml:space="preserve">apt-get </w:t>
-      </w:r>
-      <w:proofErr w:type="spellStart"/>
+        <w:t>dist-</w:t>
+      </w:r>
       <w:r>
         <w:rPr>
           <w:rFonts w:ascii="Courier New" w:hAnsi="Courier New" w:cs="Courier New"/>
@@ -2238,9 +2179,8 @@
           <w:sz w:val="18"/>
           <w:szCs w:val="18"/>
         </w:rPr>
-        <w:t>dist</w:t>
-      </w:r>
-      <w:proofErr w:type="spellEnd"/>
+        <w:t>u</w:t>
+      </w:r>
       <w:r>
         <w:rPr>
           <w:rFonts w:ascii="Courier New" w:hAnsi="Courier New" w:cs="Courier New"/>
@@ -2248,7 +2188,7 @@
           <w:sz w:val="18"/>
           <w:szCs w:val="18"/>
         </w:rPr>
-        <w:t>-</w:t>
+        <w:t>p</w:t>
       </w:r>
       <w:r>
         <w:rPr>
@@ -2257,7 +2197,7 @@
           <w:sz w:val="18"/>
           <w:szCs w:val="18"/>
         </w:rPr>
-        <w:t>u</w:t>
+        <w:t>grade -yq</w:t>
       </w:r>
       <w:r>
         <w:rPr>
@@ -2266,7 +2206,7 @@
           <w:sz w:val="18"/>
           <w:szCs w:val="18"/>
         </w:rPr>
-        <w:t>p</w:t>
+        <w:br/>
       </w:r>
       <w:r>
         <w:rPr>
@@ -2275,28 +2215,62 @@
           <w:sz w:val="18"/>
           <w:szCs w:val="18"/>
         </w:rPr>
-        <w:t>grade -</w:t>
-      </w:r>
-      <w:proofErr w:type="spellStart"/>
-      <w:r>
+        <w:br/>
+      </w:r>
+      <w:r>
+        <w:t>…</w:t>
+      </w:r>
+      <w:r>
+        <w:t xml:space="preserve">and then these commands to </w:t>
+      </w:r>
+      <w:r>
+        <w:rPr>
+          <w:b/>
+          <w:color w:val="C45911" w:themeColor="accent2" w:themeShade="BF"/>
+        </w:rPr>
+        <w:t>clean the disk</w:t>
+      </w:r>
+      <w:r>
+        <w:rPr>
+          <w:color w:val="C45911" w:themeColor="accent2" w:themeShade="BF"/>
+        </w:rPr>
+        <w:t xml:space="preserve"> </w:t>
+      </w:r>
+      <w:r>
+        <w:t xml:space="preserve">and </w:t>
+      </w:r>
+      <w:r>
+        <w:rPr>
+          <w:b/>
+          <w:color w:val="C45911" w:themeColor="accent2" w:themeShade="BF"/>
+        </w:rPr>
+        <w:t>shutdown</w:t>
+      </w:r>
+      <w:r>
+        <w:t>:</w:t>
+      </w:r>
+    </w:p>
+    <w:p>
+      <w:pPr>
+        <w:pStyle w:val="ListParagraph"/>
         <w:rPr>
           <w:rFonts w:ascii="Courier New" w:hAnsi="Courier New" w:cs="Courier New"/>
           <w:color w:val="538135" w:themeColor="accent6" w:themeShade="BF"/>
           <w:sz w:val="18"/>
           <w:szCs w:val="18"/>
         </w:rPr>
-        <w:t>yq</w:t>
-      </w:r>
-      <w:proofErr w:type="spellEnd"/>
-      <w:r>
+      </w:pPr>
+    </w:p>
+    <w:p>
+      <w:pPr>
+        <w:pStyle w:val="ListParagraph"/>
         <w:rPr>
           <w:rFonts w:ascii="Courier New" w:hAnsi="Courier New" w:cs="Courier New"/>
           <w:color w:val="538135" w:themeColor="accent6" w:themeShade="BF"/>
           <w:sz w:val="18"/>
           <w:szCs w:val="18"/>
         </w:rPr>
-        <w:br/>
-      </w:r>
+      </w:pPr>
       <w:r>
         <w:rPr>
           <w:rFonts w:ascii="Courier New" w:hAnsi="Courier New" w:cs="Courier New"/>
@@ -2304,71 +2278,37 @@
           <w:sz w:val="18"/>
           <w:szCs w:val="18"/>
         </w:rPr>
-        <w:br/>
-      </w:r>
-      <w:r>
-        <w:t>…</w:t>
-      </w:r>
-      <w:r>
-        <w:t xml:space="preserve">and then these commands to </w:t>
-      </w:r>
-      <w:r>
-        <w:rPr>
-          <w:b/>
-          <w:color w:val="C45911" w:themeColor="accent2" w:themeShade="BF"/>
-        </w:rPr>
-        <w:t>clean the disk</w:t>
-      </w:r>
-      <w:r>
-        <w:rPr>
-          <w:color w:val="C45911" w:themeColor="accent2" w:themeShade="BF"/>
-        </w:rPr>
-        <w:t xml:space="preserve"> </w:t>
-      </w:r>
-      <w:r>
-        <w:t xml:space="preserve">and </w:t>
-      </w:r>
-      <w:r>
-        <w:rPr>
-          <w:b/>
-          <w:color w:val="C45911" w:themeColor="accent2" w:themeShade="BF"/>
-        </w:rPr>
-        <w:t>shutdown</w:t>
-      </w:r>
-      <w:r>
-        <w:t>:</w:t>
-      </w:r>
-    </w:p>
-    <w:p>
-      <w:pPr>
-        <w:pStyle w:val="ListParagraph"/>
+        <w:t>apt-</w:t>
+      </w:r>
+      <w:r>
         <w:rPr>
           <w:rFonts w:ascii="Courier New" w:hAnsi="Courier New" w:cs="Courier New"/>
           <w:color w:val="538135" w:themeColor="accent6" w:themeShade="BF"/>
           <w:sz w:val="18"/>
           <w:szCs w:val="18"/>
         </w:rPr>
-      </w:pPr>
-    </w:p>
-    <w:p>
-      <w:pPr>
-        <w:pStyle w:val="ListParagraph"/>
+        <w:t>get</w:t>
+      </w:r>
+      <w:r>
         <w:rPr>
           <w:rFonts w:ascii="Courier New" w:hAnsi="Courier New" w:cs="Courier New"/>
           <w:color w:val="538135" w:themeColor="accent6" w:themeShade="BF"/>
           <w:sz w:val="18"/>
           <w:szCs w:val="18"/>
         </w:rPr>
-      </w:pPr>
-      <w:r>
+        <w:t xml:space="preserve"> clean</w:t>
+      </w:r>
+    </w:p>
+    <w:p>
+      <w:pPr>
+        <w:pStyle w:val="ListParagraph"/>
         <w:rPr>
           <w:rFonts w:ascii="Courier New" w:hAnsi="Courier New" w:cs="Courier New"/>
           <w:color w:val="538135" w:themeColor="accent6" w:themeShade="BF"/>
           <w:sz w:val="18"/>
           <w:szCs w:val="18"/>
         </w:rPr>
-        <w:t>apt-</w:t>
-      </w:r>
+      </w:pPr>
       <w:r>
         <w:rPr>
           <w:rFonts w:ascii="Courier New" w:hAnsi="Courier New" w:cs="Courier New"/>
@@ -2376,7 +2316,7 @@
           <w:sz w:val="18"/>
           <w:szCs w:val="18"/>
         </w:rPr>
-        <w:t>get</w:t>
+        <w:t xml:space="preserve">rm </w:t>
       </w:r>
       <w:r>
         <w:rPr>
@@ -2385,28 +2325,29 @@
           <w:sz w:val="18"/>
           <w:szCs w:val="18"/>
         </w:rPr>
-        <w:t xml:space="preserve"> clean</w:t>
-      </w:r>
-    </w:p>
-    <w:p>
-      <w:pPr>
-        <w:pStyle w:val="ListParagraph"/>
+        <w:t>-rf /var/lib/dhcp/*</w:t>
+      </w:r>
+      <w:r>
         <w:rPr>
           <w:rFonts w:ascii="Courier New" w:hAnsi="Courier New" w:cs="Courier New"/>
           <w:color w:val="538135" w:themeColor="accent6" w:themeShade="BF"/>
           <w:sz w:val="18"/>
           <w:szCs w:val="18"/>
         </w:rPr>
-      </w:pPr>
-      <w:r>
+        <w:br/>
+        <w:t>sfill -fllz /</w:t>
+      </w:r>
+    </w:p>
+    <w:p>
+      <w:pPr>
+        <w:pStyle w:val="ListParagraph"/>
         <w:rPr>
           <w:rFonts w:ascii="Courier New" w:hAnsi="Courier New" w:cs="Courier New"/>
           <w:color w:val="538135" w:themeColor="accent6" w:themeShade="BF"/>
           <w:sz w:val="18"/>
           <w:szCs w:val="18"/>
         </w:rPr>
-        <w:t xml:space="preserve">rm </w:t>
-      </w:r>
+      </w:pPr>
       <w:r>
         <w:rPr>
           <w:rFonts w:ascii="Courier New" w:hAnsi="Courier New" w:cs="Courier New"/>
@@ -2414,95 +2355,6 @@
           <w:sz w:val="18"/>
           <w:szCs w:val="18"/>
         </w:rPr>
-        <w:t>-rf /var/lib/</w:t>
-      </w:r>
-      <w:proofErr w:type="spellStart"/>
-      <w:r>
-        <w:rPr>
-          <w:rFonts w:ascii="Courier New" w:hAnsi="Courier New" w:cs="Courier New"/>
-          <w:color w:val="538135" w:themeColor="accent6" w:themeShade="BF"/>
-          <w:sz w:val="18"/>
-          <w:szCs w:val="18"/>
-        </w:rPr>
-        <w:t>dhcp</w:t>
-      </w:r>
-      <w:proofErr w:type="spellEnd"/>
-      <w:r>
-        <w:rPr>
-          <w:rFonts w:ascii="Courier New" w:hAnsi="Courier New" w:cs="Courier New"/>
-          <w:color w:val="538135" w:themeColor="accent6" w:themeShade="BF"/>
-          <w:sz w:val="18"/>
-          <w:szCs w:val="18"/>
-        </w:rPr>
-        <w:t>/*</w:t>
-      </w:r>
-      <w:r>
-        <w:rPr>
-          <w:rFonts w:ascii="Courier New" w:hAnsi="Courier New" w:cs="Courier New"/>
-          <w:color w:val="538135" w:themeColor="accent6" w:themeShade="BF"/>
-          <w:sz w:val="18"/>
-          <w:szCs w:val="18"/>
-        </w:rPr>
-        <w:br/>
-      </w:r>
-      <w:proofErr w:type="spellStart"/>
-      <w:r>
-        <w:rPr>
-          <w:rFonts w:ascii="Courier New" w:hAnsi="Courier New" w:cs="Courier New"/>
-          <w:color w:val="538135" w:themeColor="accent6" w:themeShade="BF"/>
-          <w:sz w:val="18"/>
-          <w:szCs w:val="18"/>
-        </w:rPr>
-        <w:t>sfill</w:t>
-      </w:r>
-      <w:proofErr w:type="spellEnd"/>
-      <w:r>
-        <w:rPr>
-          <w:rFonts w:ascii="Courier New" w:hAnsi="Courier New" w:cs="Courier New"/>
-          <w:color w:val="538135" w:themeColor="accent6" w:themeShade="BF"/>
-          <w:sz w:val="18"/>
-          <w:szCs w:val="18"/>
-        </w:rPr>
-        <w:t xml:space="preserve"> -</w:t>
-      </w:r>
-      <w:proofErr w:type="spellStart"/>
-      <w:r>
-        <w:rPr>
-          <w:rFonts w:ascii="Courier New" w:hAnsi="Courier New" w:cs="Courier New"/>
-          <w:color w:val="538135" w:themeColor="accent6" w:themeShade="BF"/>
-          <w:sz w:val="18"/>
-          <w:szCs w:val="18"/>
-        </w:rPr>
-        <w:t>fllz</w:t>
-      </w:r>
-      <w:proofErr w:type="spellEnd"/>
-      <w:r>
-        <w:rPr>
-          <w:rFonts w:ascii="Courier New" w:hAnsi="Courier New" w:cs="Courier New"/>
-          <w:color w:val="538135" w:themeColor="accent6" w:themeShade="BF"/>
-          <w:sz w:val="18"/>
-          <w:szCs w:val="18"/>
-        </w:rPr>
-        <w:t xml:space="preserve"> /</w:t>
-      </w:r>
-    </w:p>
-    <w:p>
-      <w:pPr>
-        <w:pStyle w:val="ListParagraph"/>
-        <w:rPr>
-          <w:rFonts w:ascii="Courier New" w:hAnsi="Courier New" w:cs="Courier New"/>
-          <w:color w:val="538135" w:themeColor="accent6" w:themeShade="BF"/>
-          <w:sz w:val="18"/>
-          <w:szCs w:val="18"/>
-        </w:rPr>
-      </w:pPr>
-      <w:r>
-        <w:rPr>
-          <w:rFonts w:ascii="Courier New" w:hAnsi="Courier New" w:cs="Courier New"/>
-          <w:color w:val="538135" w:themeColor="accent6" w:themeShade="BF"/>
-          <w:sz w:val="18"/>
-          <w:szCs w:val="18"/>
-        </w:rPr>
         <w:t>shutdown -h now</w:t>
       </w:r>
       <w:r>
@@ -2543,7 +2395,6 @@
         </w:rPr>
         <w:t>removing the .</w:t>
       </w:r>
-      <w:proofErr w:type="spellStart"/>
       <w:r>
         <w:rPr>
           <w:b/>
@@ -2551,7 +2402,6 @@
         </w:rPr>
         <w:t>gz</w:t>
       </w:r>
-      <w:proofErr w:type="spellEnd"/>
       <w:r>
         <w:rPr>
           <w:color w:val="C45911" w:themeColor="accent2" w:themeShade="BF"/>
@@ -2572,17 +2422,8 @@
           <w:b/>
           <w:color w:val="C45911" w:themeColor="accent2" w:themeShade="BF"/>
         </w:rPr>
-        <w:t>Content-Encoding=</w:t>
-      </w:r>
-      <w:proofErr w:type="spellStart"/>
-      <w:r>
-        <w:rPr>
-          <w:b/>
-          <w:color w:val="C45911" w:themeColor="accent2" w:themeShade="BF"/>
-        </w:rPr>
-        <w:t>gzip</w:t>
-      </w:r>
-      <w:proofErr w:type="spellEnd"/>
+        <w:t>Content-Encoding=gzip</w:t>
+      </w:r>
       <w:r>
         <w:t>):</w:t>
       </w:r>
@@ -2631,62 +2472,34 @@
           <w:color w:val="FF0000"/>
           <w:highlight w:val="yellow"/>
         </w:rPr>
-        <w:t>Remove the .</w:t>
-      </w:r>
-      <w:proofErr w:type="spellStart"/>
+        <w:t>Remove the .gz extension.</w:t>
+      </w:r>
       <w:r>
         <w:rPr>
           <w:b/>
           <w:color w:val="FF0000"/>
           <w:highlight w:val="yellow"/>
         </w:rPr>
-        <w:t>gz</w:t>
-      </w:r>
-      <w:proofErr w:type="spellEnd"/>
+        <w:br/>
+      </w:r>
+      <w:r>
+        <w:t>Be sure to:</w:t>
+      </w:r>
+      <w:r>
+        <w:rPr>
+          <w:b/>
+          <w:color w:val="FF0000"/>
+        </w:rPr>
+        <w:t xml:space="preserve"> </w:t>
+      </w:r>
       <w:r>
         <w:rPr>
           <w:b/>
           <w:color w:val="FF0000"/>
           <w:highlight w:val="yellow"/>
         </w:rPr>
-        <w:t xml:space="preserve"> extension.</w:t>
-      </w:r>
-      <w:r>
-        <w:rPr>
-          <w:b/>
-          <w:color w:val="FF0000"/>
-          <w:highlight w:val="yellow"/>
-        </w:rPr>
-        <w:br/>
-      </w:r>
-      <w:r>
-        <w:t>Be sure to:</w:t>
-      </w:r>
-      <w:r>
-        <w:rPr>
-          <w:b/>
-          <w:color w:val="FF0000"/>
-        </w:rPr>
-        <w:t xml:space="preserve"> </w:t>
-      </w:r>
-      <w:r>
-        <w:rPr>
-          <w:b/>
-          <w:color w:val="FF0000"/>
-          <w:highlight w:val="yellow"/>
-        </w:rPr>
-        <w:t xml:space="preserve">Add AWS metadata: Content-Encoding = </w:t>
-      </w:r>
-      <w:proofErr w:type="spellStart"/>
-      <w:r>
-        <w:rPr>
-          <w:b/>
-          <w:color w:val="FF0000"/>
-          <w:highlight w:val="yellow"/>
-        </w:rPr>
-        <w:t>gzip</w:t>
-      </w:r>
-      <w:proofErr w:type="spellEnd"/>
+        <w:t>Add AWS metadata: Content-Encoding = gzip</w:t>
+      </w:r>
       <w:r>
         <w:rPr>
           <w:b/>
@@ -2723,11 +2536,8 @@
         </w:rPr>
         <w:t>public on AWS!</w:t>
       </w:r>
-    </w:p>
-    <w:p>
-      <w:r>
-        <w:t xml:space="preserve"> </w:t>
-      </w:r>
+      <w:bookmarkStart w:id="2" w:name="_GoBack"/>
+      <w:bookmarkEnd w:id="2"/>
     </w:p>
     <w:p>
       <w:pPr>
@@ -3122,7 +2932,7 @@
       </w:pPr>
     </w:pPrDefault>
   </w:docDefaults>
-  <w:latentStyles w:defLockedState="0" w:defUIPriority="99" w:defSemiHidden="0" w:defUnhideWhenUsed="0" w:defQFormat="0" w:count="375">
+  <w:latentStyles w:defLockedState="0" w:defUIPriority="99" w:defSemiHidden="0" w:defUnhideWhenUsed="0" w:defQFormat="0" w:count="376">
     <w:lsdException w:name="Normal" w:uiPriority="0" w:qFormat="1"/>
     <w:lsdException w:name="heading 1" w:uiPriority="9" w:qFormat="1"/>
     <w:lsdException w:name="heading 2" w:semiHidden="1" w:uiPriority="9" w:unhideWhenUsed="1" w:qFormat="1"/>
@@ -3228,7 +3038,6 @@
     <w:lsdException w:name="HTML Sample" w:semiHidden="1" w:unhideWhenUsed="1"/>
     <w:lsdException w:name="HTML Typewriter" w:semiHidden="1" w:unhideWhenUsed="1"/>
     <w:lsdException w:name="HTML Variable" w:semiHidden="1" w:unhideWhenUsed="1"/>
-    <w:lsdException w:name="Normal Table" w:semiHidden="1" w:unhideWhenUsed="1"/>
     <w:lsdException w:name="annotation subject" w:semiHidden="1" w:unhideWhenUsed="1"/>
     <w:lsdException w:name="No List" w:semiHidden="1" w:unhideWhenUsed="1"/>
     <w:lsdException w:name="Outline List 1" w:semiHidden="1" w:unhideWhenUsed="1"/>
@@ -3275,10 +3084,8 @@
     <w:lsdException w:name="Table Subtle 2" w:semiHidden="1" w:unhideWhenUsed="1"/>
     <w:lsdException w:name="Table Web 1" w:semiHidden="1" w:unhideWhenUsed="1"/>
     <w:lsdException w:name="Table Web 2" w:semiHidden="1" w:unhideWhenUsed="1"/>
-    <w:lsdException w:name="Table Web 3" w:semiHidden="1" w:unhideWhenUsed="1"/>
     <w:lsdException w:name="Balloon Text" w:semiHidden="1" w:unhideWhenUsed="1"/>
     <w:lsdException w:name="Table Grid" w:uiPriority="39"/>
-    <w:lsdException w:name="Table Theme" w:semiHidden="1" w:unhideWhenUsed="1"/>
     <w:lsdException w:name="Placeholder Text" w:semiHidden="1"/>
     <w:lsdException w:name="No Spacing" w:uiPriority="1" w:qFormat="1"/>
     <w:lsdException w:name="Light Shading" w:uiPriority="60"/>
@@ -3498,6 +3305,7 @@
     <w:lsdException w:name="Smart Hyperlink" w:semiHidden="1" w:unhideWhenUsed="1"/>
     <w:lsdException w:name="Hashtag" w:semiHidden="1" w:unhideWhenUsed="1"/>
     <w:lsdException w:name="Unresolved Mention" w:semiHidden="1" w:unhideWhenUsed="1"/>
+    <w:lsdException w:name="Smart Link" w:semiHidden="1" w:unhideWhenUsed="1"/>
   </w:latentStyles>
   <w:style w:type="paragraph" w:default="1" w:styleId="Normal">
     <w:name w:val="Normal"/>
@@ -3528,6 +3336,7 @@
   <w:style w:type="character" w:default="1" w:styleId="DefaultParagraphFont">
     <w:name w:val="Default Paragraph Font"/>
     <w:uiPriority w:val="1"/>
+    <w:semiHidden/>
     <w:unhideWhenUsed/>
   </w:style>
   <w:style w:type="table" w:default="1" w:styleId="TableNormal">

</xml_diff>

<commit_message>
[doc]: Cluster node image doc tweaks.
</commit_message>
<xml_diff>
--- a/Doc/Ubuntu-18.04 Hyper-V Template.docx
+++ b/Doc/Ubuntu-18.04 Hyper-V Template.docx
@@ -540,6 +540,7 @@
       <w:r>
         <w:br/>
       </w:r>
+      <w:proofErr w:type="spellStart"/>
       <w:r>
         <w:rPr>
           <w:rFonts w:ascii="Courier New" w:hAnsi="Courier New" w:cs="Courier New"/>
@@ -549,6 +550,7 @@
         </w:rPr>
         <w:t>powershell</w:t>
       </w:r>
+      <w:proofErr w:type="spellEnd"/>
       <w:r>
         <w:rPr>
           <w:rFonts w:ascii="Courier New" w:hAnsi="Courier New" w:cs="Courier New"/>
@@ -592,7 +594,7 @@
           <w:sz w:val="16"/>
           <w:szCs w:val="16"/>
         </w:rPr>
-        <w:t>1</w:t>
+        <w:t>3</w:t>
       </w:r>
       <w:r>
         <w:rPr>
@@ -610,7 +612,47 @@
           <w:sz w:val="16"/>
           <w:szCs w:val="16"/>
         </w:rPr>
-        <w:t xml:space="preserve"> -SizeBytes 10GB -Dynamic -BlockSizeBytes 1MB</w:t>
+        <w:t xml:space="preserve"> -</w:t>
+      </w:r>
+      <w:proofErr w:type="spellStart"/>
+      <w:r>
+        <w:rPr>
+          <w:rFonts w:ascii="Courier New" w:hAnsi="Courier New" w:cs="Courier New"/>
+          <w:color w:val="538135" w:themeColor="accent6" w:themeShade="BF"/>
+          <w:sz w:val="16"/>
+          <w:szCs w:val="16"/>
+        </w:rPr>
+        <w:t>SizeBytes</w:t>
+      </w:r>
+      <w:proofErr w:type="spellEnd"/>
+      <w:r>
+        <w:rPr>
+          <w:rFonts w:ascii="Courier New" w:hAnsi="Courier New" w:cs="Courier New"/>
+          <w:color w:val="538135" w:themeColor="accent6" w:themeShade="BF"/>
+          <w:sz w:val="16"/>
+          <w:szCs w:val="16"/>
+        </w:rPr>
+        <w:t xml:space="preserve"> 10GB -Dynamic -</w:t>
+      </w:r>
+      <w:proofErr w:type="spellStart"/>
+      <w:r>
+        <w:rPr>
+          <w:rFonts w:ascii="Courier New" w:hAnsi="Courier New" w:cs="Courier New"/>
+          <w:color w:val="538135" w:themeColor="accent6" w:themeShade="BF"/>
+          <w:sz w:val="16"/>
+          <w:szCs w:val="16"/>
+        </w:rPr>
+        <w:t>BlockSizeBytes</w:t>
+      </w:r>
+      <w:proofErr w:type="spellEnd"/>
+      <w:r>
+        <w:rPr>
+          <w:rFonts w:ascii="Courier New" w:hAnsi="Courier New" w:cs="Courier New"/>
+          <w:color w:val="538135" w:themeColor="accent6" w:themeShade="BF"/>
+          <w:sz w:val="16"/>
+          <w:szCs w:val="16"/>
+        </w:rPr>
+        <w:t xml:space="preserve"> 1MB</w:t>
       </w:r>
       <w:r>
         <w:rPr>
@@ -1104,6 +1146,7 @@
       <w:r>
         <w:t xml:space="preserve">by selecting the </w:t>
       </w:r>
+      <w:proofErr w:type="spellStart"/>
       <w:r>
         <w:rPr>
           <w:b/>
@@ -1111,6 +1154,7 @@
         </w:rPr>
         <w:t>CheckPoints</w:t>
       </w:r>
+      <w:proofErr w:type="spellEnd"/>
       <w:r>
         <w:rPr>
           <w:color w:val="C45911" w:themeColor="accent2" w:themeShade="BF"/>
@@ -1470,7 +1514,12 @@
         <w:t xml:space="preserve"> </w:t>
       </w:r>
       <w:r>
-        <w:t xml:space="preserve">as your name and username and enter </w:t>
+        <w:t>as your name and username</w:t>
+      </w:r>
+      <w:bookmarkStart w:id="0" w:name="_GoBack"/>
+      <w:bookmarkEnd w:id="0"/>
+      <w:r>
+        <w:t xml:space="preserve"> and enter </w:t>
       </w:r>
       <w:r>
         <w:rPr>
@@ -1567,8 +1616,16 @@
         <w:rPr>
           <w:b/>
           <w:color w:val="C45911" w:themeColor="accent2" w:themeShade="BF"/>
-        </w:rPr>
-        <w:t xml:space="preserve">no </w:t>
+          <w:u w:val="single"/>
+        </w:rPr>
+        <w:t>no</w:t>
+      </w:r>
+      <w:r>
+        <w:rPr>
+          <w:b/>
+          <w:color w:val="C45911" w:themeColor="accent2" w:themeShade="BF"/>
+        </w:rPr>
+        <w:t xml:space="preserve"> </w:t>
       </w:r>
       <w:r>
         <w:rPr>
@@ -1590,7 +1647,10 @@
         </w:numPr>
       </w:pPr>
       <w:r>
-        <w:t>Start the installation.</w:t>
+        <w:t>Let</w:t>
+      </w:r>
+      <w:r>
+        <w:t xml:space="preserve"> the installation.</w:t>
       </w:r>
     </w:p>
     <w:p>
@@ -1704,6 +1764,7 @@
       <w:pPr>
         <w:pStyle w:val="ListParagraph"/>
       </w:pPr>
+      <w:proofErr w:type="spellStart"/>
       <w:r>
         <w:rPr>
           <w:rFonts w:ascii="Courier New" w:hAnsi="Courier New" w:cs="Courier New"/>
@@ -1720,7 +1781,17 @@
           <w:sz w:val="18"/>
           <w:szCs w:val="18"/>
         </w:rPr>
-        <w:t>p address</w:t>
+        <w:t>p</w:t>
+      </w:r>
+      <w:proofErr w:type="spellEnd"/>
+      <w:r>
+        <w:rPr>
+          <w:rFonts w:ascii="Courier New" w:hAnsi="Courier New" w:cs="Courier New"/>
+          <w:color w:val="538135" w:themeColor="accent6" w:themeShade="BF"/>
+          <w:sz w:val="18"/>
+          <w:szCs w:val="18"/>
+        </w:rPr>
+        <w:t xml:space="preserve"> address</w:t>
       </w:r>
       <w:r>
         <w:br/>
@@ -1734,7 +1805,7 @@
           <w:numId w:val="1"/>
         </w:numPr>
       </w:pPr>
-      <w:bookmarkStart w:id="0" w:name="_Hlk1639464"/>
+      <w:bookmarkStart w:id="1" w:name="_Hlk1639464"/>
       <w:r>
         <w:rPr>
           <w:b/>
@@ -1765,7 +1836,7 @@
       <w:r>
         <w:t>any PuTTY or Hyper-V windows so the next step will work.</w:t>
       </w:r>
-      <w:bookmarkEnd w:id="0"/>
+      <w:bookmarkEnd w:id="1"/>
       <w:r>
         <w:br/>
       </w:r>
@@ -1778,7 +1849,7 @@
           <w:numId w:val="1"/>
         </w:numPr>
       </w:pPr>
-      <w:bookmarkStart w:id="1" w:name="_Hlk1638278"/>
+      <w:bookmarkStart w:id="2" w:name="_Hlk1638278"/>
       <w:r>
         <w:t>Run this com</w:t>
       </w:r>
@@ -1814,7 +1885,27 @@
           <w:sz w:val="18"/>
           <w:szCs w:val="18"/>
         </w:rPr>
-        <w:t xml:space="preserve">neon prepare node-template --hyperv </w:t>
+        <w:t>neon prepare node-template --</w:t>
+      </w:r>
+      <w:proofErr w:type="spellStart"/>
+      <w:r>
+        <w:rPr>
+          <w:rFonts w:ascii="Courier New" w:hAnsi="Courier New" w:cs="Courier New"/>
+          <w:color w:val="538135" w:themeColor="accent6" w:themeShade="BF"/>
+          <w:sz w:val="18"/>
+          <w:szCs w:val="18"/>
+        </w:rPr>
+        <w:t>hyperv</w:t>
+      </w:r>
+      <w:proofErr w:type="spellEnd"/>
+      <w:r>
+        <w:rPr>
+          <w:rFonts w:ascii="Courier New" w:hAnsi="Courier New" w:cs="Courier New"/>
+          <w:color w:val="538135" w:themeColor="accent6" w:themeShade="BF"/>
+          <w:sz w:val="18"/>
+          <w:szCs w:val="18"/>
+        </w:rPr>
+        <w:t xml:space="preserve"> </w:t>
       </w:r>
       <w:r>
         <w:rPr>
@@ -1825,7 +1916,7 @@
         </w:rPr>
         <w:t>IPADDRESS</w:t>
       </w:r>
-      <w:bookmarkEnd w:id="1"/>
+      <w:bookmarkEnd w:id="2"/>
       <w:r>
         <w:br/>
       </w:r>
@@ -1877,14 +1968,25 @@
       <w:r>
         <w:br/>
       </w:r>
-      <w:r>
-        <w:rPr>
-          <w:rFonts w:ascii="Courier New" w:hAnsi="Courier New" w:cs="Courier New"/>
-          <w:color w:val="538135" w:themeColor="accent6" w:themeShade="BF"/>
-          <w:sz w:val="18"/>
-          <w:szCs w:val="18"/>
-        </w:rPr>
-        <w:t xml:space="preserve">gzip </w:t>
+      <w:proofErr w:type="spellStart"/>
+      <w:r>
+        <w:rPr>
+          <w:rFonts w:ascii="Courier New" w:hAnsi="Courier New" w:cs="Courier New"/>
+          <w:color w:val="538135" w:themeColor="accent6" w:themeShade="BF"/>
+          <w:sz w:val="18"/>
+          <w:szCs w:val="18"/>
+        </w:rPr>
+        <w:t>gzip</w:t>
+      </w:r>
+      <w:proofErr w:type="spellEnd"/>
+      <w:r>
+        <w:rPr>
+          <w:rFonts w:ascii="Courier New" w:hAnsi="Courier New" w:cs="Courier New"/>
+          <w:color w:val="538135" w:themeColor="accent6" w:themeShade="BF"/>
+          <w:sz w:val="18"/>
+          <w:szCs w:val="18"/>
+        </w:rPr>
+        <w:t xml:space="preserve"> </w:t>
       </w:r>
       <w:r>
         <w:rPr>
@@ -1992,6 +2094,7 @@
         </w:rPr>
         <w:t>removing the .</w:t>
       </w:r>
+      <w:proofErr w:type="spellStart"/>
       <w:r>
         <w:rPr>
           <w:b/>
@@ -1999,6 +2102,7 @@
         </w:rPr>
         <w:t>gz</w:t>
       </w:r>
+      <w:proofErr w:type="spellEnd"/>
       <w:r>
         <w:rPr>
           <w:color w:val="C45911" w:themeColor="accent2" w:themeShade="BF"/>
@@ -2016,8 +2120,17 @@
           <w:b/>
           <w:color w:val="C45911" w:themeColor="accent2" w:themeShade="BF"/>
         </w:rPr>
-        <w:t>Content-Encoding=gzip</w:t>
-      </w:r>
+        <w:t>Content-Encoding=</w:t>
+      </w:r>
+      <w:proofErr w:type="spellStart"/>
+      <w:r>
+        <w:rPr>
+          <w:b/>
+          <w:color w:val="C45911" w:themeColor="accent2" w:themeShade="BF"/>
+        </w:rPr>
+        <w:t>gzip</w:t>
+      </w:r>
+      <w:proofErr w:type="spellEnd"/>
       <w:r>
         <w:t>)</w:t>
       </w:r>
@@ -2114,14 +2227,25 @@
       <w:r>
         <w:br/>
       </w:r>
-      <w:r>
-        <w:rPr>
-          <w:rFonts w:ascii="Courier New" w:hAnsi="Courier New" w:cs="Courier New"/>
-          <w:color w:val="538135" w:themeColor="accent6" w:themeShade="BF"/>
-          <w:sz w:val="18"/>
-          <w:szCs w:val="18"/>
-        </w:rPr>
-        <w:t>sudo bash</w:t>
+      <w:proofErr w:type="spellStart"/>
+      <w:r>
+        <w:rPr>
+          <w:rFonts w:ascii="Courier New" w:hAnsi="Courier New" w:cs="Courier New"/>
+          <w:color w:val="538135" w:themeColor="accent6" w:themeShade="BF"/>
+          <w:sz w:val="18"/>
+          <w:szCs w:val="18"/>
+        </w:rPr>
+        <w:t>sudo</w:t>
+      </w:r>
+      <w:proofErr w:type="spellEnd"/>
+      <w:r>
+        <w:rPr>
+          <w:rFonts w:ascii="Courier New" w:hAnsi="Courier New" w:cs="Courier New"/>
+          <w:color w:val="538135" w:themeColor="accent6" w:themeShade="BF"/>
+          <w:sz w:val="18"/>
+          <w:szCs w:val="18"/>
+        </w:rPr>
+        <w:t xml:space="preserve"> bash</w:t>
       </w:r>
     </w:p>
     <w:p>
@@ -2163,14 +2287,25 @@
         </w:rPr>
         <w:t xml:space="preserve">apt-get </w:t>
       </w:r>
-      <w:r>
-        <w:rPr>
-          <w:rFonts w:ascii="Courier New" w:hAnsi="Courier New" w:cs="Courier New"/>
-          <w:color w:val="538135" w:themeColor="accent6" w:themeShade="BF"/>
-          <w:sz w:val="18"/>
-          <w:szCs w:val="18"/>
-        </w:rPr>
-        <w:t>dist-</w:t>
+      <w:proofErr w:type="spellStart"/>
+      <w:r>
+        <w:rPr>
+          <w:rFonts w:ascii="Courier New" w:hAnsi="Courier New" w:cs="Courier New"/>
+          <w:color w:val="538135" w:themeColor="accent6" w:themeShade="BF"/>
+          <w:sz w:val="18"/>
+          <w:szCs w:val="18"/>
+        </w:rPr>
+        <w:t>dist</w:t>
+      </w:r>
+      <w:proofErr w:type="spellEnd"/>
+      <w:r>
+        <w:rPr>
+          <w:rFonts w:ascii="Courier New" w:hAnsi="Courier New" w:cs="Courier New"/>
+          <w:color w:val="538135" w:themeColor="accent6" w:themeShade="BF"/>
+          <w:sz w:val="18"/>
+          <w:szCs w:val="18"/>
+        </w:rPr>
+        <w:t>-</w:t>
       </w:r>
       <w:r>
         <w:rPr>
@@ -2197,8 +2332,19 @@
           <w:sz w:val="18"/>
           <w:szCs w:val="18"/>
         </w:rPr>
-        <w:t>grade -yq</w:t>
-      </w:r>
+        <w:t>grade -</w:t>
+      </w:r>
+      <w:proofErr w:type="spellStart"/>
+      <w:r>
+        <w:rPr>
+          <w:rFonts w:ascii="Courier New" w:hAnsi="Courier New" w:cs="Courier New"/>
+          <w:color w:val="538135" w:themeColor="accent6" w:themeShade="BF"/>
+          <w:sz w:val="18"/>
+          <w:szCs w:val="18"/>
+        </w:rPr>
+        <w:t>yq</w:t>
+      </w:r>
+      <w:proofErr w:type="spellEnd"/>
       <w:r>
         <w:rPr>
           <w:rFonts w:ascii="Courier New" w:hAnsi="Courier New" w:cs="Courier New"/>
@@ -2325,17 +2471,76 @@
           <w:sz w:val="18"/>
           <w:szCs w:val="18"/>
         </w:rPr>
-        <w:t>-rf /var/lib/dhcp/*</w:t>
-      </w:r>
-      <w:r>
-        <w:rPr>
-          <w:rFonts w:ascii="Courier New" w:hAnsi="Courier New" w:cs="Courier New"/>
-          <w:color w:val="538135" w:themeColor="accent6" w:themeShade="BF"/>
-          <w:sz w:val="18"/>
-          <w:szCs w:val="18"/>
-        </w:rPr>
-        <w:br/>
-        <w:t>sfill -fllz /</w:t>
+        <w:t>-rf /var/lib/</w:t>
+      </w:r>
+      <w:proofErr w:type="spellStart"/>
+      <w:r>
+        <w:rPr>
+          <w:rFonts w:ascii="Courier New" w:hAnsi="Courier New" w:cs="Courier New"/>
+          <w:color w:val="538135" w:themeColor="accent6" w:themeShade="BF"/>
+          <w:sz w:val="18"/>
+          <w:szCs w:val="18"/>
+        </w:rPr>
+        <w:t>dhcp</w:t>
+      </w:r>
+      <w:proofErr w:type="spellEnd"/>
+      <w:r>
+        <w:rPr>
+          <w:rFonts w:ascii="Courier New" w:hAnsi="Courier New" w:cs="Courier New"/>
+          <w:color w:val="538135" w:themeColor="accent6" w:themeShade="BF"/>
+          <w:sz w:val="18"/>
+          <w:szCs w:val="18"/>
+        </w:rPr>
+        <w:t>/*</w:t>
+      </w:r>
+      <w:r>
+        <w:rPr>
+          <w:rFonts w:ascii="Courier New" w:hAnsi="Courier New" w:cs="Courier New"/>
+          <w:color w:val="538135" w:themeColor="accent6" w:themeShade="BF"/>
+          <w:sz w:val="18"/>
+          <w:szCs w:val="18"/>
+        </w:rPr>
+        <w:br/>
+      </w:r>
+      <w:proofErr w:type="spellStart"/>
+      <w:r>
+        <w:rPr>
+          <w:rFonts w:ascii="Courier New" w:hAnsi="Courier New" w:cs="Courier New"/>
+          <w:color w:val="538135" w:themeColor="accent6" w:themeShade="BF"/>
+          <w:sz w:val="18"/>
+          <w:szCs w:val="18"/>
+        </w:rPr>
+        <w:t>sfill</w:t>
+      </w:r>
+      <w:proofErr w:type="spellEnd"/>
+      <w:r>
+        <w:rPr>
+          <w:rFonts w:ascii="Courier New" w:hAnsi="Courier New" w:cs="Courier New"/>
+          <w:color w:val="538135" w:themeColor="accent6" w:themeShade="BF"/>
+          <w:sz w:val="18"/>
+          <w:szCs w:val="18"/>
+        </w:rPr>
+        <w:t xml:space="preserve"> -</w:t>
+      </w:r>
+      <w:proofErr w:type="spellStart"/>
+      <w:r>
+        <w:rPr>
+          <w:rFonts w:ascii="Courier New" w:hAnsi="Courier New" w:cs="Courier New"/>
+          <w:color w:val="538135" w:themeColor="accent6" w:themeShade="BF"/>
+          <w:sz w:val="18"/>
+          <w:szCs w:val="18"/>
+        </w:rPr>
+        <w:t>fllz</w:t>
+      </w:r>
+      <w:proofErr w:type="spellEnd"/>
+      <w:r>
+        <w:rPr>
+          <w:rFonts w:ascii="Courier New" w:hAnsi="Courier New" w:cs="Courier New"/>
+          <w:color w:val="538135" w:themeColor="accent6" w:themeShade="BF"/>
+          <w:sz w:val="18"/>
+          <w:szCs w:val="18"/>
+        </w:rPr>
+        <w:t xml:space="preserve"> /</w:t>
       </w:r>
     </w:p>
     <w:p>
@@ -2395,6 +2600,7 @@
         </w:rPr>
         <w:t>removing the .</w:t>
       </w:r>
+      <w:proofErr w:type="spellStart"/>
       <w:r>
         <w:rPr>
           <w:b/>
@@ -2402,6 +2608,7 @@
         </w:rPr>
         <w:t>gz</w:t>
       </w:r>
+      <w:proofErr w:type="spellEnd"/>
       <w:r>
         <w:rPr>
           <w:color w:val="C45911" w:themeColor="accent2" w:themeShade="BF"/>
@@ -2422,8 +2629,17 @@
           <w:b/>
           <w:color w:val="C45911" w:themeColor="accent2" w:themeShade="BF"/>
         </w:rPr>
-        <w:t>Content-Encoding=gzip</w:t>
-      </w:r>
+        <w:t>Content-Encoding=</w:t>
+      </w:r>
+      <w:proofErr w:type="spellStart"/>
+      <w:r>
+        <w:rPr>
+          <w:b/>
+          <w:color w:val="C45911" w:themeColor="accent2" w:themeShade="BF"/>
+        </w:rPr>
+        <w:t>gzip</w:t>
+      </w:r>
+      <w:proofErr w:type="spellEnd"/>
       <w:r>
         <w:t>):</w:t>
       </w:r>
@@ -2472,34 +2688,62 @@
           <w:color w:val="FF0000"/>
           <w:highlight w:val="yellow"/>
         </w:rPr>
-        <w:t>Remove the .gz extension.</w:t>
-      </w:r>
+        <w:t>Remove the .</w:t>
+      </w:r>
+      <w:proofErr w:type="spellStart"/>
       <w:r>
         <w:rPr>
           <w:b/>
           <w:color w:val="FF0000"/>
           <w:highlight w:val="yellow"/>
         </w:rPr>
-        <w:br/>
-      </w:r>
-      <w:r>
-        <w:t>Be sure to:</w:t>
-      </w:r>
-      <w:r>
-        <w:rPr>
-          <w:b/>
-          <w:color w:val="FF0000"/>
-        </w:rPr>
-        <w:t xml:space="preserve"> </w:t>
-      </w:r>
+        <w:t>gz</w:t>
+      </w:r>
+      <w:proofErr w:type="spellEnd"/>
       <w:r>
         <w:rPr>
           <w:b/>
           <w:color w:val="FF0000"/>
           <w:highlight w:val="yellow"/>
         </w:rPr>
-        <w:t>Add AWS metadata: Content-Encoding = gzip</w:t>
-      </w:r>
+        <w:t xml:space="preserve"> extension.</w:t>
+      </w:r>
+      <w:r>
+        <w:rPr>
+          <w:b/>
+          <w:color w:val="FF0000"/>
+          <w:highlight w:val="yellow"/>
+        </w:rPr>
+        <w:br/>
+      </w:r>
+      <w:r>
+        <w:t>Be sure to:</w:t>
+      </w:r>
+      <w:r>
+        <w:rPr>
+          <w:b/>
+          <w:color w:val="FF0000"/>
+        </w:rPr>
+        <w:t xml:space="preserve"> </w:t>
+      </w:r>
+      <w:r>
+        <w:rPr>
+          <w:b/>
+          <w:color w:val="FF0000"/>
+          <w:highlight w:val="yellow"/>
+        </w:rPr>
+        <w:t xml:space="preserve">Add AWS metadata: Content-Encoding = </w:t>
+      </w:r>
+      <w:proofErr w:type="spellStart"/>
+      <w:r>
+        <w:rPr>
+          <w:b/>
+          <w:color w:val="FF0000"/>
+          <w:highlight w:val="yellow"/>
+        </w:rPr>
+        <w:t>gzip</w:t>
+      </w:r>
+      <w:proofErr w:type="spellEnd"/>
       <w:r>
         <w:rPr>
           <w:b/>
@@ -2536,8 +2780,6 @@
         </w:rPr>
         <w:t>public on AWS!</w:t>
       </w:r>
-      <w:bookmarkStart w:id="2" w:name="_GoBack"/>
-      <w:bookmarkEnd w:id="2"/>
     </w:p>
     <w:p>
       <w:pPr>
@@ -3038,6 +3280,7 @@
     <w:lsdException w:name="HTML Sample" w:semiHidden="1" w:unhideWhenUsed="1"/>
     <w:lsdException w:name="HTML Typewriter" w:semiHidden="1" w:unhideWhenUsed="1"/>
     <w:lsdException w:name="HTML Variable" w:semiHidden="1" w:unhideWhenUsed="1"/>
+    <w:lsdException w:name="Normal Table" w:semiHidden="1" w:unhideWhenUsed="1"/>
     <w:lsdException w:name="annotation subject" w:semiHidden="1" w:unhideWhenUsed="1"/>
     <w:lsdException w:name="No List" w:semiHidden="1" w:unhideWhenUsed="1"/>
     <w:lsdException w:name="Outline List 1" w:semiHidden="1" w:unhideWhenUsed="1"/>
@@ -3084,8 +3327,10 @@
     <w:lsdException w:name="Table Subtle 2" w:semiHidden="1" w:unhideWhenUsed="1"/>
     <w:lsdException w:name="Table Web 1" w:semiHidden="1" w:unhideWhenUsed="1"/>
     <w:lsdException w:name="Table Web 2" w:semiHidden="1" w:unhideWhenUsed="1"/>
+    <w:lsdException w:name="Table Web 3" w:semiHidden="1" w:unhideWhenUsed="1"/>
     <w:lsdException w:name="Balloon Text" w:semiHidden="1" w:unhideWhenUsed="1"/>
     <w:lsdException w:name="Table Grid" w:uiPriority="39"/>
+    <w:lsdException w:name="Table Theme" w:semiHidden="1" w:unhideWhenUsed="1"/>
     <w:lsdException w:name="Placeholder Text" w:semiHidden="1"/>
     <w:lsdException w:name="No Spacing" w:uiPriority="1" w:qFormat="1"/>
     <w:lsdException w:name="Light Shading" w:uiPriority="60"/>

</xml_diff>

<commit_message>
#811: Build Ubuntu 18.04.4 neonKUBE node templates
</commit_message>
<xml_diff>
--- a/Doc/Ubuntu-18.04 Hyper-V Template.docx
+++ b/Doc/Ubuntu-18.04 Hyper-V Template.docx
@@ -307,7 +307,13 @@
       </w:r>
       <w:r>
         <w:br/>
-        <w:t xml:space="preserve">NOTE: These files are </w:t>
+        <w:t>NOTE: These files are</w:t>
+      </w:r>
+      <w:r>
+        <w:t xml:space="preserve"> compressed via</w:t>
+      </w:r>
+      <w:r>
+        <w:t xml:space="preserve"> </w:t>
       </w:r>
       <w:r>
         <w:rPr>
@@ -317,16 +323,7 @@
         <w:t>GZIP</w:t>
       </w:r>
       <w:r>
-        <w:rPr>
-          <w:color w:val="C45911" w:themeColor="accent2" w:themeShade="BF"/>
-        </w:rPr>
-        <w:t xml:space="preserve"> </w:t>
-      </w:r>
-      <w:r>
-        <w:t>encoded</w:t>
-      </w:r>
-      <w:r>
-        <w:t>…</w:t>
+        <w:t>.</w:t>
       </w:r>
     </w:p>
     <w:p>
@@ -453,12 +450,14 @@
       <w:r>
         <w:br/>
       </w:r>
-      <w:r>
-        <w:rPr>
-          <w:rStyle w:val="Hyperlink"/>
-        </w:rPr>
-        <w:t>http://releases.ubuntu.com/18.04/</w:t>
-      </w:r>
+      <w:hyperlink r:id="rId7" w:history="1">
+        <w:r>
+          <w:rPr>
+            <w:rStyle w:val="Hyperlink"/>
+          </w:rPr>
+          <w:t>http://releases.ubuntu.com/18.04/</w:t>
+        </w:r>
+      </w:hyperlink>
       <w:r>
         <w:br/>
       </w:r>
@@ -494,7 +493,7 @@
       <w:r>
         <w:br/>
       </w:r>
-      <w:hyperlink r:id="rId7" w:anchor=".iso" w:history="1">
+      <w:hyperlink r:id="rId8" w:anchor=".iso" w:history="1">
         <w:r>
           <w:rPr>
             <w:rStyle w:val="Hyperlink"/>
@@ -587,6 +586,7 @@
         </w:rPr>
         <w:t>-ubuntu-18.04.</w:t>
       </w:r>
+      <w:proofErr w:type="gramStart"/>
       <w:r>
         <w:rPr>
           <w:rFonts w:ascii="Courier New" w:hAnsi="Courier New" w:cs="Courier New"/>
@@ -594,7 +594,7 @@
           <w:sz w:val="16"/>
           <w:szCs w:val="16"/>
         </w:rPr>
-        <w:t>3</w:t>
+        <w:t>#</w:t>
       </w:r>
       <w:r>
         <w:rPr>
@@ -605,6 +605,7 @@
         </w:rPr>
         <w:t>.vhdx</w:t>
       </w:r>
+      <w:proofErr w:type="gramEnd"/>
       <w:r>
         <w:rPr>
           <w:rFonts w:ascii="Courier New" w:hAnsi="Courier New" w:cs="Courier New"/>
@@ -1365,19 +1366,36 @@
           <w:numId w:val="1"/>
         </w:numPr>
       </w:pPr>
-      <w:r>
-        <w:t xml:space="preserve">Press enter to </w:t>
-      </w:r>
-      <w:r>
-        <w:rPr>
-          <w:b/>
-          <w:color w:val="C45911" w:themeColor="accent2" w:themeShade="BF"/>
-        </w:rPr>
-        <w:t>Install</w:t>
-      </w:r>
-      <w:r>
-        <w:t>.</w:t>
-      </w:r>
+      <w:bookmarkStart w:id="0" w:name="_Hlk38795935"/>
+      <w:r>
+        <w:rPr>
+          <w:b/>
+          <w:bCs/>
+          <w:color w:val="C45911" w:themeColor="accent2" w:themeShade="BF"/>
+        </w:rPr>
+        <w:t>DO NOT UPDATE</w:t>
+      </w:r>
+      <w:r>
+        <w:t xml:space="preserve"> to the </w:t>
+      </w:r>
+      <w:r>
+        <w:rPr>
+          <w:b/>
+          <w:bCs/>
+          <w:color w:val="C45911" w:themeColor="accent2" w:themeShade="BF"/>
+        </w:rPr>
+        <w:t>latest installer</w:t>
+      </w:r>
+      <w:r>
+        <w:rPr>
+          <w:color w:val="C45911" w:themeColor="accent2" w:themeShade="BF"/>
+        </w:rPr>
+        <w:t xml:space="preserve"> </w:t>
+      </w:r>
+      <w:r>
+        <w:t>if asked.</w:t>
+      </w:r>
+      <w:bookmarkEnd w:id="0"/>
     </w:p>
     <w:p>
       <w:pPr>
@@ -1395,16 +1413,10 @@
           <w:b/>
           <w:color w:val="C45911" w:themeColor="accent2" w:themeShade="BF"/>
         </w:rPr>
-        <w:t>skip proxy</w:t>
-      </w:r>
-      <w:r>
-        <w:rPr>
-          <w:color w:val="C45911" w:themeColor="accent2" w:themeShade="BF"/>
-        </w:rPr>
-        <w:t xml:space="preserve"> </w:t>
-      </w:r>
-      <w:r>
-        <w:t>configuration.</w:t>
+        <w:t>Install</w:t>
+      </w:r>
+      <w:r>
+        <w:t>.</w:t>
       </w:r>
     </w:p>
     <w:p>
@@ -1416,17 +1428,23 @@
         </w:numPr>
       </w:pPr>
       <w:r>
-        <w:t xml:space="preserve">Press enter to choose the </w:t>
-      </w:r>
-      <w:r>
-        <w:rPr>
-          <w:b/>
-          <w:color w:val="C45911" w:themeColor="accent2" w:themeShade="BF"/>
-        </w:rPr>
-        <w:t>default mirror</w:t>
-      </w:r>
-      <w:r>
-        <w:t>.</w:t>
+        <w:t xml:space="preserve">Press enter to </w:t>
+      </w:r>
+      <w:r>
+        <w:rPr>
+          <w:b/>
+          <w:color w:val="C45911" w:themeColor="accent2" w:themeShade="BF"/>
+        </w:rPr>
+        <w:t>skip proxy</w:t>
+      </w:r>
+      <w:r>
+        <w:rPr>
+          <w:color w:val="C45911" w:themeColor="accent2" w:themeShade="BF"/>
+        </w:rPr>
+        <w:t xml:space="preserve"> </w:t>
+      </w:r>
+      <w:r>
+        <w:t>configuration.</w:t>
       </w:r>
     </w:p>
     <w:p>
@@ -1438,20 +1456,14 @@
         </w:numPr>
       </w:pPr>
       <w:r>
-        <w:t xml:space="preserve">Press enter </w:t>
-      </w:r>
-      <w:r>
-        <w:t>three times</w:t>
-      </w:r>
-      <w:r>
-        <w:t xml:space="preserve"> to </w:t>
-      </w:r>
-      <w:r>
-        <w:rPr>
-          <w:b/>
-          <w:color w:val="C45911" w:themeColor="accent2" w:themeShade="BF"/>
-        </w:rPr>
-        <w:t>use the entire disk</w:t>
+        <w:t xml:space="preserve">Press enter to choose the </w:t>
+      </w:r>
+      <w:r>
+        <w:rPr>
+          <w:b/>
+          <w:color w:val="C45911" w:themeColor="accent2" w:themeShade="BF"/>
+        </w:rPr>
+        <w:t>default mirror</w:t>
       </w:r>
       <w:r>
         <w:t>.</w:t>
@@ -1466,27 +1478,23 @@
         </w:numPr>
       </w:pPr>
       <w:r>
-        <w:t xml:space="preserve">Press the down arrow and enter to </w:t>
-      </w:r>
-      <w:r>
-        <w:rPr>
-          <w:b/>
-          <w:color w:val="C45911" w:themeColor="accent2" w:themeShade="BF"/>
-        </w:rPr>
-        <w:t>confirm</w:t>
-      </w:r>
-      <w:r>
-        <w:rPr>
-          <w:b/>
-          <w:color w:val="C45911" w:themeColor="accent2" w:themeShade="BF"/>
-        </w:rPr>
-        <w:t xml:space="preserve"> the file system settings</w:t>
+        <w:t xml:space="preserve">Press enter </w:t>
+      </w:r>
+      <w:r>
+        <w:t>three times</w:t>
+      </w:r>
+      <w:r>
+        <w:t xml:space="preserve"> to </w:t>
+      </w:r>
+      <w:r>
+        <w:rPr>
+          <w:b/>
+          <w:color w:val="C45911" w:themeColor="accent2" w:themeShade="BF"/>
+        </w:rPr>
+        <w:t>use the entire disk</w:t>
       </w:r>
       <w:r>
         <w:t>.</w:t>
-      </w:r>
-      <w:r>
-        <w:br/>
       </w:r>
     </w:p>
     <w:p>
@@ -1498,84 +1506,24 @@
         </w:numPr>
       </w:pPr>
       <w:r>
-        <w:t xml:space="preserve">Enter </w:t>
-      </w:r>
-      <w:r>
-        <w:rPr>
-          <w:b/>
-          <w:color w:val="C45911" w:themeColor="accent2" w:themeShade="BF"/>
-        </w:rPr>
-        <w:t>sysadmin</w:t>
-      </w:r>
-      <w:r>
-        <w:rPr>
-          <w:color w:val="C45911" w:themeColor="accent2" w:themeShade="BF"/>
-        </w:rPr>
-        <w:t xml:space="preserve"> </w:t>
-      </w:r>
-      <w:r>
-        <w:t>as your name and username</w:t>
-      </w:r>
-      <w:bookmarkStart w:id="0" w:name="_GoBack"/>
-      <w:bookmarkEnd w:id="0"/>
-      <w:r>
-        <w:t xml:space="preserve"> and enter </w:t>
-      </w:r>
-      <w:r>
-        <w:rPr>
-          <w:b/>
-          <w:color w:val="C45911" w:themeColor="accent2" w:themeShade="BF"/>
-        </w:rPr>
-        <w:t>sysadmin0</w:t>
-      </w:r>
-      <w:r>
-        <w:rPr>
-          <w:b/>
-          <w:color w:val="C45911" w:themeColor="accent2" w:themeShade="BF"/>
-        </w:rPr>
-        <w:t>0</w:t>
-      </w:r>
-      <w:r>
-        <w:rPr>
-          <w:b/>
-          <w:color w:val="C45911" w:themeColor="accent2" w:themeShade="BF"/>
-        </w:rPr>
-        <w:t>00</w:t>
-      </w:r>
-      <w:r>
-        <w:rPr>
-          <w:color w:val="C45911" w:themeColor="accent2" w:themeShade="BF"/>
-        </w:rPr>
-        <w:t xml:space="preserve"> </w:t>
-      </w:r>
-      <w:r>
-        <w:t>as the password.</w:t>
-      </w:r>
-      <w:r>
-        <w:t xml:space="preserve">  Set the server name to </w:t>
-      </w:r>
-      <w:r>
-        <w:rPr>
-          <w:b/>
-          <w:color w:val="C45911" w:themeColor="accent2" w:themeShade="BF"/>
-        </w:rPr>
-        <w:t>ubuntu</w:t>
-      </w:r>
-      <w:r>
-        <w:t xml:space="preserve"> and select </w:t>
-      </w:r>
-      <w:r>
-        <w:rPr>
-          <w:b/>
-          <w:color w:val="C45911" w:themeColor="accent2" w:themeShade="BF"/>
-        </w:rPr>
-        <w:t>done</w:t>
+        <w:t xml:space="preserve">Press the down arrow and enter to </w:t>
+      </w:r>
+      <w:r>
+        <w:rPr>
+          <w:b/>
+          <w:color w:val="C45911" w:themeColor="accent2" w:themeShade="BF"/>
+        </w:rPr>
+        <w:t>confirm</w:t>
+      </w:r>
+      <w:r>
+        <w:rPr>
+          <w:b/>
+          <w:color w:val="C45911" w:themeColor="accent2" w:themeShade="BF"/>
+        </w:rPr>
+        <w:t xml:space="preserve"> the file system settings</w:t>
       </w:r>
       <w:r>
         <w:t>.</w:t>
-      </w:r>
-      <w:r>
-        <w:br/>
       </w:r>
     </w:p>
     <w:p>
@@ -1587,7 +1535,23 @@
         </w:numPr>
       </w:pPr>
       <w:r>
-        <w:t xml:space="preserve">Install </w:t>
+        <w:t xml:space="preserve">Enter </w:t>
+      </w:r>
+      <w:r>
+        <w:rPr>
+          <w:b/>
+          <w:color w:val="C45911" w:themeColor="accent2" w:themeShade="BF"/>
+        </w:rPr>
+        <w:t>sysadmin</w:t>
+      </w:r>
+      <w:r>
+        <w:rPr>
+          <w:color w:val="C45911" w:themeColor="accent2" w:themeShade="BF"/>
+        </w:rPr>
+        <w:t xml:space="preserve"> </w:t>
+      </w:r>
+      <w:r>
+        <w:t xml:space="preserve">as your name and </w:t>
       </w:r>
       <w:r>
         <w:rPr>
@@ -1595,7 +1559,66 @@
           <w:bCs/>
           <w:color w:val="C45911" w:themeColor="accent2" w:themeShade="BF"/>
         </w:rPr>
-        <w:t>OpenSSH</w:t>
+        <w:t>username</w:t>
+      </w:r>
+      <w:r>
+        <w:rPr>
+          <w:color w:val="C45911" w:themeColor="accent2" w:themeShade="BF"/>
+        </w:rPr>
+        <w:t xml:space="preserve"> </w:t>
+      </w:r>
+      <w:r>
+        <w:t xml:space="preserve">and enter </w:t>
+      </w:r>
+      <w:r>
+        <w:rPr>
+          <w:b/>
+          <w:color w:val="C45911" w:themeColor="accent2" w:themeShade="BF"/>
+        </w:rPr>
+        <w:t>sysadmin0</w:t>
+      </w:r>
+      <w:r>
+        <w:rPr>
+          <w:b/>
+          <w:color w:val="C45911" w:themeColor="accent2" w:themeShade="BF"/>
+        </w:rPr>
+        <w:t>0</w:t>
+      </w:r>
+      <w:r>
+        <w:rPr>
+          <w:b/>
+          <w:color w:val="C45911" w:themeColor="accent2" w:themeShade="BF"/>
+        </w:rPr>
+        <w:t>00</w:t>
+      </w:r>
+      <w:r>
+        <w:rPr>
+          <w:color w:val="C45911" w:themeColor="accent2" w:themeShade="BF"/>
+        </w:rPr>
+        <w:t xml:space="preserve"> </w:t>
+      </w:r>
+      <w:r>
+        <w:t>as the password.</w:t>
+      </w:r>
+      <w:r>
+        <w:t xml:space="preserve">  Set the server name to </w:t>
+      </w:r>
+      <w:r>
+        <w:rPr>
+          <w:b/>
+          <w:color w:val="C45911" w:themeColor="accent2" w:themeShade="BF"/>
+        </w:rPr>
+        <w:t>ubuntu</w:t>
+      </w:r>
+      <w:r>
+        <w:t xml:space="preserve"> and select </w:t>
+      </w:r>
+      <w:r>
+        <w:rPr>
+          <w:b/>
+          <w:color w:val="C45911" w:themeColor="accent2" w:themeShade="BF"/>
+        </w:rPr>
+        <w:t>done</w:t>
       </w:r>
       <w:r>
         <w:t>.</w:t>
@@ -1615,24 +1638,10 @@
       <w:r>
         <w:rPr>
           <w:b/>
-          <w:color w:val="C45911" w:themeColor="accent2" w:themeShade="BF"/>
-          <w:u w:val="single"/>
-        </w:rPr>
-        <w:t>no</w:t>
-      </w:r>
-      <w:r>
-        <w:rPr>
-          <w:b/>
-          <w:color w:val="C45911" w:themeColor="accent2" w:themeShade="BF"/>
-        </w:rPr>
-        <w:t xml:space="preserve"> </w:t>
-      </w:r>
-      <w:r>
-        <w:rPr>
-          <w:b/>
-          <w:color w:val="C45911" w:themeColor="accent2" w:themeShade="BF"/>
-        </w:rPr>
-        <w:t>server Snaps</w:t>
+          <w:bCs/>
+          <w:color w:val="C45911" w:themeColor="accent2" w:themeShade="BF"/>
+        </w:rPr>
+        <w:t>OpenSSH</w:t>
       </w:r>
       <w:r>
         <w:t>.</w:t>
@@ -1647,10 +1656,40 @@
         </w:numPr>
       </w:pPr>
       <w:r>
-        <w:t>Let</w:t>
-      </w:r>
-      <w:r>
-        <w:t xml:space="preserve"> the installation.</w:t>
+        <w:t xml:space="preserve">Install </w:t>
+      </w:r>
+      <w:r>
+        <w:rPr>
+          <w:b/>
+          <w:bCs/>
+          <w:color w:val="C45911" w:themeColor="accent2" w:themeShade="BF"/>
+          <w:u w:val="single"/>
+        </w:rPr>
+        <w:t>NO</w:t>
+      </w:r>
+      <w:r>
+        <w:rPr>
+          <w:b/>
+          <w:color w:val="C45911" w:themeColor="accent2" w:themeShade="BF"/>
+        </w:rPr>
+        <w:t xml:space="preserve"> </w:t>
+      </w:r>
+      <w:r>
+        <w:rPr>
+          <w:b/>
+          <w:color w:val="C45911" w:themeColor="accent2" w:themeShade="BF"/>
+        </w:rPr>
+        <w:t>S</w:t>
+      </w:r>
+      <w:r>
+        <w:rPr>
+          <w:b/>
+          <w:color w:val="C45911" w:themeColor="accent2" w:themeShade="BF"/>
+        </w:rPr>
+        <w:t>erver Snaps</w:t>
+      </w:r>
+      <w:r>
+        <w:t>.</w:t>
       </w:r>
     </w:p>
     <w:p>
@@ -1662,14 +1701,16 @@
         </w:numPr>
       </w:pPr>
       <w:r>
-        <w:t xml:space="preserve">Select </w:t>
-      </w:r>
-      <w:r>
-        <w:rPr>
-          <w:b/>
-          <w:color w:val="C45911" w:themeColor="accent2" w:themeShade="BF"/>
-        </w:rPr>
-        <w:t>Reboot Now</w:t>
+        <w:t>Let</w:t>
+      </w:r>
+      <w:r>
+        <w:t xml:space="preserve"> the installation</w:t>
+      </w:r>
+      <w:r>
+        <w:t xml:space="preserve"> </w:t>
+      </w:r>
+      <w:r>
+        <w:t>complete</w:t>
       </w:r>
       <w:r>
         <w:t>.</w:t>
@@ -1684,23 +1725,17 @@
         </w:numPr>
       </w:pPr>
       <w:r>
-        <w:rPr>
-          <w:b/>
-          <w:color w:val="C45911" w:themeColor="accent2" w:themeShade="BF"/>
-        </w:rPr>
-        <w:t>Login</w:t>
-      </w:r>
-      <w:r>
-        <w:rPr>
-          <w:color w:val="C45911" w:themeColor="accent2" w:themeShade="BF"/>
-        </w:rPr>
-        <w:t xml:space="preserve"> </w:t>
-      </w:r>
-      <w:r>
-        <w:t>with the credentials you specified earlier to verify that the VM works.</w:t>
-      </w:r>
-      <w:r>
-        <w:br/>
+        <w:t xml:space="preserve">Select </w:t>
+      </w:r>
+      <w:r>
+        <w:rPr>
+          <w:b/>
+          <w:color w:val="C45911" w:themeColor="accent2" w:themeShade="BF"/>
+        </w:rPr>
+        <w:t>Reboot Now</w:t>
+      </w:r>
+      <w:r>
+        <w:t>.</w:t>
       </w:r>
     </w:p>
     <w:p>
@@ -1712,86 +1747,20 @@
         </w:numPr>
       </w:pPr>
       <w:r>
-        <w:lastRenderedPageBreak/>
-        <w:t xml:space="preserve">Use the command below to discover the VM’s </w:t>
-      </w:r>
-      <w:r>
-        <w:rPr>
-          <w:b/>
-          <w:color w:val="C45911" w:themeColor="accent2" w:themeShade="BF"/>
-        </w:rPr>
-        <w:t>IP address</w:t>
-      </w:r>
-      <w:r>
-        <w:rPr>
-          <w:color w:val="C45911" w:themeColor="accent2" w:themeShade="BF"/>
-        </w:rPr>
-        <w:t xml:space="preserve"> </w:t>
-      </w:r>
-      <w:r>
-        <w:t xml:space="preserve">for the </w:t>
-      </w:r>
-      <w:r>
-        <w:rPr>
-          <w:b/>
-          <w:color w:val="C45911" w:themeColor="accent2" w:themeShade="BF"/>
-        </w:rPr>
-        <w:t>eth0</w:t>
-      </w:r>
-      <w:r>
-        <w:rPr>
-          <w:color w:val="C45911" w:themeColor="accent2" w:themeShade="BF"/>
-        </w:rPr>
-        <w:t xml:space="preserve"> </w:t>
-      </w:r>
-      <w:r>
-        <w:t>interface</w:t>
-      </w:r>
-      <w:r>
-        <w:t>.</w:t>
-      </w:r>
-      <w:r>
-        <w:t xml:space="preserve">  You’ll need this later to finish preparing the </w:t>
-      </w:r>
-      <w:r>
-        <w:t>node.</w:t>
-      </w:r>
-      <w:r>
-        <w:br/>
-      </w:r>
-    </w:p>
-    <w:p>
-      <w:pPr>
-        <w:pStyle w:val="ListParagraph"/>
-      </w:pPr>
-      <w:proofErr w:type="spellStart"/>
-      <w:r>
-        <w:rPr>
-          <w:rFonts w:ascii="Courier New" w:hAnsi="Courier New" w:cs="Courier New"/>
-          <w:color w:val="538135" w:themeColor="accent6" w:themeShade="BF"/>
-          <w:sz w:val="18"/>
-          <w:szCs w:val="18"/>
-        </w:rPr>
-        <w:t>i</w:t>
-      </w:r>
-      <w:r>
-        <w:rPr>
-          <w:rFonts w:ascii="Courier New" w:hAnsi="Courier New" w:cs="Courier New"/>
-          <w:color w:val="538135" w:themeColor="accent6" w:themeShade="BF"/>
-          <w:sz w:val="18"/>
-          <w:szCs w:val="18"/>
-        </w:rPr>
-        <w:t>p</w:t>
-      </w:r>
-      <w:proofErr w:type="spellEnd"/>
-      <w:r>
-        <w:rPr>
-          <w:rFonts w:ascii="Courier New" w:hAnsi="Courier New" w:cs="Courier New"/>
-          <w:color w:val="538135" w:themeColor="accent6" w:themeShade="BF"/>
-          <w:sz w:val="18"/>
-          <w:szCs w:val="18"/>
-        </w:rPr>
-        <w:t xml:space="preserve"> address</w:t>
+        <w:rPr>
+          <w:b/>
+          <w:color w:val="C45911" w:themeColor="accent2" w:themeShade="BF"/>
+        </w:rPr>
+        <w:t>Login</w:t>
+      </w:r>
+      <w:r>
+        <w:rPr>
+          <w:color w:val="C45911" w:themeColor="accent2" w:themeShade="BF"/>
+        </w:rPr>
+        <w:t xml:space="preserve"> </w:t>
+      </w:r>
+      <w:r>
+        <w:t>with the credentials you specified earlier to verify that the VM works.</w:t>
       </w:r>
       <w:r>
         <w:br/>
@@ -1805,38 +1774,88 @@
           <w:numId w:val="1"/>
         </w:numPr>
       </w:pPr>
-      <w:bookmarkStart w:id="1" w:name="_Hlk1639464"/>
-      <w:r>
-        <w:rPr>
-          <w:b/>
-          <w:color w:val="FF0000"/>
-          <w:highlight w:val="yellow"/>
-        </w:rPr>
-        <w:t>IMPORTANT:</w:t>
-      </w:r>
-      <w:r>
-        <w:t xml:space="preserve"> Be sure to </w:t>
-      </w:r>
-      <w:r>
-        <w:rPr>
-          <w:b/>
-          <w:color w:val="C45911" w:themeColor="accent2" w:themeShade="BF"/>
-        </w:rPr>
-        <w:t>logout</w:t>
-      </w:r>
-      <w:r>
-        <w:rPr>
-          <w:color w:val="C45911" w:themeColor="accent2" w:themeShade="BF"/>
-        </w:rPr>
-        <w:t xml:space="preserve"> </w:t>
-      </w:r>
-      <w:r>
-        <w:t xml:space="preserve">of </w:t>
-      </w:r>
-      <w:r>
-        <w:t>any PuTTY or Hyper-V windows so the next step will work.</w:t>
-      </w:r>
-      <w:bookmarkEnd w:id="1"/>
+      <w:r>
+        <w:lastRenderedPageBreak/>
+        <w:t xml:space="preserve">Use the command below to discover the VM’s </w:t>
+      </w:r>
+      <w:r>
+        <w:rPr>
+          <w:b/>
+          <w:color w:val="C45911" w:themeColor="accent2" w:themeShade="BF"/>
+        </w:rPr>
+        <w:t>IP address</w:t>
+      </w:r>
+      <w:r>
+        <w:rPr>
+          <w:color w:val="C45911" w:themeColor="accent2" w:themeShade="BF"/>
+        </w:rPr>
+        <w:t xml:space="preserve"> </w:t>
+      </w:r>
+      <w:r>
+        <w:t xml:space="preserve">for the </w:t>
+      </w:r>
+      <w:r>
+        <w:rPr>
+          <w:b/>
+          <w:color w:val="C45911" w:themeColor="accent2" w:themeShade="BF"/>
+        </w:rPr>
+        <w:t>eth0</w:t>
+      </w:r>
+      <w:r>
+        <w:rPr>
+          <w:color w:val="C45911" w:themeColor="accent2" w:themeShade="BF"/>
+        </w:rPr>
+        <w:t xml:space="preserve"> </w:t>
+      </w:r>
+      <w:r>
+        <w:t>interface</w:t>
+      </w:r>
+      <w:r>
+        <w:t>.</w:t>
+      </w:r>
+      <w:r>
+        <w:t xml:space="preserve">  You’ll need this later to finish preparing the </w:t>
+      </w:r>
+      <w:r>
+        <w:t>node.</w:t>
+      </w:r>
+      <w:r>
+        <w:br/>
+      </w:r>
+    </w:p>
+    <w:p>
+      <w:pPr>
+        <w:pStyle w:val="ListParagraph"/>
+      </w:pPr>
+      <w:proofErr w:type="spellStart"/>
+      <w:r>
+        <w:rPr>
+          <w:rFonts w:ascii="Courier New" w:hAnsi="Courier New" w:cs="Courier New"/>
+          <w:color w:val="538135" w:themeColor="accent6" w:themeShade="BF"/>
+          <w:sz w:val="18"/>
+          <w:szCs w:val="18"/>
+        </w:rPr>
+        <w:t>i</w:t>
+      </w:r>
+      <w:r>
+        <w:rPr>
+          <w:rFonts w:ascii="Courier New" w:hAnsi="Courier New" w:cs="Courier New"/>
+          <w:color w:val="538135" w:themeColor="accent6" w:themeShade="BF"/>
+          <w:sz w:val="18"/>
+          <w:szCs w:val="18"/>
+        </w:rPr>
+        <w:t>p</w:t>
+      </w:r>
+      <w:proofErr w:type="spellEnd"/>
+      <w:r>
+        <w:rPr>
+          <w:rFonts w:ascii="Courier New" w:hAnsi="Courier New" w:cs="Courier New"/>
+          <w:color w:val="538135" w:themeColor="accent6" w:themeShade="BF"/>
+          <w:sz w:val="18"/>
+          <w:szCs w:val="18"/>
+        </w:rPr>
+        <w:t xml:space="preserve"> address</w:t>
+      </w:r>
       <w:r>
         <w:br/>
       </w:r>
@@ -1849,74 +1868,38 @@
           <w:numId w:val="1"/>
         </w:numPr>
       </w:pPr>
-      <w:bookmarkStart w:id="2" w:name="_Hlk1638278"/>
-      <w:r>
-        <w:t>Run this com</w:t>
-      </w:r>
-      <w:r>
-        <w:t xml:space="preserve">mand </w:t>
-      </w:r>
-      <w:r>
-        <w:rPr>
-          <w:b/>
-          <w:color w:val="C45911" w:themeColor="accent2" w:themeShade="BF"/>
-        </w:rPr>
-        <w:t>on your workstation</w:t>
-      </w:r>
-      <w:r>
-        <w:rPr>
-          <w:color w:val="C45911" w:themeColor="accent2" w:themeShade="BF"/>
-        </w:rPr>
-        <w:t xml:space="preserve"> </w:t>
-      </w:r>
-      <w:r>
-        <w:t>to complete the preparation, passing the IP address of the VM:</w:t>
-      </w:r>
-      <w:r>
-        <w:br/>
-      </w:r>
-      <w:r>
-        <w:br/>
-      </w:r>
-      <w:r>
-        <w:rPr>
-          <w:rFonts w:ascii="Courier New" w:hAnsi="Courier New" w:cs="Courier New"/>
-          <w:color w:val="538135" w:themeColor="accent6" w:themeShade="BF"/>
-          <w:sz w:val="18"/>
-          <w:szCs w:val="18"/>
-        </w:rPr>
-        <w:t>neon prepare node-template --</w:t>
-      </w:r>
-      <w:proofErr w:type="spellStart"/>
-      <w:r>
-        <w:rPr>
-          <w:rFonts w:ascii="Courier New" w:hAnsi="Courier New" w:cs="Courier New"/>
-          <w:color w:val="538135" w:themeColor="accent6" w:themeShade="BF"/>
-          <w:sz w:val="18"/>
-          <w:szCs w:val="18"/>
-        </w:rPr>
-        <w:t>hyperv</w:t>
-      </w:r>
-      <w:proofErr w:type="spellEnd"/>
-      <w:r>
-        <w:rPr>
-          <w:rFonts w:ascii="Courier New" w:hAnsi="Courier New" w:cs="Courier New"/>
-          <w:color w:val="538135" w:themeColor="accent6" w:themeShade="BF"/>
-          <w:sz w:val="18"/>
-          <w:szCs w:val="18"/>
-        </w:rPr>
-        <w:t xml:space="preserve"> </w:t>
-      </w:r>
-      <w:r>
-        <w:rPr>
-          <w:rFonts w:ascii="Courier New" w:hAnsi="Courier New" w:cs="Courier New"/>
-          <w:color w:val="538135" w:themeColor="accent6" w:themeShade="BF"/>
-          <w:sz w:val="18"/>
-          <w:szCs w:val="18"/>
-        </w:rPr>
-        <w:t>IPADDRESS</w:t>
-      </w:r>
-      <w:bookmarkEnd w:id="2"/>
+      <w:bookmarkStart w:id="1" w:name="_Hlk1639464"/>
+      <w:r>
+        <w:rPr>
+          <w:b/>
+          <w:color w:val="FF0000"/>
+          <w:highlight w:val="yellow"/>
+        </w:rPr>
+        <w:t>IMPORTANT:</w:t>
+      </w:r>
+      <w:r>
+        <w:t xml:space="preserve"> Be sure to </w:t>
+      </w:r>
+      <w:r>
+        <w:rPr>
+          <w:b/>
+          <w:color w:val="C45911" w:themeColor="accent2" w:themeShade="BF"/>
+        </w:rPr>
+        <w:t>logout</w:t>
+      </w:r>
+      <w:r>
+        <w:rPr>
+          <w:color w:val="C45911" w:themeColor="accent2" w:themeShade="BF"/>
+        </w:rPr>
+        <w:t xml:space="preserve"> </w:t>
+      </w:r>
+      <w:r>
+        <w:t xml:space="preserve">of </w:t>
+      </w:r>
+      <w:r>
+        <w:t>any PuTTY or Hyper-V windows so the next step will work.</w:t>
+      </w:r>
+      <w:bookmarkEnd w:id="1"/>
       <w:r>
         <w:br/>
       </w:r>
@@ -1929,6 +1912,86 @@
           <w:numId w:val="1"/>
         </w:numPr>
       </w:pPr>
+      <w:bookmarkStart w:id="2" w:name="_Hlk1638278"/>
+      <w:r>
+        <w:t>Run this com</w:t>
+      </w:r>
+      <w:r>
+        <w:t xml:space="preserve">mand </w:t>
+      </w:r>
+      <w:r>
+        <w:rPr>
+          <w:b/>
+          <w:color w:val="C45911" w:themeColor="accent2" w:themeShade="BF"/>
+        </w:rPr>
+        <w:t>on your workstation</w:t>
+      </w:r>
+      <w:r>
+        <w:rPr>
+          <w:color w:val="C45911" w:themeColor="accent2" w:themeShade="BF"/>
+        </w:rPr>
+        <w:t xml:space="preserve"> </w:t>
+      </w:r>
+      <w:r>
+        <w:t>to complete the preparation, passing the IP address of the VM:</w:t>
+      </w:r>
+      <w:r>
+        <w:br/>
+      </w:r>
+      <w:r>
+        <w:br/>
+      </w:r>
+      <w:r>
+        <w:rPr>
+          <w:rFonts w:ascii="Courier New" w:hAnsi="Courier New" w:cs="Courier New"/>
+          <w:color w:val="538135" w:themeColor="accent6" w:themeShade="BF"/>
+          <w:sz w:val="18"/>
+          <w:szCs w:val="18"/>
+        </w:rPr>
+        <w:t>neon prepare node-template --</w:t>
+      </w:r>
+      <w:proofErr w:type="spellStart"/>
+      <w:r>
+        <w:rPr>
+          <w:rFonts w:ascii="Courier New" w:hAnsi="Courier New" w:cs="Courier New"/>
+          <w:color w:val="538135" w:themeColor="accent6" w:themeShade="BF"/>
+          <w:sz w:val="18"/>
+          <w:szCs w:val="18"/>
+        </w:rPr>
+        <w:t>hyperv</w:t>
+      </w:r>
+      <w:proofErr w:type="spellEnd"/>
+      <w:r>
+        <w:rPr>
+          <w:rFonts w:ascii="Courier New" w:hAnsi="Courier New" w:cs="Courier New"/>
+          <w:color w:val="538135" w:themeColor="accent6" w:themeShade="BF"/>
+          <w:sz w:val="18"/>
+          <w:szCs w:val="18"/>
+        </w:rPr>
+        <w:t xml:space="preserve"> </w:t>
+      </w:r>
+      <w:r>
+        <w:rPr>
+          <w:rFonts w:ascii="Courier New" w:hAnsi="Courier New" w:cs="Courier New"/>
+          <w:color w:val="538135" w:themeColor="accent6" w:themeShade="BF"/>
+          <w:sz w:val="18"/>
+          <w:szCs w:val="18"/>
+        </w:rPr>
+        <w:t>IPADDRESS</w:t>
+      </w:r>
+      <w:bookmarkEnd w:id="2"/>
+      <w:r>
+        <w:br/>
+      </w:r>
+    </w:p>
+    <w:p>
+      <w:pPr>
+        <w:pStyle w:val="ListParagraph"/>
+        <w:numPr>
+          <w:ilvl w:val="0"/>
+          <w:numId w:val="1"/>
+        </w:numPr>
+      </w:pPr>
       <w:r>
         <w:rPr>
           <w:b/>
@@ -2143,7 +2206,7 @@
       <w:r>
         <w:br/>
       </w:r>
-      <w:hyperlink r:id="rId8" w:anchor=".vhdx" w:history="1">
+      <w:hyperlink r:id="rId9" w:anchor=".vhdx" w:history="1">
         <w:r>
           <w:rPr>
             <w:rStyle w:val="Hyperlink"/>
@@ -2175,10 +2238,22 @@
         <w:t>a</w:t>
       </w:r>
       <w:r>
-        <w:t>nd if this is the latest</w:t>
-      </w:r>
-      <w:r>
-        <w:t xml:space="preserve"> Ubuntu image</w:t>
+        <w:t xml:space="preserve">nd if this is the </w:t>
+      </w:r>
+      <w:r>
+        <w:rPr>
+          <w:u w:val="single"/>
+        </w:rPr>
+        <w:t>latest</w:t>
+      </w:r>
+      <w:r>
+        <w:rPr>
+          <w:u w:val="single"/>
+        </w:rPr>
+        <w:t xml:space="preserve"> Ubuntu</w:t>
+      </w:r>
+      <w:r>
+        <w:t xml:space="preserve"> image</w:t>
       </w:r>
       <w:r>
         <w:t xml:space="preserve">, restart </w:t>
@@ -2649,7 +2724,7 @@
       <w:r>
         <w:br/>
       </w:r>
-      <w:hyperlink r:id="rId9" w:history="1">
+      <w:hyperlink r:id="rId10" w:history="1">
         <w:r>
           <w:rPr>
             <w:rStyle w:val="Hyperlink"/>

</xml_diff>

<commit_message>
#839: XenServer node template tweaks
</commit_message>
<xml_diff>
--- a/Doc/Ubuntu-18.04 Hyper-V Template.docx
+++ b/Doc/Ubuntu-18.04 Hyper-V Template.docx
@@ -1,6 +1,6 @@
 
 <file path=word/document.xml><?xml version="1.0" encoding="utf-8"?>
-<w:document xmlns:wpc="http://schemas.microsoft.com/office/word/2010/wordprocessingCanvas" xmlns:cx="http://schemas.microsoft.com/office/drawing/2014/chartex" xmlns:cx1="http://schemas.microsoft.com/office/drawing/2015/9/8/chartex" xmlns:cx2="http://schemas.microsoft.com/office/drawing/2015/10/21/chartex" xmlns:cx3="http://schemas.microsoft.com/office/drawing/2016/5/9/chartex" xmlns:cx4="http://schemas.microsoft.com/office/drawing/2016/5/10/chartex" xmlns:cx5="http://schemas.microsoft.com/office/drawing/2016/5/11/chartex" xmlns:cx6="http://schemas.microsoft.com/office/drawing/2016/5/12/chartex" xmlns:cx7="http://schemas.microsoft.com/office/drawing/2016/5/13/chartex" xmlns:cx8="http://schemas.microsoft.com/office/drawing/2016/5/14/chartex" xmlns:mc="http://schemas.openxmlformats.org/markup-compatibility/2006" xmlns:aink="http://schemas.microsoft.com/office/drawing/2016/ink" xmlns:am3d="http://schemas.microsoft.com/office/drawing/2017/model3d" xmlns:o="urn:schemas-microsoft-com:office:office" xmlns:r="http://schemas.openxmlformats.org/officeDocument/2006/relationships" xmlns:m="http://schemas.openxmlformats.org/officeDocument/2006/math" xmlns:v="urn:schemas-microsoft-com:vml" xmlns:wp14="http://schemas.microsoft.com/office/word/2010/wordprocessingDrawing" xmlns:wp="http://schemas.openxmlformats.org/drawingml/2006/wordprocessingDrawing" xmlns:w10="urn:schemas-microsoft-com:office:word" xmlns:w="http://schemas.openxmlformats.org/wordprocessingml/2006/main" xmlns:w14="http://schemas.microsoft.com/office/word/2010/wordml" xmlns:w15="http://schemas.microsoft.com/office/word/2012/wordml" xmlns:w16cid="http://schemas.microsoft.com/office/word/2016/wordml/cid" xmlns:w16se="http://schemas.microsoft.com/office/word/2015/wordml/symex" xmlns:wpg="http://schemas.microsoft.com/office/word/2010/wordprocessingGroup" xmlns:wpi="http://schemas.microsoft.com/office/word/2010/wordprocessingInk" xmlns:wne="http://schemas.microsoft.com/office/word/2006/wordml" xmlns:wps="http://schemas.microsoft.com/office/word/2010/wordprocessingShape" mc:Ignorable="w14 w15 w16se w16cid wp14">
+<w:document xmlns:wpc="http://schemas.microsoft.com/office/word/2010/wordprocessingCanvas" xmlns:cx="http://schemas.microsoft.com/office/drawing/2014/chartex" xmlns:cx1="http://schemas.microsoft.com/office/drawing/2015/9/8/chartex" xmlns:cx2="http://schemas.microsoft.com/office/drawing/2015/10/21/chartex" xmlns:cx3="http://schemas.microsoft.com/office/drawing/2016/5/9/chartex" xmlns:cx4="http://schemas.microsoft.com/office/drawing/2016/5/10/chartex" xmlns:cx5="http://schemas.microsoft.com/office/drawing/2016/5/11/chartex" xmlns:cx6="http://schemas.microsoft.com/office/drawing/2016/5/12/chartex" xmlns:cx7="http://schemas.microsoft.com/office/drawing/2016/5/13/chartex" xmlns:cx8="http://schemas.microsoft.com/office/drawing/2016/5/14/chartex" xmlns:mc="http://schemas.openxmlformats.org/markup-compatibility/2006" xmlns:aink="http://schemas.microsoft.com/office/drawing/2016/ink" xmlns:am3d="http://schemas.microsoft.com/office/drawing/2017/model3d" xmlns:o="urn:schemas-microsoft-com:office:office" xmlns:r="http://schemas.openxmlformats.org/officeDocument/2006/relationships" xmlns:m="http://schemas.openxmlformats.org/officeDocument/2006/math" xmlns:v="urn:schemas-microsoft-com:vml" xmlns:wp14="http://schemas.microsoft.com/office/word/2010/wordprocessingDrawing" xmlns:wp="http://schemas.openxmlformats.org/drawingml/2006/wordprocessingDrawing" xmlns:w10="urn:schemas-microsoft-com:office:word" xmlns:w="http://schemas.openxmlformats.org/wordprocessingml/2006/main" xmlns:w14="http://schemas.microsoft.com/office/word/2010/wordml" xmlns:w15="http://schemas.microsoft.com/office/word/2012/wordml" xmlns:w16cex="http://schemas.microsoft.com/office/word/2018/wordml/cex" xmlns:w16cid="http://schemas.microsoft.com/office/word/2016/wordml/cid" xmlns:w16="http://schemas.microsoft.com/office/word/2018/wordml" xmlns:w16se="http://schemas.microsoft.com/office/word/2015/wordml/symex" xmlns:wpg="http://schemas.microsoft.com/office/word/2010/wordprocessingGroup" xmlns:wpi="http://schemas.microsoft.com/office/word/2010/wordprocessingInk" xmlns:wne="http://schemas.microsoft.com/office/word/2006/wordml" xmlns:wps="http://schemas.microsoft.com/office/word/2010/wordprocessingShape" mc:Ignorable="w14 w15 w16se w16cid w16 w16cex wp14">
   <w:body>
     <w:p>
       <w:pPr>
@@ -1551,7 +1551,24 @@
         <w:t xml:space="preserve"> </w:t>
       </w:r>
       <w:r>
-        <w:t xml:space="preserve">as your name and </w:t>
+        <w:t xml:space="preserve">as your </w:t>
+      </w:r>
+      <w:r>
+        <w:rPr>
+          <w:b/>
+          <w:bCs/>
+          <w:color w:val="C45911" w:themeColor="accent2" w:themeShade="BF"/>
+        </w:rPr>
+        <w:t>name</w:t>
+      </w:r>
+      <w:r>
+        <w:rPr>
+          <w:color w:val="C45911" w:themeColor="accent2" w:themeShade="BF"/>
+        </w:rPr>
+        <w:t xml:space="preserve"> </w:t>
+      </w:r>
+      <w:r>
+        <w:t xml:space="preserve">and </w:t>
       </w:r>
       <w:r>
         <w:rPr>
@@ -2872,7 +2889,7 @@
 </file>
 
 <file path=word/numbering.xml><?xml version="1.0" encoding="utf-8"?>
-<w:numbering xmlns:wpc="http://schemas.microsoft.com/office/word/2010/wordprocessingCanvas" xmlns:cx="http://schemas.microsoft.com/office/drawing/2014/chartex" xmlns:cx1="http://schemas.microsoft.com/office/drawing/2015/9/8/chartex" xmlns:cx2="http://schemas.microsoft.com/office/drawing/2015/10/21/chartex" xmlns:cx3="http://schemas.microsoft.com/office/drawing/2016/5/9/chartex" xmlns:cx4="http://schemas.microsoft.com/office/drawing/2016/5/10/chartex" xmlns:cx5="http://schemas.microsoft.com/office/drawing/2016/5/11/chartex" xmlns:cx6="http://schemas.microsoft.com/office/drawing/2016/5/12/chartex" xmlns:cx7="http://schemas.microsoft.com/office/drawing/2016/5/13/chartex" xmlns:cx8="http://schemas.microsoft.com/office/drawing/2016/5/14/chartex" xmlns:mc="http://schemas.openxmlformats.org/markup-compatibility/2006" xmlns:aink="http://schemas.microsoft.com/office/drawing/2016/ink" xmlns:am3d="http://schemas.microsoft.com/office/drawing/2017/model3d" xmlns:o="urn:schemas-microsoft-com:office:office" xmlns:r="http://schemas.openxmlformats.org/officeDocument/2006/relationships" xmlns:m="http://schemas.openxmlformats.org/officeDocument/2006/math" xmlns:v="urn:schemas-microsoft-com:vml" xmlns:wp14="http://schemas.microsoft.com/office/word/2010/wordprocessingDrawing" xmlns:wp="http://schemas.openxmlformats.org/drawingml/2006/wordprocessingDrawing" xmlns:w10="urn:schemas-microsoft-com:office:word" xmlns:w="http://schemas.openxmlformats.org/wordprocessingml/2006/main" xmlns:w14="http://schemas.microsoft.com/office/word/2010/wordml" xmlns:w15="http://schemas.microsoft.com/office/word/2012/wordml" xmlns:w16cid="http://schemas.microsoft.com/office/word/2016/wordml/cid" xmlns:w16se="http://schemas.microsoft.com/office/word/2015/wordml/symex" xmlns:wpg="http://schemas.microsoft.com/office/word/2010/wordprocessingGroup" xmlns:wpi="http://schemas.microsoft.com/office/word/2010/wordprocessingInk" xmlns:wne="http://schemas.microsoft.com/office/word/2006/wordml" xmlns:wps="http://schemas.microsoft.com/office/word/2010/wordprocessingShape" mc:Ignorable="w14 w15 w16se w16cid wp14">
+<w:numbering xmlns:wpc="http://schemas.microsoft.com/office/word/2010/wordprocessingCanvas" xmlns:cx="http://schemas.microsoft.com/office/drawing/2014/chartex" xmlns:cx1="http://schemas.microsoft.com/office/drawing/2015/9/8/chartex" xmlns:cx2="http://schemas.microsoft.com/office/drawing/2015/10/21/chartex" xmlns:cx3="http://schemas.microsoft.com/office/drawing/2016/5/9/chartex" xmlns:cx4="http://schemas.microsoft.com/office/drawing/2016/5/10/chartex" xmlns:cx5="http://schemas.microsoft.com/office/drawing/2016/5/11/chartex" xmlns:cx6="http://schemas.microsoft.com/office/drawing/2016/5/12/chartex" xmlns:cx7="http://schemas.microsoft.com/office/drawing/2016/5/13/chartex" xmlns:cx8="http://schemas.microsoft.com/office/drawing/2016/5/14/chartex" xmlns:mc="http://schemas.openxmlformats.org/markup-compatibility/2006" xmlns:aink="http://schemas.microsoft.com/office/drawing/2016/ink" xmlns:am3d="http://schemas.microsoft.com/office/drawing/2017/model3d" xmlns:o="urn:schemas-microsoft-com:office:office" xmlns:r="http://schemas.openxmlformats.org/officeDocument/2006/relationships" xmlns:m="http://schemas.openxmlformats.org/officeDocument/2006/math" xmlns:v="urn:schemas-microsoft-com:vml" xmlns:wp14="http://schemas.microsoft.com/office/word/2010/wordprocessingDrawing" xmlns:wp="http://schemas.openxmlformats.org/drawingml/2006/wordprocessingDrawing" xmlns:w10="urn:schemas-microsoft-com:office:word" xmlns:w="http://schemas.openxmlformats.org/wordprocessingml/2006/main" xmlns:w14="http://schemas.microsoft.com/office/word/2010/wordml" xmlns:w15="http://schemas.microsoft.com/office/word/2012/wordml" xmlns:w16cex="http://schemas.microsoft.com/office/word/2018/wordml/cex" xmlns:w16cid="http://schemas.microsoft.com/office/word/2016/wordml/cid" xmlns:w16="http://schemas.microsoft.com/office/word/2018/wordml" xmlns:w16se="http://schemas.microsoft.com/office/word/2015/wordml/symex" xmlns:wpg="http://schemas.microsoft.com/office/word/2010/wordprocessingGroup" xmlns:wpi="http://schemas.microsoft.com/office/word/2010/wordprocessingInk" xmlns:wne="http://schemas.microsoft.com/office/word/2006/wordml" xmlns:wps="http://schemas.microsoft.com/office/word/2010/wordprocessingShape" mc:Ignorable="w14 w15 w16se w16cid w16 w16cex wp14">
   <w:abstractNum w:abstractNumId="0" w15:restartNumberingAfterBreak="0">
     <w:nsid w:val="0CB356BE"/>
     <w:multiLevelType w:val="hybridMultilevel"/>
@@ -3233,7 +3250,7 @@
 </file>
 
 <file path=word/styles.xml><?xml version="1.0" encoding="utf-8"?>
-<w:styles xmlns:mc="http://schemas.openxmlformats.org/markup-compatibility/2006" xmlns:r="http://schemas.openxmlformats.org/officeDocument/2006/relationships" xmlns:w="http://schemas.openxmlformats.org/wordprocessingml/2006/main" xmlns:w14="http://schemas.microsoft.com/office/word/2010/wordml" xmlns:w15="http://schemas.microsoft.com/office/word/2012/wordml" xmlns:w16cid="http://schemas.microsoft.com/office/word/2016/wordml/cid" xmlns:w16se="http://schemas.microsoft.com/office/word/2015/wordml/symex" mc:Ignorable="w14 w15 w16se w16cid">
+<w:styles xmlns:mc="http://schemas.openxmlformats.org/markup-compatibility/2006" xmlns:r="http://schemas.openxmlformats.org/officeDocument/2006/relationships" xmlns:w="http://schemas.openxmlformats.org/wordprocessingml/2006/main" xmlns:w14="http://schemas.microsoft.com/office/word/2010/wordml" xmlns:w15="http://schemas.microsoft.com/office/word/2012/wordml" xmlns:w16cex="http://schemas.microsoft.com/office/word/2018/wordml/cex" xmlns:w16cid="http://schemas.microsoft.com/office/word/2016/wordml/cid" xmlns:w16="http://schemas.microsoft.com/office/word/2018/wordml" xmlns:w16se="http://schemas.microsoft.com/office/word/2015/wordml/symex" mc:Ignorable="w14 w15 w16se w16cid w16 w16cex">
   <w:docDefaults>
     <w:rPrDefault>
       <w:rPr>

</xml_diff>